<commit_message>
WIP LSAs in lab report
</commit_message>
<xml_diff>
--- a/01-MultiareaOSPF/report.docx
+++ b/01-MultiareaOSPF/report.docx
@@ -341,28 +341,321 @@
         <w:pStyle w:val="Heading2"/>
       </w:pPr>
       <w:r>
-        <w:t xml:space="preserve">OSPF Neighbor </w:t>
-      </w:r>
-      <w:r>
-        <w:t>Relationships</w:t>
+        <w:t>Link State Advertisements</w:t>
       </w:r>
     </w:p>
+    <w:p>
+      <w:r>
+        <w:t xml:space="preserve">Link State Advertisements (LSAs) is the mechanism routers use to communicate link state information. </w:t>
+      </w:r>
+      <w:r>
+        <w:t>A collection of LSAs form the LSDB, which then forms the shortest path tree</w:t>
+      </w:r>
+      <w:r>
+        <w:t>, which forms the routing table</w:t>
+      </w:r>
+      <w:r>
+        <w:t xml:space="preserve">. There are 8 LSA Types, each </w:t>
+      </w:r>
+      <w:r>
+        <w:t>describe a different part of the routing domain</w:t>
+      </w:r>
+      <w:r>
+        <w:t>.</w:t>
+      </w:r>
+    </w:p>
+    <w:tbl>
+      <w:tblPr>
+        <w:tblStyle w:val="TableGrid"/>
+        <w:tblW w:w="10184" w:type="dxa"/>
+        <w:tblLook w:val="04A0" w:firstRow="1" w:lastRow="0" w:firstColumn="1" w:lastColumn="0" w:noHBand="0" w:noVBand="1"/>
+      </w:tblPr>
+      <w:tblGrid>
+        <w:gridCol w:w="1218"/>
+        <w:gridCol w:w="1888"/>
+        <w:gridCol w:w="2006"/>
+        <w:gridCol w:w="5072"/>
+      </w:tblGrid>
+      <w:tr>
+        <w:trPr>
+          <w:trHeight w:val="240"/>
+        </w:trPr>
+        <w:tc>
+          <w:tcPr>
+            <w:tcW w:w="1218" w:type="dxa"/>
+          </w:tcPr>
+          <w:p>
+            <w:r>
+              <w:t>LSA Type</w:t>
+            </w:r>
+          </w:p>
+        </w:tc>
+        <w:tc>
+          <w:tcPr>
+            <w:tcW w:w="1888" w:type="dxa"/>
+          </w:tcPr>
+          <w:p>
+            <w:r>
+              <w:t xml:space="preserve">LSA </w:t>
+            </w:r>
+            <w:r>
+              <w:t>Name</w:t>
+            </w:r>
+          </w:p>
+        </w:tc>
+        <w:tc>
+          <w:tcPr>
+            <w:tcW w:w="2006" w:type="dxa"/>
+          </w:tcPr>
+          <w:p>
+            <w:pPr>
+              <w:jc w:val="center"/>
+            </w:pPr>
+            <w:r>
+              <w:t>Link-State</w:t>
+            </w:r>
+            <w:r>
+              <w:t xml:space="preserve"> ID</w:t>
+            </w:r>
+          </w:p>
+        </w:tc>
+        <w:tc>
+          <w:tcPr>
+            <w:tcW w:w="5072" w:type="dxa"/>
+          </w:tcPr>
+          <w:p>
+            <w:r>
+              <w:t>Description</w:t>
+            </w:r>
+          </w:p>
+        </w:tc>
+      </w:tr>
+      <w:tr>
+        <w:trPr>
+          <w:trHeight w:val="566"/>
+        </w:trPr>
+        <w:tc>
+          <w:tcPr>
+            <w:tcW w:w="1218" w:type="dxa"/>
+          </w:tcPr>
+          <w:p>
+            <w:r>
+              <w:t>1</w:t>
+            </w:r>
+          </w:p>
+        </w:tc>
+        <w:tc>
+          <w:tcPr>
+            <w:tcW w:w="1888" w:type="dxa"/>
+          </w:tcPr>
+          <w:p>
+            <w:r>
+              <w:t>Router</w:t>
+            </w:r>
+          </w:p>
+        </w:tc>
+        <w:tc>
+          <w:tcPr>
+            <w:tcW w:w="2006" w:type="dxa"/>
+          </w:tcPr>
+          <w:p>
+            <w:r>
+              <w:t>Router ID</w:t>
+            </w:r>
+          </w:p>
+        </w:tc>
+        <w:tc>
+          <w:tcPr>
+            <w:tcW w:w="5072" w:type="dxa"/>
+          </w:tcPr>
+          <w:p>
+            <w:r>
+              <w:t xml:space="preserve">Every router participating in OSPF will flood its area with a single Router LSA to describes the </w:t>
+            </w:r>
+            <w:r>
+              <w:t>state</w:t>
+            </w:r>
+            <w:r>
+              <w:t xml:space="preserve"> and </w:t>
+            </w:r>
+            <w:r>
+              <w:t>cost</w:t>
+            </w:r>
+            <w:r>
+              <w:t xml:space="preserve"> of all the router’s OSPF participating links.</w:t>
+            </w:r>
+          </w:p>
+        </w:tc>
+      </w:tr>
+      <w:tr>
+        <w:trPr>
+          <w:trHeight w:val="230"/>
+        </w:trPr>
+        <w:tc>
+          <w:tcPr>
+            <w:tcW w:w="1218" w:type="dxa"/>
+          </w:tcPr>
+          <w:p>
+            <w:r>
+              <w:t>2</w:t>
+            </w:r>
+          </w:p>
+        </w:tc>
+        <w:tc>
+          <w:tcPr>
+            <w:tcW w:w="1888" w:type="dxa"/>
+          </w:tcPr>
+          <w:p>
+            <w:r>
+              <w:t xml:space="preserve">Network </w:t>
+            </w:r>
+          </w:p>
+        </w:tc>
+        <w:tc>
+          <w:tcPr>
+            <w:tcW w:w="2006" w:type="dxa"/>
+          </w:tcPr>
+          <w:p>
+            <w:r>
+              <w:t>DR’s IP address</w:t>
+            </w:r>
+          </w:p>
+        </w:tc>
+        <w:tc>
+          <w:tcPr>
+            <w:tcW w:w="5072" w:type="dxa"/>
+          </w:tcPr>
+          <w:p>
+            <w:r>
+              <w:t>The Designated R</w:t>
+            </w:r>
+            <w:r>
+              <w:t>outer</w:t>
+            </w:r>
+            <w:r>
+              <w:t xml:space="preserve"> (DR)</w:t>
+            </w:r>
+            <w:r>
+              <w:t xml:space="preserve"> will describe all attached routers, including itself.</w:t>
+            </w:r>
+          </w:p>
+        </w:tc>
+      </w:tr>
+      <w:tr>
+        <w:trPr>
+          <w:trHeight w:val="230"/>
+        </w:trPr>
+        <w:tc>
+          <w:tcPr>
+            <w:tcW w:w="1218" w:type="dxa"/>
+          </w:tcPr>
+          <w:p>
+            <w:r>
+              <w:t>3</w:t>
+            </w:r>
+          </w:p>
+        </w:tc>
+        <w:tc>
+          <w:tcPr>
+            <w:tcW w:w="1888" w:type="dxa"/>
+          </w:tcPr>
+          <w:p>
+            <w:r>
+              <w:t xml:space="preserve">Network </w:t>
+            </w:r>
+            <w:r>
+              <w:t xml:space="preserve">Summary </w:t>
+            </w:r>
+          </w:p>
+        </w:tc>
+        <w:tc>
+          <w:tcPr>
+            <w:tcW w:w="2006" w:type="dxa"/>
+          </w:tcPr>
+          <w:p>
+            <w:r>
+              <w:t>Network Number</w:t>
+            </w:r>
+          </w:p>
+        </w:tc>
+        <w:tc>
+          <w:tcPr>
+            <w:tcW w:w="5072" w:type="dxa"/>
+          </w:tcPr>
+          <w:p>
+            <w:r>
+              <w:t>Area Border Router (ABR) describes inter-area destinations.</w:t>
+            </w:r>
+          </w:p>
+        </w:tc>
+      </w:tr>
+      <w:tr>
+        <w:trPr>
+          <w:trHeight w:val="230"/>
+        </w:trPr>
+        <w:tc>
+          <w:tcPr>
+            <w:tcW w:w="1218" w:type="dxa"/>
+          </w:tcPr>
+          <w:p>
+            <w:r>
+              <w:t>4</w:t>
+            </w:r>
+          </w:p>
+        </w:tc>
+        <w:tc>
+          <w:tcPr>
+            <w:tcW w:w="1888" w:type="dxa"/>
+          </w:tcPr>
+          <w:p>
+            <w:r>
+              <w:t xml:space="preserve">ASBR </w:t>
+            </w:r>
+            <w:r>
+              <w:t xml:space="preserve">Summary </w:t>
+            </w:r>
+          </w:p>
+        </w:tc>
+        <w:tc>
+          <w:tcPr>
+            <w:tcW w:w="2006" w:type="dxa"/>
+          </w:tcPr>
+          <w:p>
+            <w:r>
+              <w:t>OSBR</w:t>
+            </w:r>
+            <w:r>
+              <w:t xml:space="preserve"> </w:t>
+            </w:r>
+            <w:r>
+              <w:t>Router</w:t>
+            </w:r>
+            <w:r>
+              <w:t xml:space="preserve"> ID</w:t>
+            </w:r>
+          </w:p>
+        </w:tc>
+        <w:tc>
+          <w:tcPr>
+            <w:tcW w:w="5072" w:type="dxa"/>
+          </w:tcPr>
+          <w:p>
+            <w:r>
+              <w:t>Area Border Router (ABR) describes inter-area destinations</w:t>
+            </w:r>
+            <w:r>
+              <w:t xml:space="preserve"> to a AS boundary router (ASBR)</w:t>
+            </w:r>
+            <w:r>
+              <w:t>.</w:t>
+            </w:r>
+          </w:p>
+        </w:tc>
+      </w:tr>
+    </w:tbl>
     <w:p>
       <w:bookmarkStart w:id="0" w:name="_GoBack"/>
       <w:bookmarkEnd w:id="0"/>
-    </w:p>
-    <w:p>
-      <w:pPr>
-        <w:pStyle w:val="Heading2"/>
-      </w:pPr>
-      <w:r>
-        <w:t>Link State Advertisements</w:t>
-      </w:r>
-    </w:p>
-    <w:p>
-      <w:r>
-        <w:t xml:space="preserve">Link State Advertisements (LSAs) is the mechanism routers use to communicate link state information. LSAs are sent as a multicast to 224.0.0.5 and </w:t>
-      </w:r>
     </w:p>
     <w:sectPr>
       <w:headerReference w:type="default" r:id="rId10"/>
@@ -912,6 +1205,7 @@
     <w:lsdException w:name="HTML Sample" w:semiHidden="1" w:unhideWhenUsed="1"/>
     <w:lsdException w:name="HTML Typewriter" w:semiHidden="1" w:unhideWhenUsed="1"/>
     <w:lsdException w:name="HTML Variable" w:semiHidden="1" w:unhideWhenUsed="1"/>
+    <w:lsdException w:name="Normal Table" w:semiHidden="1" w:unhideWhenUsed="1"/>
     <w:lsdException w:name="annotation subject" w:semiHidden="1" w:unhideWhenUsed="1"/>
     <w:lsdException w:name="No List" w:semiHidden="1" w:unhideWhenUsed="1"/>
     <w:lsdException w:name="Outline List 1" w:semiHidden="1" w:unhideWhenUsed="1"/>
@@ -955,8 +1249,10 @@
     <w:lsdException w:name="Table Elegant" w:semiHidden="1" w:unhideWhenUsed="1"/>
     <w:lsdException w:name="Table Professional" w:semiHidden="1" w:unhideWhenUsed="1"/>
     <w:lsdException w:name="Table Subtle 1" w:semiHidden="1" w:unhideWhenUsed="1"/>
+    <w:lsdException w:name="Table Subtle 2" w:semiHidden="1" w:unhideWhenUsed="1"/>
     <w:lsdException w:name="Table Web 1" w:semiHidden="1" w:unhideWhenUsed="1"/>
     <w:lsdException w:name="Table Web 2" w:semiHidden="1" w:unhideWhenUsed="1"/>
+    <w:lsdException w:name="Table Web 3" w:semiHidden="1" w:unhideWhenUsed="1"/>
     <w:lsdException w:name="Balloon Text" w:semiHidden="1" w:unhideWhenUsed="1"/>
     <w:lsdException w:name="Table Grid" w:uiPriority="59"/>
     <w:lsdException w:name="Table Theme" w:semiHidden="1" w:unhideWhenUsed="1"/>
@@ -1924,6 +2220,25 @@
     <w:basedOn w:val="DefaultParagraphFont"/>
     <w:link w:val="Footer"/>
     <w:uiPriority w:val="99"/>
+  </w:style>
+  <w:style w:type="table" w:styleId="TableGrid">
+    <w:name w:val="Table Grid"/>
+    <w:basedOn w:val="TableNormal"/>
+    <w:uiPriority w:val="59"/>
+    <w:rsid w:val="009D7702"/>
+    <w:pPr>
+      <w:spacing w:after="0" w:line="240" w:lineRule="auto"/>
+    </w:pPr>
+    <w:tblPr>
+      <w:tblBorders>
+        <w:top w:val="single" w:sz="4" w:space="0" w:color="auto"/>
+        <w:left w:val="single" w:sz="4" w:space="0" w:color="auto"/>
+        <w:bottom w:val="single" w:sz="4" w:space="0" w:color="auto"/>
+        <w:right w:val="single" w:sz="4" w:space="0" w:color="auto"/>
+        <w:insideH w:val="single" w:sz="4" w:space="0" w:color="auto"/>
+        <w:insideV w:val="single" w:sz="4" w:space="0" w:color="auto"/>
+      </w:tblBorders>
+    </w:tblPr>
   </w:style>
 </w:styles>
 </file>
@@ -2242,6 +2557,7 @@
     <w:lsdException w:name="HTML Sample" w:semiHidden="1" w:unhideWhenUsed="1"/>
     <w:lsdException w:name="HTML Typewriter" w:semiHidden="1" w:unhideWhenUsed="1"/>
     <w:lsdException w:name="HTML Variable" w:semiHidden="1" w:unhideWhenUsed="1"/>
+    <w:lsdException w:name="Normal Table" w:semiHidden="1" w:unhideWhenUsed="1"/>
     <w:lsdException w:name="annotation subject" w:semiHidden="1" w:unhideWhenUsed="1"/>
     <w:lsdException w:name="No List" w:semiHidden="1" w:unhideWhenUsed="1"/>
     <w:lsdException w:name="Outline List 1" w:semiHidden="1" w:unhideWhenUsed="1"/>
@@ -2285,8 +2601,10 @@
     <w:lsdException w:name="Table Elegant" w:semiHidden="1" w:unhideWhenUsed="1"/>
     <w:lsdException w:name="Table Professional" w:semiHidden="1" w:unhideWhenUsed="1"/>
     <w:lsdException w:name="Table Subtle 1" w:semiHidden="1" w:unhideWhenUsed="1"/>
+    <w:lsdException w:name="Table Subtle 2" w:semiHidden="1" w:unhideWhenUsed="1"/>
     <w:lsdException w:name="Table Web 1" w:semiHidden="1" w:unhideWhenUsed="1"/>
     <w:lsdException w:name="Table Web 2" w:semiHidden="1" w:unhideWhenUsed="1"/>
+    <w:lsdException w:name="Table Web 3" w:semiHidden="1" w:unhideWhenUsed="1"/>
     <w:lsdException w:name="Balloon Text" w:semiHidden="1" w:unhideWhenUsed="1"/>
     <w:lsdException w:name="Table Grid" w:uiPriority="39"/>
     <w:lsdException w:name="Table Theme" w:semiHidden="1" w:unhideWhenUsed="1"/>
@@ -2989,15 +3307,6 @@
 </file>
 
 <file path=customXml/item2.xml><?xml version="1.0" encoding="utf-8"?>
-<?mso-contentType ?>
-<FormTemplates xmlns="http://schemas.microsoft.com/sharepoint/v3/contenttype/forms">
-  <Display>DocumentLibraryForm</Display>
-  <Edit>AssetEditForm</Edit>
-  <New>DocumentLibraryForm</New>
-</FormTemplates>
-</file>
-
-<file path=customXml/item3.xml><?xml version="1.0" encoding="utf-8"?>
 <outs:outSpaceData xmlns:outs="http://schemas.microsoft.com/office/2009/outspace/metadata">
   <outs:relatedDates/>
   <outs:relatedDocuments/>
@@ -3005,6 +3314,15 @@
   <propertyMetadataList xmlns="http://schemas.microsoft.com/office/2009/outspace/metadata"/>
   <outs:corruptMetadataWasLost/>
 </outs:outSpaceData>
+</file>
+
+<file path=customXml/item3.xml><?xml version="1.0" encoding="utf-8"?>
+<?mso-contentType ?>
+<FormTemplates xmlns="http://schemas.microsoft.com/sharepoint/v3/contenttype/forms">
+  <Display>DocumentLibraryForm</Display>
+  <Edit>AssetEditForm</Edit>
+  <New>DocumentLibraryForm</New>
+</FormTemplates>
 </file>
 
 <file path=customXml/item4.xml><?xml version="1.0" encoding="utf-8"?>
@@ -3020,6 +3338,14 @@
 </file>
 
 <file path=customXml/itemProps2.xml><?xml version="1.0" encoding="utf-8"?>
+<ds:datastoreItem xmlns:ds="http://schemas.openxmlformats.org/officeDocument/2006/customXml" ds:itemID="{8AA9BBAF-2A1F-4D95-901E-4FFB9D2C6CBC}">
+  <ds:schemaRefs>
+    <ds:schemaRef ds:uri="http://schemas.microsoft.com/office/2009/outspace/metadata"/>
+  </ds:schemaRefs>
+</ds:datastoreItem>
+</file>
+
+<file path=customXml/itemProps3.xml><?xml version="1.0" encoding="utf-8"?>
 <ds:datastoreItem xmlns:ds="http://schemas.openxmlformats.org/officeDocument/2006/customXml" ds:itemID="{1083CA12-5842-482C-AF8F-1352C3F1AC3D}">
   <ds:schemaRefs>
     <ds:schemaRef ds:uri="http://schemas.microsoft.com/sharepoint/v3/contenttype/forms"/>
@@ -3027,16 +3353,8 @@
 </ds:datastoreItem>
 </file>
 
-<file path=customXml/itemProps3.xml><?xml version="1.0" encoding="utf-8"?>
-<ds:datastoreItem xmlns:ds="http://schemas.openxmlformats.org/officeDocument/2006/customXml" ds:itemID="{8AA9BBAF-2A1F-4D95-901E-4FFB9D2C6CBC}">
-  <ds:schemaRefs>
-    <ds:schemaRef ds:uri="http://schemas.microsoft.com/office/2009/outspace/metadata"/>
-  </ds:schemaRefs>
-</ds:datastoreItem>
-</file>
-
 <file path=customXml/itemProps4.xml><?xml version="1.0" encoding="utf-8"?>
-<ds:datastoreItem xmlns:ds="http://schemas.openxmlformats.org/officeDocument/2006/customXml" ds:itemID="{88B9B008-5019-455B-95D9-4FC4B699445F}">
+<ds:datastoreItem xmlns:ds="http://schemas.openxmlformats.org/officeDocument/2006/customXml" ds:itemID="{1B92C909-95BC-4919-A068-11AEB71E739D}">
   <ds:schemaRefs>
     <ds:schemaRef ds:uri="http://schemas.openxmlformats.org/officeDocument/2006/bibliography"/>
   </ds:schemaRefs>

</xml_diff>

<commit_message>
WIP special area types
</commit_message>
<xml_diff>
--- a/01-MultiareaOSPF/report.docx
+++ b/01-MultiareaOSPF/report.docx
@@ -412,10 +412,7 @@
               <w:jc w:val="center"/>
             </w:pPr>
             <w:r>
-              <w:t>Link-State</w:t>
-            </w:r>
-            <w:r>
-              <w:t xml:space="preserve"> ID</w:t>
+              <w:t>Link-State ID</w:t>
             </w:r>
           </w:p>
         </w:tc>
@@ -622,10 +619,7 @@
           </w:tcPr>
           <w:p>
             <w:r>
-              <w:t>OSBR</w:t>
-            </w:r>
-            <w:r>
-              <w:t xml:space="preserve"> </w:t>
+              <w:t xml:space="preserve">OSBR </w:t>
             </w:r>
             <w:r>
               <w:t>Router</w:t>
@@ -641,26 +635,2237 @@
           </w:tcPr>
           <w:p>
             <w:r>
-              <w:t>Area Border Router (ABR) describes inter-area destinations</w:t>
-            </w:r>
-            <w:r>
-              <w:t xml:space="preserve"> to a AS boundary router (ASBR)</w:t>
-            </w:r>
-            <w:r>
-              <w:t>.</w:t>
+              <w:t>Area Border Router (ABR) describes inter-area destinations to a AS boundary router (ASBR).</w:t>
+            </w:r>
+          </w:p>
+        </w:tc>
+      </w:tr>
+      <w:tr>
+        <w:trPr>
+          <w:trHeight w:val="230"/>
+        </w:trPr>
+        <w:tc>
+          <w:tcPr>
+            <w:tcW w:w="1218" w:type="dxa"/>
+          </w:tcPr>
+          <w:p>
+            <w:r>
+              <w:t>5</w:t>
+            </w:r>
+          </w:p>
+        </w:tc>
+        <w:tc>
+          <w:tcPr>
+            <w:tcW w:w="1888" w:type="dxa"/>
+          </w:tcPr>
+          <w:p>
+            <w:r>
+              <w:t>AS-external</w:t>
+            </w:r>
+          </w:p>
+        </w:tc>
+        <w:tc>
+          <w:tcPr>
+            <w:tcW w:w="2006" w:type="dxa"/>
+          </w:tcPr>
+          <w:p>
+            <w:r>
+              <w:t>Network number</w:t>
+            </w:r>
+          </w:p>
+        </w:tc>
+        <w:tc>
+          <w:tcPr>
+            <w:tcW w:w="5072" w:type="dxa"/>
+          </w:tcPr>
+          <w:p>
+            <w:r>
+              <w:t>Describes destinations external to the OSPF autonomous system.</w:t>
             </w:r>
           </w:p>
         </w:tc>
       </w:tr>
     </w:tbl>
+    <w:p/>
     <w:p>
+      <w:pPr>
+        <w:pStyle w:val="Heading2"/>
+      </w:pPr>
+      <w:r>
+        <w:lastRenderedPageBreak/>
+        <w:t>Special Area Types</w:t>
+      </w:r>
+    </w:p>
+    <w:p>
+      <w:r>
+        <w:t xml:space="preserve">Special area types were designed to help large organizations shrink the routing tables inside their autonomous system. </w:t>
+      </w:r>
+      <w:r>
+        <w:t>They all serve the same purpose of encapsulating a logical group of routers, and abstracting inter-area destinations to the ABRs.</w:t>
+      </w:r>
+    </w:p>
+    <w:p>
+      <w:pPr>
+        <w:pStyle w:val="Heading3"/>
+      </w:pPr>
+      <w:r>
+        <w:t>Standard Area</w:t>
+      </w:r>
+      <w:r>
+        <w:t>s</w:t>
+      </w:r>
+    </w:p>
+    <w:p>
+      <w:r>
+        <w:t xml:space="preserve">A standard area is any area other than area 0 unless otherwise specified. The ABR summarizes all </w:t>
+      </w:r>
+      <w:r>
+        <w:t>routes and forwards those into the area.</w:t>
+      </w:r>
+    </w:p>
+    <w:p>
+      <w:pPr>
+        <w:pStyle w:val="Heading3"/>
+      </w:pPr>
+      <w:r>
+        <w:t>Stub Area</w:t>
+      </w:r>
+      <w:r>
+        <w:t>s</w:t>
+      </w:r>
+    </w:p>
+    <w:p>
+      <w:r>
+        <w:t xml:space="preserve">Stub areas are like standard areas in that they summarize inter-area destinations </w:t>
+      </w:r>
+      <w:r>
+        <w:t>at the ABR and forward them</w:t>
+      </w:r>
+      <w:r>
+        <w:t xml:space="preserve"> </w:t>
+      </w:r>
+      <w:r>
+        <w:t>on</w:t>
+      </w:r>
+      <w:r>
+        <w:t>. Where stub areas differ from standard areas, is stub areas filter all external routes (routes from other autonomous systems) and redistribute a default route to the ABR instead.</w:t>
+      </w:r>
+    </w:p>
+    <w:p>
+      <w:pPr>
+        <w:pStyle w:val="Heading3"/>
+      </w:pPr>
+      <w:r>
+        <w:t>Totally Stubby Areas</w:t>
+      </w:r>
+    </w:p>
+    <w:p>
+      <w:r>
+        <w:t>Totally stubby areas filter out all inter-area and external routes at the ABR, and instead redistribute a default route to the ABR.</w:t>
+      </w:r>
+    </w:p>
+    <w:p>
+      <w:pPr>
+        <w:pStyle w:val="Heading3"/>
+      </w:pPr>
+      <w:r>
+        <w:t>Not-so-Stubby Area (NSSA)</w:t>
+      </w:r>
+    </w:p>
+    <w:p>
+      <w:r>
+        <w:t xml:space="preserve">Not-so-Stubby Areas (NSSAs) </w:t>
+      </w:r>
+      <w:r>
+        <w:t xml:space="preserve">are used when there needs to be an external route (another autonomous system) connected to a stubby </w:t>
+      </w:r>
+      <w:r>
+        <w:t>area</w:t>
+      </w:r>
+      <w:r>
+        <w:t>.</w:t>
+      </w:r>
+      <w:r>
+        <w:t xml:space="preserve"> T</w:t>
+      </w:r>
+      <w:r>
+        <w:t>he ASBR uses a t</w:t>
+      </w:r>
       <w:bookmarkStart w:id="0" w:name="_GoBack"/>
       <w:bookmarkEnd w:id="0"/>
+      <w:r>
+        <w:t xml:space="preserve">ype 7 LSA to forward the external route throughout the </w:t>
+      </w:r>
+      <w:r>
+        <w:t>NSSA, where there ABR converts it to a type 5 LSA to flood the rest of the autonomous system.</w:t>
+      </w:r>
+    </w:p>
+    <w:p>
+      <w:pPr>
+        <w:pStyle w:val="Heading1"/>
+      </w:pPr>
+      <w:r>
+        <w:lastRenderedPageBreak/>
+        <w:t>Topology</w:t>
+      </w:r>
+    </w:p>
+    <w:p>
+      <w:pPr>
+        <w:jc w:val="center"/>
+      </w:pPr>
+      <w:r>
+        <w:rPr>
+          <w:noProof/>
+        </w:rPr>
+        <w:drawing>
+          <wp:inline distT="0" distB="0" distL="0" distR="0">
+            <wp:extent cx="5643429" cy="3678865"/>
+            <wp:effectExtent l="0" t="0" r="0" b="0"/>
+            <wp:docPr id="2" name="Picture 2"/>
+            <wp:cNvGraphicFramePr>
+              <a:graphicFrameLocks xmlns:a="http://schemas.openxmlformats.org/drawingml/2006/main" noChangeAspect="1"/>
+            </wp:cNvGraphicFramePr>
+            <a:graphic xmlns:a="http://schemas.openxmlformats.org/drawingml/2006/main">
+              <a:graphicData uri="http://schemas.openxmlformats.org/drawingml/2006/picture">
+                <pic:pic xmlns:pic="http://schemas.openxmlformats.org/drawingml/2006/picture">
+                  <pic:nvPicPr>
+                    <pic:cNvPr id="2" name="topology.PNG"/>
+                    <pic:cNvPicPr/>
+                  </pic:nvPicPr>
+                  <pic:blipFill>
+                    <a:blip r:embed="rId10">
+                      <a:extLst>
+                        <a:ext uri="{28A0092B-C50C-407E-A947-70E740481C1C}">
+                          <a14:useLocalDpi xmlns:a14="http://schemas.microsoft.com/office/drawing/2010/main" val="0"/>
+                        </a:ext>
+                      </a:extLst>
+                    </a:blip>
+                    <a:stretch>
+                      <a:fillRect/>
+                    </a:stretch>
+                  </pic:blipFill>
+                  <pic:spPr>
+                    <a:xfrm>
+                      <a:off x="0" y="0"/>
+                      <a:ext cx="5706433" cy="3719936"/>
+                    </a:xfrm>
+                    <a:prstGeom prst="rect">
+                      <a:avLst/>
+                    </a:prstGeom>
+                  </pic:spPr>
+                </pic:pic>
+              </a:graphicData>
+            </a:graphic>
+          </wp:inline>
+        </w:drawing>
+      </w:r>
+    </w:p>
+    <w:tbl>
+      <w:tblPr>
+        <w:tblStyle w:val="GridTable3"/>
+        <w:tblW w:w="0" w:type="auto"/>
+        <w:tblInd w:w="-5" w:type="dxa"/>
+        <w:tblLook w:val="04A0" w:firstRow="1" w:lastRow="0" w:firstColumn="1" w:lastColumn="0" w:noHBand="0" w:noVBand="1"/>
+      </w:tblPr>
+      <w:tblGrid>
+        <w:gridCol w:w="2095"/>
+        <w:gridCol w:w="1109"/>
+        <w:gridCol w:w="1664"/>
+        <w:gridCol w:w="1772"/>
+        <w:gridCol w:w="2253"/>
+        <w:gridCol w:w="803"/>
+      </w:tblGrid>
+      <w:tr>
+        <w:trPr>
+          <w:cnfStyle w:val="100000000000" w:firstRow="1" w:lastRow="0" w:firstColumn="0" w:lastColumn="0" w:oddVBand="0" w:evenVBand="0" w:oddHBand="0" w:evenHBand="0" w:firstRowFirstColumn="0" w:firstRowLastColumn="0" w:lastRowFirstColumn="0" w:lastRowLastColumn="0"/>
+          <w:trHeight w:val="300"/>
+        </w:trPr>
+        <w:tc>
+          <w:tcPr>
+            <w:cnfStyle w:val="001000000100" w:firstRow="0" w:lastRow="0" w:firstColumn="1" w:lastColumn="0" w:oddVBand="0" w:evenVBand="0" w:oddHBand="0" w:evenHBand="0" w:firstRowFirstColumn="1" w:firstRowLastColumn="0" w:lastRowFirstColumn="0" w:lastRowLastColumn="0"/>
+            <w:tcW w:w="2095" w:type="dxa"/>
+            <w:noWrap/>
+            <w:hideMark/>
+          </w:tcPr>
+          <w:p>
+            <w:r>
+              <w:t>Device</w:t>
+            </w:r>
+          </w:p>
+        </w:tc>
+        <w:tc>
+          <w:tcPr>
+            <w:tcW w:w="1109" w:type="dxa"/>
+            <w:noWrap/>
+            <w:hideMark/>
+          </w:tcPr>
+          <w:p>
+            <w:pPr>
+              <w:cnfStyle w:val="100000000000" w:firstRow="1" w:lastRow="0" w:firstColumn="0" w:lastColumn="0" w:oddVBand="0" w:evenVBand="0" w:oddHBand="0" w:evenHBand="0" w:firstRowFirstColumn="0" w:firstRowLastColumn="0" w:lastRowFirstColumn="0" w:lastRowLastColumn="0"/>
+            </w:pPr>
+            <w:r>
+              <w:t>Interface</w:t>
+            </w:r>
+          </w:p>
+        </w:tc>
+        <w:tc>
+          <w:tcPr>
+            <w:tcW w:w="1664" w:type="dxa"/>
+            <w:noWrap/>
+            <w:hideMark/>
+          </w:tcPr>
+          <w:p>
+            <w:pPr>
+              <w:cnfStyle w:val="100000000000" w:firstRow="1" w:lastRow="0" w:firstColumn="0" w:lastColumn="0" w:oddVBand="0" w:evenVBand="0" w:oddHBand="0" w:evenHBand="0" w:firstRowFirstColumn="0" w:firstRowLastColumn="0" w:lastRowFirstColumn="0" w:lastRowLastColumn="0"/>
+            </w:pPr>
+            <w:r>
+              <w:t>IPv4 Address</w:t>
+            </w:r>
+          </w:p>
+        </w:tc>
+        <w:tc>
+          <w:tcPr>
+            <w:tcW w:w="1772" w:type="dxa"/>
+            <w:noWrap/>
+            <w:hideMark/>
+          </w:tcPr>
+          <w:p>
+            <w:pPr>
+              <w:cnfStyle w:val="100000000000" w:firstRow="1" w:lastRow="0" w:firstColumn="0" w:lastColumn="0" w:oddVBand="0" w:evenVBand="0" w:oddHBand="0" w:evenHBand="0" w:firstRowFirstColumn="0" w:firstRowLastColumn="0" w:lastRowFirstColumn="0" w:lastRowLastColumn="0"/>
+            </w:pPr>
+            <w:r>
+              <w:t>IPv6 Address</w:t>
+            </w:r>
+          </w:p>
+        </w:tc>
+        <w:tc>
+          <w:tcPr>
+            <w:tcW w:w="2253" w:type="dxa"/>
+            <w:noWrap/>
+            <w:hideMark/>
+          </w:tcPr>
+          <w:p>
+            <w:pPr>
+              <w:cnfStyle w:val="100000000000" w:firstRow="1" w:lastRow="0" w:firstColumn="0" w:lastColumn="0" w:oddVBand="0" w:evenVBand="0" w:oddHBand="0" w:evenHBand="0" w:firstRowFirstColumn="0" w:firstRowLastColumn="0" w:lastRowFirstColumn="0" w:lastRowLastColumn="0"/>
+            </w:pPr>
+            <w:r>
+              <w:t>Connects To</w:t>
+            </w:r>
+          </w:p>
+        </w:tc>
+        <w:tc>
+          <w:tcPr>
+            <w:tcW w:w="803" w:type="dxa"/>
+          </w:tcPr>
+          <w:p>
+            <w:pPr>
+              <w:cnfStyle w:val="100000000000" w:firstRow="1" w:lastRow="0" w:firstColumn="0" w:lastColumn="0" w:oddVBand="0" w:evenVBand="0" w:oddHBand="0" w:evenHBand="0" w:firstRowFirstColumn="0" w:firstRowLastColumn="0" w:lastRowFirstColumn="0" w:lastRowLastColumn="0"/>
+            </w:pPr>
+            <w:r>
+              <w:t>Area</w:t>
+            </w:r>
+          </w:p>
+        </w:tc>
+      </w:tr>
+      <w:tr>
+        <w:trPr>
+          <w:cnfStyle w:val="000000100000" w:firstRow="0" w:lastRow="0" w:firstColumn="0" w:lastColumn="0" w:oddVBand="0" w:evenVBand="0" w:oddHBand="1" w:evenHBand="0" w:firstRowFirstColumn="0" w:firstRowLastColumn="0" w:lastRowFirstColumn="0" w:lastRowLastColumn="0"/>
+          <w:trHeight w:val="300"/>
+        </w:trPr>
+        <w:tc>
+          <w:tcPr>
+            <w:cnfStyle w:val="001000000000" w:firstRow="0" w:lastRow="0" w:firstColumn="1" w:lastColumn="0" w:oddVBand="0" w:evenVBand="0" w:oddHBand="0" w:evenHBand="0" w:firstRowFirstColumn="0" w:firstRowLastColumn="0" w:lastRowFirstColumn="0" w:lastRowLastColumn="0"/>
+            <w:tcW w:w="2095" w:type="dxa"/>
+            <w:noWrap/>
+            <w:hideMark/>
+          </w:tcPr>
+          <w:p>
+            <w:r>
+              <w:t>Backbone1</w:t>
+            </w:r>
+          </w:p>
+        </w:tc>
+        <w:tc>
+          <w:tcPr>
+            <w:tcW w:w="1109" w:type="dxa"/>
+            <w:noWrap/>
+            <w:hideMark/>
+          </w:tcPr>
+          <w:p>
+            <w:pPr>
+              <w:cnfStyle w:val="000000100000" w:firstRow="0" w:lastRow="0" w:firstColumn="0" w:lastColumn="0" w:oddVBand="0" w:evenVBand="0" w:oddHBand="1" w:evenHBand="0" w:firstRowFirstColumn="0" w:firstRowLastColumn="0" w:lastRowFirstColumn="0" w:lastRowLastColumn="0"/>
+            </w:pPr>
+            <w:r>
+              <w:t>Fa1/0/2</w:t>
+            </w:r>
+          </w:p>
+        </w:tc>
+        <w:tc>
+          <w:tcPr>
+            <w:tcW w:w="1664" w:type="dxa"/>
+            <w:noWrap/>
+            <w:hideMark/>
+          </w:tcPr>
+          <w:p>
+            <w:pPr>
+              <w:cnfStyle w:val="000000100000" w:firstRow="0" w:lastRow="0" w:firstColumn="0" w:lastColumn="0" w:oddVBand="0" w:evenVBand="0" w:oddHBand="1" w:evenHBand="0" w:firstRowFirstColumn="0" w:firstRowLastColumn="0" w:lastRowFirstColumn="0" w:lastRowLastColumn="0"/>
+            </w:pPr>
+            <w:r>
+              <w:t>10.2.2.1/24</w:t>
+            </w:r>
+          </w:p>
+        </w:tc>
+        <w:tc>
+          <w:tcPr>
+            <w:tcW w:w="1772" w:type="dxa"/>
+            <w:noWrap/>
+            <w:hideMark/>
+          </w:tcPr>
+          <w:p>
+            <w:pPr>
+              <w:cnfStyle w:val="000000100000" w:firstRow="0" w:lastRow="0" w:firstColumn="0" w:lastColumn="0" w:oddVBand="0" w:evenVBand="0" w:oddHBand="1" w:evenHBand="0" w:firstRowFirstColumn="0" w:firstRowLastColumn="0" w:lastRowFirstColumn="0" w:lastRowLastColumn="0"/>
+            </w:pPr>
+            <w:r>
+              <w:t>2001:2::1/64</w:t>
+            </w:r>
+          </w:p>
+        </w:tc>
+        <w:tc>
+          <w:tcPr>
+            <w:tcW w:w="2253" w:type="dxa"/>
+            <w:noWrap/>
+            <w:hideMark/>
+          </w:tcPr>
+          <w:p>
+            <w:pPr>
+              <w:cnfStyle w:val="000000100000" w:firstRow="0" w:lastRow="0" w:firstColumn="0" w:lastColumn="0" w:oddVBand="0" w:evenVBand="0" w:oddHBand="1" w:evenHBand="0" w:firstRowFirstColumn="0" w:firstRowLastColumn="0" w:lastRowFirstColumn="0" w:lastRowLastColumn="0"/>
+            </w:pPr>
+            <w:r>
+              <w:t>StubABR</w:t>
+            </w:r>
+          </w:p>
+        </w:tc>
+        <w:tc>
+          <w:tcPr>
+            <w:tcW w:w="803" w:type="dxa"/>
+          </w:tcPr>
+          <w:p>
+            <w:pPr>
+              <w:cnfStyle w:val="000000100000" w:firstRow="0" w:lastRow="0" w:firstColumn="0" w:lastColumn="0" w:oddVBand="0" w:evenVBand="0" w:oddHBand="1" w:evenHBand="0" w:firstRowFirstColumn="0" w:firstRowLastColumn="0" w:lastRowFirstColumn="0" w:lastRowLastColumn="0"/>
+            </w:pPr>
+            <w:r>
+              <w:t>0</w:t>
+            </w:r>
+          </w:p>
+        </w:tc>
+      </w:tr>
+      <w:tr>
+        <w:trPr>
+          <w:trHeight w:val="300"/>
+        </w:trPr>
+        <w:tc>
+          <w:tcPr>
+            <w:cnfStyle w:val="001000000000" w:firstRow="0" w:lastRow="0" w:firstColumn="1" w:lastColumn="0" w:oddVBand="0" w:evenVBand="0" w:oddHBand="0" w:evenHBand="0" w:firstRowFirstColumn="0" w:firstRowLastColumn="0" w:lastRowFirstColumn="0" w:lastRowLastColumn="0"/>
+            <w:tcW w:w="2095" w:type="dxa"/>
+            <w:noWrap/>
+            <w:hideMark/>
+          </w:tcPr>
+          <w:p/>
+        </w:tc>
+        <w:tc>
+          <w:tcPr>
+            <w:tcW w:w="1109" w:type="dxa"/>
+            <w:noWrap/>
+            <w:hideMark/>
+          </w:tcPr>
+          <w:p>
+            <w:pPr>
+              <w:cnfStyle w:val="000000000000" w:firstRow="0" w:lastRow="0" w:firstColumn="0" w:lastColumn="0" w:oddVBand="0" w:evenVBand="0" w:oddHBand="0" w:evenHBand="0" w:firstRowFirstColumn="0" w:firstRowLastColumn="0" w:lastRowFirstColumn="0" w:lastRowLastColumn="0"/>
+            </w:pPr>
+            <w:r>
+              <w:t>Fa1/0/3</w:t>
+            </w:r>
+          </w:p>
+        </w:tc>
+        <w:tc>
+          <w:tcPr>
+            <w:tcW w:w="1664" w:type="dxa"/>
+            <w:noWrap/>
+            <w:hideMark/>
+          </w:tcPr>
+          <w:p>
+            <w:pPr>
+              <w:cnfStyle w:val="000000000000" w:firstRow="0" w:lastRow="0" w:firstColumn="0" w:lastColumn="0" w:oddVBand="0" w:evenVBand="0" w:oddHBand="0" w:evenHBand="0" w:firstRowFirstColumn="0" w:firstRowLastColumn="0" w:lastRowFirstColumn="0" w:lastRowLastColumn="0"/>
+            </w:pPr>
+            <w:r>
+              <w:t>10.3.3.1/24</w:t>
+            </w:r>
+          </w:p>
+        </w:tc>
+        <w:tc>
+          <w:tcPr>
+            <w:tcW w:w="1772" w:type="dxa"/>
+            <w:noWrap/>
+            <w:hideMark/>
+          </w:tcPr>
+          <w:p>
+            <w:pPr>
+              <w:cnfStyle w:val="000000000000" w:firstRow="0" w:lastRow="0" w:firstColumn="0" w:lastColumn="0" w:oddVBand="0" w:evenVBand="0" w:oddHBand="0" w:evenHBand="0" w:firstRowFirstColumn="0" w:firstRowLastColumn="0" w:lastRowFirstColumn="0" w:lastRowLastColumn="0"/>
+            </w:pPr>
+            <w:r>
+              <w:t>2001:3::1/64</w:t>
+            </w:r>
+          </w:p>
+        </w:tc>
+        <w:tc>
+          <w:tcPr>
+            <w:tcW w:w="2253" w:type="dxa"/>
+            <w:noWrap/>
+            <w:hideMark/>
+          </w:tcPr>
+          <w:p>
+            <w:pPr>
+              <w:cnfStyle w:val="000000000000" w:firstRow="0" w:lastRow="0" w:firstColumn="0" w:lastColumn="0" w:oddVBand="0" w:evenVBand="0" w:oddHBand="0" w:evenHBand="0" w:firstRowFirstColumn="0" w:firstRowLastColumn="0" w:lastRowFirstColumn="0" w:lastRowLastColumn="0"/>
+            </w:pPr>
+            <w:r>
+              <w:t>TotallyStubbyABR</w:t>
+            </w:r>
+          </w:p>
+        </w:tc>
+        <w:tc>
+          <w:tcPr>
+            <w:tcW w:w="803" w:type="dxa"/>
+          </w:tcPr>
+          <w:p>
+            <w:pPr>
+              <w:cnfStyle w:val="000000000000" w:firstRow="0" w:lastRow="0" w:firstColumn="0" w:lastColumn="0" w:oddVBand="0" w:evenVBand="0" w:oddHBand="0" w:evenHBand="0" w:firstRowFirstColumn="0" w:firstRowLastColumn="0" w:lastRowFirstColumn="0" w:lastRowLastColumn="0"/>
+            </w:pPr>
+            <w:r>
+              <w:t>0</w:t>
+            </w:r>
+          </w:p>
+        </w:tc>
+      </w:tr>
+      <w:tr>
+        <w:trPr>
+          <w:cnfStyle w:val="000000100000" w:firstRow="0" w:lastRow="0" w:firstColumn="0" w:lastColumn="0" w:oddVBand="0" w:evenVBand="0" w:oddHBand="1" w:evenHBand="0" w:firstRowFirstColumn="0" w:firstRowLastColumn="0" w:lastRowFirstColumn="0" w:lastRowLastColumn="0"/>
+          <w:trHeight w:val="300"/>
+        </w:trPr>
+        <w:tc>
+          <w:tcPr>
+            <w:cnfStyle w:val="001000000000" w:firstRow="0" w:lastRow="0" w:firstColumn="1" w:lastColumn="0" w:oddVBand="0" w:evenVBand="0" w:oddHBand="0" w:evenHBand="0" w:firstRowFirstColumn="0" w:firstRowLastColumn="0" w:lastRowFirstColumn="0" w:lastRowLastColumn="0"/>
+            <w:tcW w:w="2095" w:type="dxa"/>
+            <w:noWrap/>
+            <w:hideMark/>
+          </w:tcPr>
+          <w:p/>
+        </w:tc>
+        <w:tc>
+          <w:tcPr>
+            <w:tcW w:w="1109" w:type="dxa"/>
+            <w:noWrap/>
+            <w:hideMark/>
+          </w:tcPr>
+          <w:p>
+            <w:pPr>
+              <w:cnfStyle w:val="000000100000" w:firstRow="0" w:lastRow="0" w:firstColumn="0" w:lastColumn="0" w:oddVBand="0" w:evenVBand="0" w:oddHBand="1" w:evenHBand="0" w:firstRowFirstColumn="0" w:firstRowLastColumn="0" w:lastRowFirstColumn="0" w:lastRowLastColumn="0"/>
+            </w:pPr>
+            <w:r>
+              <w:t>Fa1/0/4</w:t>
+            </w:r>
+          </w:p>
+        </w:tc>
+        <w:tc>
+          <w:tcPr>
+            <w:tcW w:w="1664" w:type="dxa"/>
+            <w:noWrap/>
+            <w:hideMark/>
+          </w:tcPr>
+          <w:p>
+            <w:pPr>
+              <w:cnfStyle w:val="000000100000" w:firstRow="0" w:lastRow="0" w:firstColumn="0" w:lastColumn="0" w:oddVBand="0" w:evenVBand="0" w:oddHBand="1" w:evenHBand="0" w:firstRowFirstColumn="0" w:firstRowLastColumn="0" w:lastRowFirstColumn="0" w:lastRowLastColumn="0"/>
+            </w:pPr>
+            <w:r>
+              <w:t>10.4.4.1/24</w:t>
+            </w:r>
+          </w:p>
+        </w:tc>
+        <w:tc>
+          <w:tcPr>
+            <w:tcW w:w="1772" w:type="dxa"/>
+            <w:noWrap/>
+            <w:hideMark/>
+          </w:tcPr>
+          <w:p>
+            <w:pPr>
+              <w:cnfStyle w:val="000000100000" w:firstRow="0" w:lastRow="0" w:firstColumn="0" w:lastColumn="0" w:oddVBand="0" w:evenVBand="0" w:oddHBand="1" w:evenHBand="0" w:firstRowFirstColumn="0" w:firstRowLastColumn="0" w:lastRowFirstColumn="0" w:lastRowLastColumn="0"/>
+            </w:pPr>
+            <w:r>
+              <w:t>2001:4::1/64</w:t>
+            </w:r>
+          </w:p>
+        </w:tc>
+        <w:tc>
+          <w:tcPr>
+            <w:tcW w:w="2253" w:type="dxa"/>
+            <w:noWrap/>
+            <w:hideMark/>
+          </w:tcPr>
+          <w:p>
+            <w:pPr>
+              <w:cnfStyle w:val="000000100000" w:firstRow="0" w:lastRow="0" w:firstColumn="0" w:lastColumn="0" w:oddVBand="0" w:evenVBand="0" w:oddHBand="1" w:evenHBand="0" w:firstRowFirstColumn="0" w:firstRowLastColumn="0" w:lastRowFirstColumn="0" w:lastRowLastColumn="0"/>
+            </w:pPr>
+            <w:r>
+              <w:t>NSSABR</w:t>
+            </w:r>
+          </w:p>
+        </w:tc>
+        <w:tc>
+          <w:tcPr>
+            <w:tcW w:w="803" w:type="dxa"/>
+          </w:tcPr>
+          <w:p>
+            <w:pPr>
+              <w:cnfStyle w:val="000000100000" w:firstRow="0" w:lastRow="0" w:firstColumn="0" w:lastColumn="0" w:oddVBand="0" w:evenVBand="0" w:oddHBand="1" w:evenHBand="0" w:firstRowFirstColumn="0" w:firstRowLastColumn="0" w:lastRowFirstColumn="0" w:lastRowLastColumn="0"/>
+            </w:pPr>
+            <w:r>
+              <w:t>0</w:t>
+            </w:r>
+          </w:p>
+        </w:tc>
+      </w:tr>
+      <w:tr>
+        <w:trPr>
+          <w:trHeight w:val="300"/>
+        </w:trPr>
+        <w:tc>
+          <w:tcPr>
+            <w:cnfStyle w:val="001000000000" w:firstRow="0" w:lastRow="0" w:firstColumn="1" w:lastColumn="0" w:oddVBand="0" w:evenVBand="0" w:oddHBand="0" w:evenHBand="0" w:firstRowFirstColumn="0" w:firstRowLastColumn="0" w:lastRowFirstColumn="0" w:lastRowLastColumn="0"/>
+            <w:tcW w:w="2095" w:type="dxa"/>
+            <w:noWrap/>
+            <w:hideMark/>
+          </w:tcPr>
+          <w:p/>
+        </w:tc>
+        <w:tc>
+          <w:tcPr>
+            <w:tcW w:w="1109" w:type="dxa"/>
+            <w:noWrap/>
+            <w:hideMark/>
+          </w:tcPr>
+          <w:p>
+            <w:pPr>
+              <w:cnfStyle w:val="000000000000" w:firstRow="0" w:lastRow="0" w:firstColumn="0" w:lastColumn="0" w:oddVBand="0" w:evenVBand="0" w:oddHBand="0" w:evenHBand="0" w:firstRowFirstColumn="0" w:firstRowLastColumn="0" w:lastRowFirstColumn="0" w:lastRowLastColumn="0"/>
+            </w:pPr>
+            <w:r>
+              <w:t>Fa1/0/5</w:t>
+            </w:r>
+          </w:p>
+        </w:tc>
+        <w:tc>
+          <w:tcPr>
+            <w:tcW w:w="1664" w:type="dxa"/>
+            <w:noWrap/>
+            <w:hideMark/>
+          </w:tcPr>
+          <w:p>
+            <w:pPr>
+              <w:cnfStyle w:val="000000000000" w:firstRow="0" w:lastRow="0" w:firstColumn="0" w:lastColumn="0" w:oddVBand="0" w:evenVBand="0" w:oddHBand="0" w:evenHBand="0" w:firstRowFirstColumn="0" w:firstRowLastColumn="0" w:lastRowFirstColumn="0" w:lastRowLastColumn="0"/>
+            </w:pPr>
+            <w:r>
+              <w:t>10.5.5.1/24</w:t>
+            </w:r>
+          </w:p>
+        </w:tc>
+        <w:tc>
+          <w:tcPr>
+            <w:tcW w:w="1772" w:type="dxa"/>
+            <w:noWrap/>
+            <w:hideMark/>
+          </w:tcPr>
+          <w:p>
+            <w:pPr>
+              <w:cnfStyle w:val="000000000000" w:firstRow="0" w:lastRow="0" w:firstColumn="0" w:lastColumn="0" w:oddVBand="0" w:evenVBand="0" w:oddHBand="0" w:evenHBand="0" w:firstRowFirstColumn="0" w:firstRowLastColumn="0" w:lastRowFirstColumn="0" w:lastRowLastColumn="0"/>
+            </w:pPr>
+            <w:r>
+              <w:t>2001:5::1/64</w:t>
+            </w:r>
+          </w:p>
+        </w:tc>
+        <w:tc>
+          <w:tcPr>
+            <w:tcW w:w="2253" w:type="dxa"/>
+            <w:noWrap/>
+            <w:hideMark/>
+          </w:tcPr>
+          <w:p>
+            <w:pPr>
+              <w:cnfStyle w:val="000000000000" w:firstRow="0" w:lastRow="0" w:firstColumn="0" w:lastColumn="0" w:oddVBand="0" w:evenVBand="0" w:oddHBand="0" w:evenHBand="0" w:firstRowFirstColumn="0" w:firstRowLastColumn="0" w:lastRowFirstColumn="0" w:lastRowLastColumn="0"/>
+            </w:pPr>
+            <w:r>
+              <w:t>TotallyNSSABR</w:t>
+            </w:r>
+          </w:p>
+        </w:tc>
+        <w:tc>
+          <w:tcPr>
+            <w:tcW w:w="803" w:type="dxa"/>
+          </w:tcPr>
+          <w:p>
+            <w:pPr>
+              <w:cnfStyle w:val="000000000000" w:firstRow="0" w:lastRow="0" w:firstColumn="0" w:lastColumn="0" w:oddVBand="0" w:evenVBand="0" w:oddHBand="0" w:evenHBand="0" w:firstRowFirstColumn="0" w:firstRowLastColumn="0" w:lastRowFirstColumn="0" w:lastRowLastColumn="0"/>
+            </w:pPr>
+            <w:r>
+              <w:t>0</w:t>
+            </w:r>
+          </w:p>
+        </w:tc>
+      </w:tr>
+      <w:tr>
+        <w:trPr>
+          <w:cnfStyle w:val="000000100000" w:firstRow="0" w:lastRow="0" w:firstColumn="0" w:lastColumn="0" w:oddVBand="0" w:evenVBand="0" w:oddHBand="1" w:evenHBand="0" w:firstRowFirstColumn="0" w:firstRowLastColumn="0" w:lastRowFirstColumn="0" w:lastRowLastColumn="0"/>
+          <w:trHeight w:val="300"/>
+        </w:trPr>
+        <w:tc>
+          <w:tcPr>
+            <w:cnfStyle w:val="001000000000" w:firstRow="0" w:lastRow="0" w:firstColumn="1" w:lastColumn="0" w:oddVBand="0" w:evenVBand="0" w:oddHBand="0" w:evenHBand="0" w:firstRowFirstColumn="0" w:firstRowLastColumn="0" w:lastRowFirstColumn="0" w:lastRowLastColumn="0"/>
+            <w:tcW w:w="2095" w:type="dxa"/>
+            <w:noWrap/>
+            <w:hideMark/>
+          </w:tcPr>
+          <w:p>
+            <w:r>
+              <w:t>StubABR</w:t>
+            </w:r>
+          </w:p>
+        </w:tc>
+        <w:tc>
+          <w:tcPr>
+            <w:tcW w:w="1109" w:type="dxa"/>
+            <w:noWrap/>
+            <w:hideMark/>
+          </w:tcPr>
+          <w:p>
+            <w:pPr>
+              <w:cnfStyle w:val="000000100000" w:firstRow="0" w:lastRow="0" w:firstColumn="0" w:lastColumn="0" w:oddVBand="0" w:evenVBand="0" w:oddHBand="1" w:evenHBand="0" w:firstRowFirstColumn="0" w:firstRowLastColumn="0" w:lastRowFirstColumn="0" w:lastRowLastColumn="0"/>
+            </w:pPr>
+            <w:r>
+              <w:t>G0/0</w:t>
+            </w:r>
+          </w:p>
+        </w:tc>
+        <w:tc>
+          <w:tcPr>
+            <w:tcW w:w="1664" w:type="dxa"/>
+            <w:noWrap/>
+            <w:hideMark/>
+          </w:tcPr>
+          <w:p>
+            <w:pPr>
+              <w:cnfStyle w:val="000000100000" w:firstRow="0" w:lastRow="0" w:firstColumn="0" w:lastColumn="0" w:oddVBand="0" w:evenVBand="0" w:oddHBand="1" w:evenHBand="0" w:firstRowFirstColumn="0" w:firstRowLastColumn="0" w:lastRowFirstColumn="0" w:lastRowLastColumn="0"/>
+            </w:pPr>
+            <w:r>
+              <w:t>10.2.2.2/24</w:t>
+            </w:r>
+          </w:p>
+        </w:tc>
+        <w:tc>
+          <w:tcPr>
+            <w:tcW w:w="1772" w:type="dxa"/>
+            <w:noWrap/>
+            <w:hideMark/>
+          </w:tcPr>
+          <w:p>
+            <w:pPr>
+              <w:cnfStyle w:val="000000100000" w:firstRow="0" w:lastRow="0" w:firstColumn="0" w:lastColumn="0" w:oddVBand="0" w:evenVBand="0" w:oddHBand="1" w:evenHBand="0" w:firstRowFirstColumn="0" w:firstRowLastColumn="0" w:lastRowFirstColumn="0" w:lastRowLastColumn="0"/>
+            </w:pPr>
+            <w:r>
+              <w:t>2001:2::2/64</w:t>
+            </w:r>
+          </w:p>
+        </w:tc>
+        <w:tc>
+          <w:tcPr>
+            <w:tcW w:w="2253" w:type="dxa"/>
+            <w:noWrap/>
+            <w:hideMark/>
+          </w:tcPr>
+          <w:p>
+            <w:pPr>
+              <w:cnfStyle w:val="000000100000" w:firstRow="0" w:lastRow="0" w:firstColumn="0" w:lastColumn="0" w:oddVBand="0" w:evenVBand="0" w:oddHBand="1" w:evenHBand="0" w:firstRowFirstColumn="0" w:firstRowLastColumn="0" w:lastRowFirstColumn="0" w:lastRowLastColumn="0"/>
+            </w:pPr>
+            <w:r>
+              <w:t>Backbone1</w:t>
+            </w:r>
+          </w:p>
+        </w:tc>
+        <w:tc>
+          <w:tcPr>
+            <w:tcW w:w="803" w:type="dxa"/>
+          </w:tcPr>
+          <w:p>
+            <w:pPr>
+              <w:cnfStyle w:val="000000100000" w:firstRow="0" w:lastRow="0" w:firstColumn="0" w:lastColumn="0" w:oddVBand="0" w:evenVBand="0" w:oddHBand="1" w:evenHBand="0" w:firstRowFirstColumn="0" w:firstRowLastColumn="0" w:lastRowFirstColumn="0" w:lastRowLastColumn="0"/>
+            </w:pPr>
+            <w:r>
+              <w:t>0</w:t>
+            </w:r>
+          </w:p>
+        </w:tc>
+      </w:tr>
+      <w:tr>
+        <w:trPr>
+          <w:trHeight w:val="300"/>
+        </w:trPr>
+        <w:tc>
+          <w:tcPr>
+            <w:cnfStyle w:val="001000000000" w:firstRow="0" w:lastRow="0" w:firstColumn="1" w:lastColumn="0" w:oddVBand="0" w:evenVBand="0" w:oddHBand="0" w:evenHBand="0" w:firstRowFirstColumn="0" w:firstRowLastColumn="0" w:lastRowFirstColumn="0" w:lastRowLastColumn="0"/>
+            <w:tcW w:w="2095" w:type="dxa"/>
+            <w:noWrap/>
+            <w:hideMark/>
+          </w:tcPr>
+          <w:p/>
+        </w:tc>
+        <w:tc>
+          <w:tcPr>
+            <w:tcW w:w="1109" w:type="dxa"/>
+            <w:noWrap/>
+            <w:hideMark/>
+          </w:tcPr>
+          <w:p>
+            <w:pPr>
+              <w:cnfStyle w:val="000000000000" w:firstRow="0" w:lastRow="0" w:firstColumn="0" w:lastColumn="0" w:oddVBand="0" w:evenVBand="0" w:oddHBand="0" w:evenHBand="0" w:firstRowFirstColumn="0" w:firstRowLastColumn="0" w:lastRowFirstColumn="0" w:lastRowLastColumn="0"/>
+            </w:pPr>
+            <w:r>
+              <w:t>G0/1</w:t>
+            </w:r>
+          </w:p>
+        </w:tc>
+        <w:tc>
+          <w:tcPr>
+            <w:tcW w:w="1664" w:type="dxa"/>
+            <w:noWrap/>
+            <w:hideMark/>
+          </w:tcPr>
+          <w:p>
+            <w:pPr>
+              <w:cnfStyle w:val="000000000000" w:firstRow="0" w:lastRow="0" w:firstColumn="0" w:lastColumn="0" w:oddVBand="0" w:evenVBand="0" w:oddHBand="0" w:evenHBand="0" w:firstRowFirstColumn="0" w:firstRowLastColumn="0" w:lastRowFirstColumn="0" w:lastRowLastColumn="0"/>
+            </w:pPr>
+            <w:r>
+              <w:t>172.16.2.1/24</w:t>
+            </w:r>
+          </w:p>
+        </w:tc>
+        <w:tc>
+          <w:tcPr>
+            <w:tcW w:w="1772" w:type="dxa"/>
+            <w:noWrap/>
+            <w:hideMark/>
+          </w:tcPr>
+          <w:p>
+            <w:pPr>
+              <w:cnfStyle w:val="000000000000" w:firstRow="0" w:lastRow="0" w:firstColumn="0" w:lastColumn="0" w:oddVBand="0" w:evenVBand="0" w:oddHBand="0" w:evenHBand="0" w:firstRowFirstColumn="0" w:firstRowLastColumn="0" w:lastRowFirstColumn="0" w:lastRowLastColumn="0"/>
+            </w:pPr>
+            <w:r>
+              <w:t>2001:2:2::1/64</w:t>
+            </w:r>
+          </w:p>
+        </w:tc>
+        <w:tc>
+          <w:tcPr>
+            <w:tcW w:w="2253" w:type="dxa"/>
+            <w:noWrap/>
+            <w:hideMark/>
+          </w:tcPr>
+          <w:p>
+            <w:pPr>
+              <w:cnfStyle w:val="000000000000" w:firstRow="0" w:lastRow="0" w:firstColumn="0" w:lastColumn="0" w:oddVBand="0" w:evenVBand="0" w:oddHBand="0" w:evenHBand="0" w:firstRowFirstColumn="0" w:firstRowLastColumn="0" w:lastRowFirstColumn="0" w:lastRowLastColumn="0"/>
+            </w:pPr>
+            <w:r>
+              <w:t>StubRouter</w:t>
+            </w:r>
+          </w:p>
+        </w:tc>
+        <w:tc>
+          <w:tcPr>
+            <w:tcW w:w="803" w:type="dxa"/>
+          </w:tcPr>
+          <w:p>
+            <w:pPr>
+              <w:cnfStyle w:val="000000000000" w:firstRow="0" w:lastRow="0" w:firstColumn="0" w:lastColumn="0" w:oddVBand="0" w:evenVBand="0" w:oddHBand="0" w:evenHBand="0" w:firstRowFirstColumn="0" w:firstRowLastColumn="0" w:lastRowFirstColumn="0" w:lastRowLastColumn="0"/>
+            </w:pPr>
+            <w:r>
+              <w:t>2</w:t>
+            </w:r>
+          </w:p>
+        </w:tc>
+      </w:tr>
+      <w:tr>
+        <w:trPr>
+          <w:cnfStyle w:val="000000100000" w:firstRow="0" w:lastRow="0" w:firstColumn="0" w:lastColumn="0" w:oddVBand="0" w:evenVBand="0" w:oddHBand="1" w:evenHBand="0" w:firstRowFirstColumn="0" w:firstRowLastColumn="0" w:lastRowFirstColumn="0" w:lastRowLastColumn="0"/>
+          <w:trHeight w:val="300"/>
+        </w:trPr>
+        <w:tc>
+          <w:tcPr>
+            <w:cnfStyle w:val="001000000000" w:firstRow="0" w:lastRow="0" w:firstColumn="1" w:lastColumn="0" w:oddVBand="0" w:evenVBand="0" w:oddHBand="0" w:evenHBand="0" w:firstRowFirstColumn="0" w:firstRowLastColumn="0" w:lastRowFirstColumn="0" w:lastRowLastColumn="0"/>
+            <w:tcW w:w="2095" w:type="dxa"/>
+            <w:noWrap/>
+            <w:hideMark/>
+          </w:tcPr>
+          <w:p>
+            <w:r>
+              <w:t>StubRouter</w:t>
+            </w:r>
+          </w:p>
+        </w:tc>
+        <w:tc>
+          <w:tcPr>
+            <w:tcW w:w="1109" w:type="dxa"/>
+            <w:noWrap/>
+            <w:hideMark/>
+          </w:tcPr>
+          <w:p>
+            <w:pPr>
+              <w:cnfStyle w:val="000000100000" w:firstRow="0" w:lastRow="0" w:firstColumn="0" w:lastColumn="0" w:oddVBand="0" w:evenVBand="0" w:oddHBand="1" w:evenHBand="0" w:firstRowFirstColumn="0" w:firstRowLastColumn="0" w:lastRowFirstColumn="0" w:lastRowLastColumn="0"/>
+            </w:pPr>
+            <w:r>
+              <w:t>G0/0</w:t>
+            </w:r>
+          </w:p>
+        </w:tc>
+        <w:tc>
+          <w:tcPr>
+            <w:tcW w:w="1664" w:type="dxa"/>
+            <w:noWrap/>
+            <w:hideMark/>
+          </w:tcPr>
+          <w:p>
+            <w:pPr>
+              <w:cnfStyle w:val="000000100000" w:firstRow="0" w:lastRow="0" w:firstColumn="0" w:lastColumn="0" w:oddVBand="0" w:evenVBand="0" w:oddHBand="1" w:evenHBand="0" w:firstRowFirstColumn="0" w:firstRowLastColumn="0" w:lastRowFirstColumn="0" w:lastRowLastColumn="0"/>
+            </w:pPr>
+            <w:r>
+              <w:t>172.16.2.2/24</w:t>
+            </w:r>
+          </w:p>
+        </w:tc>
+        <w:tc>
+          <w:tcPr>
+            <w:tcW w:w="1772" w:type="dxa"/>
+            <w:noWrap/>
+            <w:hideMark/>
+          </w:tcPr>
+          <w:p>
+            <w:pPr>
+              <w:cnfStyle w:val="000000100000" w:firstRow="0" w:lastRow="0" w:firstColumn="0" w:lastColumn="0" w:oddVBand="0" w:evenVBand="0" w:oddHBand="1" w:evenHBand="0" w:firstRowFirstColumn="0" w:firstRowLastColumn="0" w:lastRowFirstColumn="0" w:lastRowLastColumn="0"/>
+            </w:pPr>
+            <w:r>
+              <w:t>2001:2:2::2/64</w:t>
+            </w:r>
+          </w:p>
+        </w:tc>
+        <w:tc>
+          <w:tcPr>
+            <w:tcW w:w="2253" w:type="dxa"/>
+            <w:noWrap/>
+            <w:hideMark/>
+          </w:tcPr>
+          <w:p>
+            <w:pPr>
+              <w:cnfStyle w:val="000000100000" w:firstRow="0" w:lastRow="0" w:firstColumn="0" w:lastColumn="0" w:oddVBand="0" w:evenVBand="0" w:oddHBand="1" w:evenHBand="0" w:firstRowFirstColumn="0" w:firstRowLastColumn="0" w:lastRowFirstColumn="0" w:lastRowLastColumn="0"/>
+            </w:pPr>
+            <w:r>
+              <w:t>StubABR</w:t>
+            </w:r>
+          </w:p>
+        </w:tc>
+        <w:tc>
+          <w:tcPr>
+            <w:tcW w:w="803" w:type="dxa"/>
+          </w:tcPr>
+          <w:p>
+            <w:pPr>
+              <w:cnfStyle w:val="000000100000" w:firstRow="0" w:lastRow="0" w:firstColumn="0" w:lastColumn="0" w:oddVBand="0" w:evenVBand="0" w:oddHBand="1" w:evenHBand="0" w:firstRowFirstColumn="0" w:firstRowLastColumn="0" w:lastRowFirstColumn="0" w:lastRowLastColumn="0"/>
+            </w:pPr>
+            <w:r>
+              <w:t>2</w:t>
+            </w:r>
+          </w:p>
+        </w:tc>
+      </w:tr>
+      <w:tr>
+        <w:trPr>
+          <w:trHeight w:val="300"/>
+        </w:trPr>
+        <w:tc>
+          <w:tcPr>
+            <w:cnfStyle w:val="001000000000" w:firstRow="0" w:lastRow="0" w:firstColumn="1" w:lastColumn="0" w:oddVBand="0" w:evenVBand="0" w:oddHBand="0" w:evenHBand="0" w:firstRowFirstColumn="0" w:firstRowLastColumn="0" w:lastRowFirstColumn="0" w:lastRowLastColumn="0"/>
+            <w:tcW w:w="2095" w:type="dxa"/>
+            <w:noWrap/>
+            <w:hideMark/>
+          </w:tcPr>
+          <w:p/>
+        </w:tc>
+        <w:tc>
+          <w:tcPr>
+            <w:tcW w:w="1109" w:type="dxa"/>
+            <w:noWrap/>
+            <w:hideMark/>
+          </w:tcPr>
+          <w:p>
+            <w:pPr>
+              <w:cnfStyle w:val="000000000000" w:firstRow="0" w:lastRow="0" w:firstColumn="0" w:lastColumn="0" w:oddVBand="0" w:evenVBand="0" w:oddHBand="0" w:evenHBand="0" w:firstRowFirstColumn="0" w:firstRowLastColumn="0" w:lastRowFirstColumn="0" w:lastRowLastColumn="0"/>
+            </w:pPr>
+            <w:r>
+              <w:t>Lo2</w:t>
+            </w:r>
+          </w:p>
+        </w:tc>
+        <w:tc>
+          <w:tcPr>
+            <w:tcW w:w="1664" w:type="dxa"/>
+            <w:noWrap/>
+            <w:hideMark/>
+          </w:tcPr>
+          <w:p>
+            <w:pPr>
+              <w:cnfStyle w:val="000000000000" w:firstRow="0" w:lastRow="0" w:firstColumn="0" w:lastColumn="0" w:oddVBand="0" w:evenVBand="0" w:oddHBand="0" w:evenHBand="0" w:firstRowFirstColumn="0" w:firstRowLastColumn="0" w:lastRowFirstColumn="0" w:lastRowLastColumn="0"/>
+            </w:pPr>
+            <w:r>
+              <w:t>192.168.2.1/32</w:t>
+            </w:r>
+          </w:p>
+        </w:tc>
+        <w:tc>
+          <w:tcPr>
+            <w:tcW w:w="1772" w:type="dxa"/>
+            <w:noWrap/>
+            <w:hideMark/>
+          </w:tcPr>
+          <w:p>
+            <w:pPr>
+              <w:cnfStyle w:val="000000000000" w:firstRow="0" w:lastRow="0" w:firstColumn="0" w:lastColumn="0" w:oddVBand="0" w:evenVBand="0" w:oddHBand="0" w:evenHBand="0" w:firstRowFirstColumn="0" w:firstRowLastColumn="0" w:lastRowFirstColumn="0" w:lastRowLastColumn="0"/>
+            </w:pPr>
+            <w:r>
+              <w:t>2001:2:2:2::1/128</w:t>
+            </w:r>
+          </w:p>
+        </w:tc>
+        <w:tc>
+          <w:tcPr>
+            <w:tcW w:w="2253" w:type="dxa"/>
+            <w:noWrap/>
+            <w:hideMark/>
+          </w:tcPr>
+          <w:p>
+            <w:pPr>
+              <w:cnfStyle w:val="000000000000" w:firstRow="0" w:lastRow="0" w:firstColumn="0" w:lastColumn="0" w:oddVBand="0" w:evenVBand="0" w:oddHBand="0" w:evenHBand="0" w:firstRowFirstColumn="0" w:firstRowLastColumn="0" w:lastRowFirstColumn="0" w:lastRowLastColumn="0"/>
+            </w:pPr>
+            <w:r>
+              <w:t>N/A</w:t>
+            </w:r>
+          </w:p>
+        </w:tc>
+        <w:tc>
+          <w:tcPr>
+            <w:tcW w:w="803" w:type="dxa"/>
+          </w:tcPr>
+          <w:p>
+            <w:pPr>
+              <w:cnfStyle w:val="000000000000" w:firstRow="0" w:lastRow="0" w:firstColumn="0" w:lastColumn="0" w:oddVBand="0" w:evenVBand="0" w:oddHBand="0" w:evenHBand="0" w:firstRowFirstColumn="0" w:firstRowLastColumn="0" w:lastRowFirstColumn="0" w:lastRowLastColumn="0"/>
+            </w:pPr>
+            <w:r>
+              <w:t>2</w:t>
+            </w:r>
+          </w:p>
+        </w:tc>
+      </w:tr>
+      <w:tr>
+        <w:trPr>
+          <w:cnfStyle w:val="000000100000" w:firstRow="0" w:lastRow="0" w:firstColumn="0" w:lastColumn="0" w:oddVBand="0" w:evenVBand="0" w:oddHBand="1" w:evenHBand="0" w:firstRowFirstColumn="0" w:firstRowLastColumn="0" w:lastRowFirstColumn="0" w:lastRowLastColumn="0"/>
+          <w:trHeight w:val="300"/>
+        </w:trPr>
+        <w:tc>
+          <w:tcPr>
+            <w:cnfStyle w:val="001000000000" w:firstRow="0" w:lastRow="0" w:firstColumn="1" w:lastColumn="0" w:oddVBand="0" w:evenVBand="0" w:oddHBand="0" w:evenHBand="0" w:firstRowFirstColumn="0" w:firstRowLastColumn="0" w:lastRowFirstColumn="0" w:lastRowLastColumn="0"/>
+            <w:tcW w:w="2095" w:type="dxa"/>
+            <w:noWrap/>
+            <w:hideMark/>
+          </w:tcPr>
+          <w:p>
+            <w:r>
+              <w:t>TotallyStubbyABR</w:t>
+            </w:r>
+          </w:p>
+        </w:tc>
+        <w:tc>
+          <w:tcPr>
+            <w:tcW w:w="1109" w:type="dxa"/>
+            <w:noWrap/>
+            <w:hideMark/>
+          </w:tcPr>
+          <w:p>
+            <w:pPr>
+              <w:cnfStyle w:val="000000100000" w:firstRow="0" w:lastRow="0" w:firstColumn="0" w:lastColumn="0" w:oddVBand="0" w:evenVBand="0" w:oddHBand="1" w:evenHBand="0" w:firstRowFirstColumn="0" w:firstRowLastColumn="0" w:lastRowFirstColumn="0" w:lastRowLastColumn="0"/>
+            </w:pPr>
+            <w:r>
+              <w:t>G0/0</w:t>
+            </w:r>
+          </w:p>
+        </w:tc>
+        <w:tc>
+          <w:tcPr>
+            <w:tcW w:w="1664" w:type="dxa"/>
+            <w:noWrap/>
+            <w:hideMark/>
+          </w:tcPr>
+          <w:p>
+            <w:pPr>
+              <w:cnfStyle w:val="000000100000" w:firstRow="0" w:lastRow="0" w:firstColumn="0" w:lastColumn="0" w:oddVBand="0" w:evenVBand="0" w:oddHBand="1" w:evenHBand="0" w:firstRowFirstColumn="0" w:firstRowLastColumn="0" w:lastRowFirstColumn="0" w:lastRowLastColumn="0"/>
+            </w:pPr>
+            <w:r>
+              <w:t>10.3.3.2/24</w:t>
+            </w:r>
+          </w:p>
+        </w:tc>
+        <w:tc>
+          <w:tcPr>
+            <w:tcW w:w="1772" w:type="dxa"/>
+            <w:noWrap/>
+            <w:hideMark/>
+          </w:tcPr>
+          <w:p>
+            <w:pPr>
+              <w:cnfStyle w:val="000000100000" w:firstRow="0" w:lastRow="0" w:firstColumn="0" w:lastColumn="0" w:oddVBand="0" w:evenVBand="0" w:oddHBand="1" w:evenHBand="0" w:firstRowFirstColumn="0" w:firstRowLastColumn="0" w:lastRowFirstColumn="0" w:lastRowLastColumn="0"/>
+            </w:pPr>
+            <w:r>
+              <w:t>2001:3::2/64</w:t>
+            </w:r>
+          </w:p>
+        </w:tc>
+        <w:tc>
+          <w:tcPr>
+            <w:tcW w:w="2253" w:type="dxa"/>
+            <w:noWrap/>
+            <w:hideMark/>
+          </w:tcPr>
+          <w:p>
+            <w:pPr>
+              <w:cnfStyle w:val="000000100000" w:firstRow="0" w:lastRow="0" w:firstColumn="0" w:lastColumn="0" w:oddVBand="0" w:evenVBand="0" w:oddHBand="1" w:evenHBand="0" w:firstRowFirstColumn="0" w:firstRowLastColumn="0" w:lastRowFirstColumn="0" w:lastRowLastColumn="0"/>
+            </w:pPr>
+            <w:r>
+              <w:t>Backbone1</w:t>
+            </w:r>
+          </w:p>
+        </w:tc>
+        <w:tc>
+          <w:tcPr>
+            <w:tcW w:w="803" w:type="dxa"/>
+          </w:tcPr>
+          <w:p>
+            <w:pPr>
+              <w:cnfStyle w:val="000000100000" w:firstRow="0" w:lastRow="0" w:firstColumn="0" w:lastColumn="0" w:oddVBand="0" w:evenVBand="0" w:oddHBand="1" w:evenHBand="0" w:firstRowFirstColumn="0" w:firstRowLastColumn="0" w:lastRowFirstColumn="0" w:lastRowLastColumn="0"/>
+            </w:pPr>
+            <w:r>
+              <w:t>0</w:t>
+            </w:r>
+          </w:p>
+        </w:tc>
+      </w:tr>
+      <w:tr>
+        <w:trPr>
+          <w:trHeight w:val="300"/>
+        </w:trPr>
+        <w:tc>
+          <w:tcPr>
+            <w:cnfStyle w:val="001000000000" w:firstRow="0" w:lastRow="0" w:firstColumn="1" w:lastColumn="0" w:oddVBand="0" w:evenVBand="0" w:oddHBand="0" w:evenHBand="0" w:firstRowFirstColumn="0" w:firstRowLastColumn="0" w:lastRowFirstColumn="0" w:lastRowLastColumn="0"/>
+            <w:tcW w:w="2095" w:type="dxa"/>
+            <w:noWrap/>
+            <w:hideMark/>
+          </w:tcPr>
+          <w:p/>
+        </w:tc>
+        <w:tc>
+          <w:tcPr>
+            <w:tcW w:w="1109" w:type="dxa"/>
+            <w:noWrap/>
+            <w:hideMark/>
+          </w:tcPr>
+          <w:p>
+            <w:pPr>
+              <w:cnfStyle w:val="000000000000" w:firstRow="0" w:lastRow="0" w:firstColumn="0" w:lastColumn="0" w:oddVBand="0" w:evenVBand="0" w:oddHBand="0" w:evenHBand="0" w:firstRowFirstColumn="0" w:firstRowLastColumn="0" w:lastRowFirstColumn="0" w:lastRowLastColumn="0"/>
+            </w:pPr>
+            <w:r>
+              <w:t>G0/1</w:t>
+            </w:r>
+          </w:p>
+        </w:tc>
+        <w:tc>
+          <w:tcPr>
+            <w:tcW w:w="1664" w:type="dxa"/>
+            <w:noWrap/>
+            <w:hideMark/>
+          </w:tcPr>
+          <w:p>
+            <w:pPr>
+              <w:cnfStyle w:val="000000000000" w:firstRow="0" w:lastRow="0" w:firstColumn="0" w:lastColumn="0" w:oddVBand="0" w:evenVBand="0" w:oddHBand="0" w:evenHBand="0" w:firstRowFirstColumn="0" w:firstRowLastColumn="0" w:lastRowFirstColumn="0" w:lastRowLastColumn="0"/>
+            </w:pPr>
+            <w:r>
+              <w:t>172.16.3.1/24</w:t>
+            </w:r>
+          </w:p>
+        </w:tc>
+        <w:tc>
+          <w:tcPr>
+            <w:tcW w:w="1772" w:type="dxa"/>
+            <w:noWrap/>
+            <w:hideMark/>
+          </w:tcPr>
+          <w:p>
+            <w:pPr>
+              <w:cnfStyle w:val="000000000000" w:firstRow="0" w:lastRow="0" w:firstColumn="0" w:lastColumn="0" w:oddVBand="0" w:evenVBand="0" w:oddHBand="0" w:evenHBand="0" w:firstRowFirstColumn="0" w:firstRowLastColumn="0" w:lastRowFirstColumn="0" w:lastRowLastColumn="0"/>
+            </w:pPr>
+            <w:r>
+              <w:t>2001:3:3::1/64</w:t>
+            </w:r>
+          </w:p>
+        </w:tc>
+        <w:tc>
+          <w:tcPr>
+            <w:tcW w:w="2253" w:type="dxa"/>
+            <w:noWrap/>
+            <w:hideMark/>
+          </w:tcPr>
+          <w:p>
+            <w:pPr>
+              <w:cnfStyle w:val="000000000000" w:firstRow="0" w:lastRow="0" w:firstColumn="0" w:lastColumn="0" w:oddVBand="0" w:evenVBand="0" w:oddHBand="0" w:evenHBand="0" w:firstRowFirstColumn="0" w:firstRowLastColumn="0" w:lastRowFirstColumn="0" w:lastRowLastColumn="0"/>
+            </w:pPr>
+            <w:r>
+              <w:t>TotallyStubbyRouter</w:t>
+            </w:r>
+          </w:p>
+        </w:tc>
+        <w:tc>
+          <w:tcPr>
+            <w:tcW w:w="803" w:type="dxa"/>
+          </w:tcPr>
+          <w:p>
+            <w:pPr>
+              <w:cnfStyle w:val="000000000000" w:firstRow="0" w:lastRow="0" w:firstColumn="0" w:lastColumn="0" w:oddVBand="0" w:evenVBand="0" w:oddHBand="0" w:evenHBand="0" w:firstRowFirstColumn="0" w:firstRowLastColumn="0" w:lastRowFirstColumn="0" w:lastRowLastColumn="0"/>
+            </w:pPr>
+            <w:r>
+              <w:t>3</w:t>
+            </w:r>
+          </w:p>
+        </w:tc>
+      </w:tr>
+      <w:tr>
+        <w:trPr>
+          <w:cnfStyle w:val="000000100000" w:firstRow="0" w:lastRow="0" w:firstColumn="0" w:lastColumn="0" w:oddVBand="0" w:evenVBand="0" w:oddHBand="1" w:evenHBand="0" w:firstRowFirstColumn="0" w:firstRowLastColumn="0" w:lastRowFirstColumn="0" w:lastRowLastColumn="0"/>
+          <w:trHeight w:val="300"/>
+        </w:trPr>
+        <w:tc>
+          <w:tcPr>
+            <w:cnfStyle w:val="001000000000" w:firstRow="0" w:lastRow="0" w:firstColumn="1" w:lastColumn="0" w:oddVBand="0" w:evenVBand="0" w:oddHBand="0" w:evenHBand="0" w:firstRowFirstColumn="0" w:firstRowLastColumn="0" w:lastRowFirstColumn="0" w:lastRowLastColumn="0"/>
+            <w:tcW w:w="2095" w:type="dxa"/>
+            <w:noWrap/>
+            <w:hideMark/>
+          </w:tcPr>
+          <w:p>
+            <w:r>
+              <w:t>TotallyStubbyRouter</w:t>
+            </w:r>
+          </w:p>
+        </w:tc>
+        <w:tc>
+          <w:tcPr>
+            <w:tcW w:w="1109" w:type="dxa"/>
+            <w:noWrap/>
+            <w:hideMark/>
+          </w:tcPr>
+          <w:p>
+            <w:pPr>
+              <w:cnfStyle w:val="000000100000" w:firstRow="0" w:lastRow="0" w:firstColumn="0" w:lastColumn="0" w:oddVBand="0" w:evenVBand="0" w:oddHBand="1" w:evenHBand="0" w:firstRowFirstColumn="0" w:firstRowLastColumn="0" w:lastRowFirstColumn="0" w:lastRowLastColumn="0"/>
+            </w:pPr>
+            <w:r>
+              <w:t>G0/0</w:t>
+            </w:r>
+          </w:p>
+        </w:tc>
+        <w:tc>
+          <w:tcPr>
+            <w:tcW w:w="1664" w:type="dxa"/>
+            <w:noWrap/>
+            <w:hideMark/>
+          </w:tcPr>
+          <w:p>
+            <w:pPr>
+              <w:cnfStyle w:val="000000100000" w:firstRow="0" w:lastRow="0" w:firstColumn="0" w:lastColumn="0" w:oddVBand="0" w:evenVBand="0" w:oddHBand="1" w:evenHBand="0" w:firstRowFirstColumn="0" w:firstRowLastColumn="0" w:lastRowFirstColumn="0" w:lastRowLastColumn="0"/>
+            </w:pPr>
+            <w:r>
+              <w:t>172.16.3.2/24</w:t>
+            </w:r>
+          </w:p>
+        </w:tc>
+        <w:tc>
+          <w:tcPr>
+            <w:tcW w:w="1772" w:type="dxa"/>
+            <w:noWrap/>
+            <w:hideMark/>
+          </w:tcPr>
+          <w:p>
+            <w:pPr>
+              <w:cnfStyle w:val="000000100000" w:firstRow="0" w:lastRow="0" w:firstColumn="0" w:lastColumn="0" w:oddVBand="0" w:evenVBand="0" w:oddHBand="1" w:evenHBand="0" w:firstRowFirstColumn="0" w:firstRowLastColumn="0" w:lastRowFirstColumn="0" w:lastRowLastColumn="0"/>
+            </w:pPr>
+            <w:r>
+              <w:t>2001:3:3::2/64</w:t>
+            </w:r>
+          </w:p>
+        </w:tc>
+        <w:tc>
+          <w:tcPr>
+            <w:tcW w:w="2253" w:type="dxa"/>
+            <w:noWrap/>
+            <w:hideMark/>
+          </w:tcPr>
+          <w:p>
+            <w:pPr>
+              <w:cnfStyle w:val="000000100000" w:firstRow="0" w:lastRow="0" w:firstColumn="0" w:lastColumn="0" w:oddVBand="0" w:evenVBand="0" w:oddHBand="1" w:evenHBand="0" w:firstRowFirstColumn="0" w:firstRowLastColumn="0" w:lastRowFirstColumn="0" w:lastRowLastColumn="0"/>
+            </w:pPr>
+            <w:r>
+              <w:t>TotallyStubbyABR</w:t>
+            </w:r>
+          </w:p>
+        </w:tc>
+        <w:tc>
+          <w:tcPr>
+            <w:tcW w:w="803" w:type="dxa"/>
+          </w:tcPr>
+          <w:p>
+            <w:pPr>
+              <w:cnfStyle w:val="000000100000" w:firstRow="0" w:lastRow="0" w:firstColumn="0" w:lastColumn="0" w:oddVBand="0" w:evenVBand="0" w:oddHBand="1" w:evenHBand="0" w:firstRowFirstColumn="0" w:firstRowLastColumn="0" w:lastRowFirstColumn="0" w:lastRowLastColumn="0"/>
+            </w:pPr>
+            <w:r>
+              <w:t>3</w:t>
+            </w:r>
+          </w:p>
+        </w:tc>
+      </w:tr>
+      <w:tr>
+        <w:trPr>
+          <w:trHeight w:val="300"/>
+        </w:trPr>
+        <w:tc>
+          <w:tcPr>
+            <w:cnfStyle w:val="001000000000" w:firstRow="0" w:lastRow="0" w:firstColumn="1" w:lastColumn="0" w:oddVBand="0" w:evenVBand="0" w:oddHBand="0" w:evenHBand="0" w:firstRowFirstColumn="0" w:firstRowLastColumn="0" w:lastRowFirstColumn="0" w:lastRowLastColumn="0"/>
+            <w:tcW w:w="2095" w:type="dxa"/>
+            <w:noWrap/>
+            <w:hideMark/>
+          </w:tcPr>
+          <w:p/>
+        </w:tc>
+        <w:tc>
+          <w:tcPr>
+            <w:tcW w:w="1109" w:type="dxa"/>
+            <w:noWrap/>
+            <w:hideMark/>
+          </w:tcPr>
+          <w:p>
+            <w:pPr>
+              <w:cnfStyle w:val="000000000000" w:firstRow="0" w:lastRow="0" w:firstColumn="0" w:lastColumn="0" w:oddVBand="0" w:evenVBand="0" w:oddHBand="0" w:evenHBand="0" w:firstRowFirstColumn="0" w:firstRowLastColumn="0" w:lastRowFirstColumn="0" w:lastRowLastColumn="0"/>
+            </w:pPr>
+            <w:r>
+              <w:t>Lo3</w:t>
+            </w:r>
+          </w:p>
+        </w:tc>
+        <w:tc>
+          <w:tcPr>
+            <w:tcW w:w="1664" w:type="dxa"/>
+            <w:noWrap/>
+            <w:hideMark/>
+          </w:tcPr>
+          <w:p>
+            <w:pPr>
+              <w:cnfStyle w:val="000000000000" w:firstRow="0" w:lastRow="0" w:firstColumn="0" w:lastColumn="0" w:oddVBand="0" w:evenVBand="0" w:oddHBand="0" w:evenHBand="0" w:firstRowFirstColumn="0" w:firstRowLastColumn="0" w:lastRowFirstColumn="0" w:lastRowLastColumn="0"/>
+            </w:pPr>
+            <w:r>
+              <w:t>192.168.3.1/32</w:t>
+            </w:r>
+          </w:p>
+        </w:tc>
+        <w:tc>
+          <w:tcPr>
+            <w:tcW w:w="1772" w:type="dxa"/>
+            <w:noWrap/>
+            <w:hideMark/>
+          </w:tcPr>
+          <w:p>
+            <w:pPr>
+              <w:cnfStyle w:val="000000000000" w:firstRow="0" w:lastRow="0" w:firstColumn="0" w:lastColumn="0" w:oddVBand="0" w:evenVBand="0" w:oddHBand="0" w:evenHBand="0" w:firstRowFirstColumn="0" w:firstRowLastColumn="0" w:lastRowFirstColumn="0" w:lastRowLastColumn="0"/>
+            </w:pPr>
+            <w:r>
+              <w:t>2001:3:3:3::1/128</w:t>
+            </w:r>
+          </w:p>
+        </w:tc>
+        <w:tc>
+          <w:tcPr>
+            <w:tcW w:w="2253" w:type="dxa"/>
+            <w:noWrap/>
+            <w:hideMark/>
+          </w:tcPr>
+          <w:p>
+            <w:pPr>
+              <w:cnfStyle w:val="000000000000" w:firstRow="0" w:lastRow="0" w:firstColumn="0" w:lastColumn="0" w:oddVBand="0" w:evenVBand="0" w:oddHBand="0" w:evenHBand="0" w:firstRowFirstColumn="0" w:firstRowLastColumn="0" w:lastRowFirstColumn="0" w:lastRowLastColumn="0"/>
+            </w:pPr>
+            <w:r>
+              <w:t>N/A</w:t>
+            </w:r>
+          </w:p>
+        </w:tc>
+        <w:tc>
+          <w:tcPr>
+            <w:tcW w:w="803" w:type="dxa"/>
+          </w:tcPr>
+          <w:p>
+            <w:pPr>
+              <w:cnfStyle w:val="000000000000" w:firstRow="0" w:lastRow="0" w:firstColumn="0" w:lastColumn="0" w:oddVBand="0" w:evenVBand="0" w:oddHBand="0" w:evenHBand="0" w:firstRowFirstColumn="0" w:firstRowLastColumn="0" w:lastRowFirstColumn="0" w:lastRowLastColumn="0"/>
+            </w:pPr>
+            <w:r>
+              <w:t>3</w:t>
+            </w:r>
+          </w:p>
+        </w:tc>
+      </w:tr>
+      <w:tr>
+        <w:trPr>
+          <w:cnfStyle w:val="000000100000" w:firstRow="0" w:lastRow="0" w:firstColumn="0" w:lastColumn="0" w:oddVBand="0" w:evenVBand="0" w:oddHBand="1" w:evenHBand="0" w:firstRowFirstColumn="0" w:firstRowLastColumn="0" w:lastRowFirstColumn="0" w:lastRowLastColumn="0"/>
+          <w:trHeight w:val="300"/>
+        </w:trPr>
+        <w:tc>
+          <w:tcPr>
+            <w:cnfStyle w:val="001000000000" w:firstRow="0" w:lastRow="0" w:firstColumn="1" w:lastColumn="0" w:oddVBand="0" w:evenVBand="0" w:oddHBand="0" w:evenHBand="0" w:firstRowFirstColumn="0" w:firstRowLastColumn="0" w:lastRowFirstColumn="0" w:lastRowLastColumn="0"/>
+            <w:tcW w:w="2095" w:type="dxa"/>
+            <w:noWrap/>
+            <w:hideMark/>
+          </w:tcPr>
+          <w:p>
+            <w:r>
+              <w:t>NSSABR</w:t>
+            </w:r>
+          </w:p>
+        </w:tc>
+        <w:tc>
+          <w:tcPr>
+            <w:tcW w:w="1109" w:type="dxa"/>
+            <w:noWrap/>
+            <w:hideMark/>
+          </w:tcPr>
+          <w:p>
+            <w:pPr>
+              <w:cnfStyle w:val="000000100000" w:firstRow="0" w:lastRow="0" w:firstColumn="0" w:lastColumn="0" w:oddVBand="0" w:evenVBand="0" w:oddHBand="1" w:evenHBand="0" w:firstRowFirstColumn="0" w:firstRowLastColumn="0" w:lastRowFirstColumn="0" w:lastRowLastColumn="0"/>
+            </w:pPr>
+            <w:r>
+              <w:t>G0/0</w:t>
+            </w:r>
+          </w:p>
+        </w:tc>
+        <w:tc>
+          <w:tcPr>
+            <w:tcW w:w="1664" w:type="dxa"/>
+            <w:noWrap/>
+            <w:hideMark/>
+          </w:tcPr>
+          <w:p>
+            <w:pPr>
+              <w:cnfStyle w:val="000000100000" w:firstRow="0" w:lastRow="0" w:firstColumn="0" w:lastColumn="0" w:oddVBand="0" w:evenVBand="0" w:oddHBand="1" w:evenHBand="0" w:firstRowFirstColumn="0" w:firstRowLastColumn="0" w:lastRowFirstColumn="0" w:lastRowLastColumn="0"/>
+            </w:pPr>
+            <w:r>
+              <w:t>10.4.4.2/24</w:t>
+            </w:r>
+          </w:p>
+        </w:tc>
+        <w:tc>
+          <w:tcPr>
+            <w:tcW w:w="1772" w:type="dxa"/>
+            <w:noWrap/>
+            <w:hideMark/>
+          </w:tcPr>
+          <w:p>
+            <w:pPr>
+              <w:cnfStyle w:val="000000100000" w:firstRow="0" w:lastRow="0" w:firstColumn="0" w:lastColumn="0" w:oddVBand="0" w:evenVBand="0" w:oddHBand="1" w:evenHBand="0" w:firstRowFirstColumn="0" w:firstRowLastColumn="0" w:lastRowFirstColumn="0" w:lastRowLastColumn="0"/>
+            </w:pPr>
+            <w:r>
+              <w:t>2001:4::2/64</w:t>
+            </w:r>
+          </w:p>
+        </w:tc>
+        <w:tc>
+          <w:tcPr>
+            <w:tcW w:w="2253" w:type="dxa"/>
+            <w:noWrap/>
+            <w:hideMark/>
+          </w:tcPr>
+          <w:p>
+            <w:pPr>
+              <w:cnfStyle w:val="000000100000" w:firstRow="0" w:lastRow="0" w:firstColumn="0" w:lastColumn="0" w:oddVBand="0" w:evenVBand="0" w:oddHBand="1" w:evenHBand="0" w:firstRowFirstColumn="0" w:firstRowLastColumn="0" w:lastRowFirstColumn="0" w:lastRowLastColumn="0"/>
+            </w:pPr>
+            <w:r>
+              <w:t>Backbone1</w:t>
+            </w:r>
+          </w:p>
+        </w:tc>
+        <w:tc>
+          <w:tcPr>
+            <w:tcW w:w="803" w:type="dxa"/>
+          </w:tcPr>
+          <w:p>
+            <w:pPr>
+              <w:cnfStyle w:val="000000100000" w:firstRow="0" w:lastRow="0" w:firstColumn="0" w:lastColumn="0" w:oddVBand="0" w:evenVBand="0" w:oddHBand="1" w:evenHBand="0" w:firstRowFirstColumn="0" w:firstRowLastColumn="0" w:lastRowFirstColumn="0" w:lastRowLastColumn="0"/>
+            </w:pPr>
+            <w:r>
+              <w:t>0</w:t>
+            </w:r>
+          </w:p>
+        </w:tc>
+      </w:tr>
+      <w:tr>
+        <w:trPr>
+          <w:trHeight w:val="300"/>
+        </w:trPr>
+        <w:tc>
+          <w:tcPr>
+            <w:cnfStyle w:val="001000000000" w:firstRow="0" w:lastRow="0" w:firstColumn="1" w:lastColumn="0" w:oddVBand="0" w:evenVBand="0" w:oddHBand="0" w:evenHBand="0" w:firstRowFirstColumn="0" w:firstRowLastColumn="0" w:lastRowFirstColumn="0" w:lastRowLastColumn="0"/>
+            <w:tcW w:w="2095" w:type="dxa"/>
+            <w:noWrap/>
+            <w:hideMark/>
+          </w:tcPr>
+          <w:p/>
+        </w:tc>
+        <w:tc>
+          <w:tcPr>
+            <w:tcW w:w="1109" w:type="dxa"/>
+            <w:noWrap/>
+            <w:hideMark/>
+          </w:tcPr>
+          <w:p>
+            <w:pPr>
+              <w:cnfStyle w:val="000000000000" w:firstRow="0" w:lastRow="0" w:firstColumn="0" w:lastColumn="0" w:oddVBand="0" w:evenVBand="0" w:oddHBand="0" w:evenHBand="0" w:firstRowFirstColumn="0" w:firstRowLastColumn="0" w:lastRowFirstColumn="0" w:lastRowLastColumn="0"/>
+            </w:pPr>
+            <w:r>
+              <w:t>G0/1</w:t>
+            </w:r>
+          </w:p>
+        </w:tc>
+        <w:tc>
+          <w:tcPr>
+            <w:tcW w:w="1664" w:type="dxa"/>
+            <w:noWrap/>
+            <w:hideMark/>
+          </w:tcPr>
+          <w:p>
+            <w:pPr>
+              <w:cnfStyle w:val="000000000000" w:firstRow="0" w:lastRow="0" w:firstColumn="0" w:lastColumn="0" w:oddVBand="0" w:evenVBand="0" w:oddHBand="0" w:evenHBand="0" w:firstRowFirstColumn="0" w:firstRowLastColumn="0" w:lastRowFirstColumn="0" w:lastRowLastColumn="0"/>
+            </w:pPr>
+            <w:r>
+              <w:t>172.16.4.1/24</w:t>
+            </w:r>
+          </w:p>
+        </w:tc>
+        <w:tc>
+          <w:tcPr>
+            <w:tcW w:w="1772" w:type="dxa"/>
+            <w:noWrap/>
+            <w:hideMark/>
+          </w:tcPr>
+          <w:p>
+            <w:pPr>
+              <w:cnfStyle w:val="000000000000" w:firstRow="0" w:lastRow="0" w:firstColumn="0" w:lastColumn="0" w:oddVBand="0" w:evenVBand="0" w:oddHBand="0" w:evenHBand="0" w:firstRowFirstColumn="0" w:firstRowLastColumn="0" w:lastRowFirstColumn="0" w:lastRowLastColumn="0"/>
+            </w:pPr>
+            <w:r>
+              <w:t>2001:4:4::1/64</w:t>
+            </w:r>
+          </w:p>
+        </w:tc>
+        <w:tc>
+          <w:tcPr>
+            <w:tcW w:w="2253" w:type="dxa"/>
+            <w:noWrap/>
+            <w:hideMark/>
+          </w:tcPr>
+          <w:p>
+            <w:pPr>
+              <w:cnfStyle w:val="000000000000" w:firstRow="0" w:lastRow="0" w:firstColumn="0" w:lastColumn="0" w:oddVBand="0" w:evenVBand="0" w:oddHBand="0" w:evenHBand="0" w:firstRowFirstColumn="0" w:firstRowLastColumn="0" w:lastRowFirstColumn="0" w:lastRowLastColumn="0"/>
+            </w:pPr>
+            <w:r>
+              <w:t>NSSRouter</w:t>
+            </w:r>
+          </w:p>
+        </w:tc>
+        <w:tc>
+          <w:tcPr>
+            <w:tcW w:w="803" w:type="dxa"/>
+          </w:tcPr>
+          <w:p>
+            <w:pPr>
+              <w:cnfStyle w:val="000000000000" w:firstRow="0" w:lastRow="0" w:firstColumn="0" w:lastColumn="0" w:oddVBand="0" w:evenVBand="0" w:oddHBand="0" w:evenHBand="0" w:firstRowFirstColumn="0" w:firstRowLastColumn="0" w:lastRowFirstColumn="0" w:lastRowLastColumn="0"/>
+            </w:pPr>
+            <w:r>
+              <w:t>4</w:t>
+            </w:r>
+          </w:p>
+        </w:tc>
+      </w:tr>
+      <w:tr>
+        <w:trPr>
+          <w:cnfStyle w:val="000000100000" w:firstRow="0" w:lastRow="0" w:firstColumn="0" w:lastColumn="0" w:oddVBand="0" w:evenVBand="0" w:oddHBand="1" w:evenHBand="0" w:firstRowFirstColumn="0" w:firstRowLastColumn="0" w:lastRowFirstColumn="0" w:lastRowLastColumn="0"/>
+          <w:trHeight w:val="300"/>
+        </w:trPr>
+        <w:tc>
+          <w:tcPr>
+            <w:cnfStyle w:val="001000000000" w:firstRow="0" w:lastRow="0" w:firstColumn="1" w:lastColumn="0" w:oddVBand="0" w:evenVBand="0" w:oddHBand="0" w:evenHBand="0" w:firstRowFirstColumn="0" w:firstRowLastColumn="0" w:lastRowFirstColumn="0" w:lastRowLastColumn="0"/>
+            <w:tcW w:w="2095" w:type="dxa"/>
+            <w:noWrap/>
+            <w:hideMark/>
+          </w:tcPr>
+          <w:p>
+            <w:r>
+              <w:t>NSSRouter</w:t>
+            </w:r>
+          </w:p>
+        </w:tc>
+        <w:tc>
+          <w:tcPr>
+            <w:tcW w:w="1109" w:type="dxa"/>
+            <w:noWrap/>
+            <w:hideMark/>
+          </w:tcPr>
+          <w:p>
+            <w:pPr>
+              <w:cnfStyle w:val="000000100000" w:firstRow="0" w:lastRow="0" w:firstColumn="0" w:lastColumn="0" w:oddVBand="0" w:evenVBand="0" w:oddHBand="1" w:evenHBand="0" w:firstRowFirstColumn="0" w:firstRowLastColumn="0" w:lastRowFirstColumn="0" w:lastRowLastColumn="0"/>
+            </w:pPr>
+            <w:r>
+              <w:t>G0/0</w:t>
+            </w:r>
+          </w:p>
+        </w:tc>
+        <w:tc>
+          <w:tcPr>
+            <w:tcW w:w="1664" w:type="dxa"/>
+            <w:noWrap/>
+            <w:hideMark/>
+          </w:tcPr>
+          <w:p>
+            <w:pPr>
+              <w:cnfStyle w:val="000000100000" w:firstRow="0" w:lastRow="0" w:firstColumn="0" w:lastColumn="0" w:oddVBand="0" w:evenVBand="0" w:oddHBand="1" w:evenHBand="0" w:firstRowFirstColumn="0" w:firstRowLastColumn="0" w:lastRowFirstColumn="0" w:lastRowLastColumn="0"/>
+            </w:pPr>
+            <w:r>
+              <w:t>172.16.4.2/24</w:t>
+            </w:r>
+          </w:p>
+        </w:tc>
+        <w:tc>
+          <w:tcPr>
+            <w:tcW w:w="1772" w:type="dxa"/>
+            <w:noWrap/>
+            <w:hideMark/>
+          </w:tcPr>
+          <w:p>
+            <w:pPr>
+              <w:cnfStyle w:val="000000100000" w:firstRow="0" w:lastRow="0" w:firstColumn="0" w:lastColumn="0" w:oddVBand="0" w:evenVBand="0" w:oddHBand="1" w:evenHBand="0" w:firstRowFirstColumn="0" w:firstRowLastColumn="0" w:lastRowFirstColumn="0" w:lastRowLastColumn="0"/>
+            </w:pPr>
+            <w:r>
+              <w:t>2001:4:4::2/64</w:t>
+            </w:r>
+          </w:p>
+        </w:tc>
+        <w:tc>
+          <w:tcPr>
+            <w:tcW w:w="2253" w:type="dxa"/>
+            <w:noWrap/>
+            <w:hideMark/>
+          </w:tcPr>
+          <w:p>
+            <w:pPr>
+              <w:cnfStyle w:val="000000100000" w:firstRow="0" w:lastRow="0" w:firstColumn="0" w:lastColumn="0" w:oddVBand="0" w:evenVBand="0" w:oddHBand="1" w:evenHBand="0" w:firstRowFirstColumn="0" w:firstRowLastColumn="0" w:lastRowFirstColumn="0" w:lastRowLastColumn="0"/>
+            </w:pPr>
+            <w:r>
+              <w:t>NSSABR</w:t>
+            </w:r>
+          </w:p>
+        </w:tc>
+        <w:tc>
+          <w:tcPr>
+            <w:tcW w:w="803" w:type="dxa"/>
+          </w:tcPr>
+          <w:p>
+            <w:pPr>
+              <w:cnfStyle w:val="000000100000" w:firstRow="0" w:lastRow="0" w:firstColumn="0" w:lastColumn="0" w:oddVBand="0" w:evenVBand="0" w:oddHBand="1" w:evenHBand="0" w:firstRowFirstColumn="0" w:firstRowLastColumn="0" w:lastRowFirstColumn="0" w:lastRowLastColumn="0"/>
+            </w:pPr>
+            <w:r>
+              <w:t>4</w:t>
+            </w:r>
+          </w:p>
+        </w:tc>
+      </w:tr>
+      <w:tr>
+        <w:trPr>
+          <w:trHeight w:val="300"/>
+        </w:trPr>
+        <w:tc>
+          <w:tcPr>
+            <w:cnfStyle w:val="001000000000" w:firstRow="0" w:lastRow="0" w:firstColumn="1" w:lastColumn="0" w:oddVBand="0" w:evenVBand="0" w:oddHBand="0" w:evenHBand="0" w:firstRowFirstColumn="0" w:firstRowLastColumn="0" w:lastRowFirstColumn="0" w:lastRowLastColumn="0"/>
+            <w:tcW w:w="2095" w:type="dxa"/>
+            <w:noWrap/>
+            <w:hideMark/>
+          </w:tcPr>
+          <w:p/>
+        </w:tc>
+        <w:tc>
+          <w:tcPr>
+            <w:tcW w:w="1109" w:type="dxa"/>
+            <w:noWrap/>
+            <w:hideMark/>
+          </w:tcPr>
+          <w:p>
+            <w:pPr>
+              <w:cnfStyle w:val="000000000000" w:firstRow="0" w:lastRow="0" w:firstColumn="0" w:lastColumn="0" w:oddVBand="0" w:evenVBand="0" w:oddHBand="0" w:evenHBand="0" w:firstRowFirstColumn="0" w:firstRowLastColumn="0" w:lastRowFirstColumn="0" w:lastRowLastColumn="0"/>
+            </w:pPr>
+            <w:r>
+              <w:t>Lo4</w:t>
+            </w:r>
+          </w:p>
+        </w:tc>
+        <w:tc>
+          <w:tcPr>
+            <w:tcW w:w="1664" w:type="dxa"/>
+            <w:noWrap/>
+            <w:hideMark/>
+          </w:tcPr>
+          <w:p>
+            <w:pPr>
+              <w:cnfStyle w:val="000000000000" w:firstRow="0" w:lastRow="0" w:firstColumn="0" w:lastColumn="0" w:oddVBand="0" w:evenVBand="0" w:oddHBand="0" w:evenHBand="0" w:firstRowFirstColumn="0" w:firstRowLastColumn="0" w:lastRowFirstColumn="0" w:lastRowLastColumn="0"/>
+            </w:pPr>
+            <w:r>
+              <w:t>192.168.4.1/32</w:t>
+            </w:r>
+          </w:p>
+        </w:tc>
+        <w:tc>
+          <w:tcPr>
+            <w:tcW w:w="1772" w:type="dxa"/>
+            <w:noWrap/>
+            <w:hideMark/>
+          </w:tcPr>
+          <w:p>
+            <w:pPr>
+              <w:cnfStyle w:val="000000000000" w:firstRow="0" w:lastRow="0" w:firstColumn="0" w:lastColumn="0" w:oddVBand="0" w:evenVBand="0" w:oddHBand="0" w:evenHBand="0" w:firstRowFirstColumn="0" w:firstRowLastColumn="0" w:lastRowFirstColumn="0" w:lastRowLastColumn="0"/>
+            </w:pPr>
+            <w:r>
+              <w:t>2001:4:4:4::1/128</w:t>
+            </w:r>
+          </w:p>
+        </w:tc>
+        <w:tc>
+          <w:tcPr>
+            <w:tcW w:w="2253" w:type="dxa"/>
+            <w:noWrap/>
+            <w:hideMark/>
+          </w:tcPr>
+          <w:p>
+            <w:pPr>
+              <w:cnfStyle w:val="000000000000" w:firstRow="0" w:lastRow="0" w:firstColumn="0" w:lastColumn="0" w:oddVBand="0" w:evenVBand="0" w:oddHBand="0" w:evenHBand="0" w:firstRowFirstColumn="0" w:firstRowLastColumn="0" w:lastRowFirstColumn="0" w:lastRowLastColumn="0"/>
+            </w:pPr>
+            <w:r>
+              <w:t>N/A</w:t>
+            </w:r>
+          </w:p>
+        </w:tc>
+        <w:tc>
+          <w:tcPr>
+            <w:tcW w:w="803" w:type="dxa"/>
+          </w:tcPr>
+          <w:p>
+            <w:pPr>
+              <w:cnfStyle w:val="000000000000" w:firstRow="0" w:lastRow="0" w:firstColumn="0" w:lastColumn="0" w:oddVBand="0" w:evenVBand="0" w:oddHBand="0" w:evenHBand="0" w:firstRowFirstColumn="0" w:firstRowLastColumn="0" w:lastRowFirstColumn="0" w:lastRowLastColumn="0"/>
+            </w:pPr>
+            <w:r>
+              <w:t>4</w:t>
+            </w:r>
+          </w:p>
+        </w:tc>
+      </w:tr>
+      <w:tr>
+        <w:trPr>
+          <w:cnfStyle w:val="000000100000" w:firstRow="0" w:lastRow="0" w:firstColumn="0" w:lastColumn="0" w:oddVBand="0" w:evenVBand="0" w:oddHBand="1" w:evenHBand="0" w:firstRowFirstColumn="0" w:firstRowLastColumn="0" w:lastRowFirstColumn="0" w:lastRowLastColumn="0"/>
+          <w:trHeight w:val="300"/>
+        </w:trPr>
+        <w:tc>
+          <w:tcPr>
+            <w:cnfStyle w:val="001000000000" w:firstRow="0" w:lastRow="0" w:firstColumn="1" w:lastColumn="0" w:oddVBand="0" w:evenVBand="0" w:oddHBand="0" w:evenHBand="0" w:firstRowFirstColumn="0" w:firstRowLastColumn="0" w:lastRowFirstColumn="0" w:lastRowLastColumn="0"/>
+            <w:tcW w:w="2095" w:type="dxa"/>
+            <w:noWrap/>
+            <w:hideMark/>
+          </w:tcPr>
+          <w:p>
+            <w:r>
+              <w:t>TotallyNSSABR</w:t>
+            </w:r>
+          </w:p>
+        </w:tc>
+        <w:tc>
+          <w:tcPr>
+            <w:tcW w:w="1109" w:type="dxa"/>
+            <w:noWrap/>
+            <w:hideMark/>
+          </w:tcPr>
+          <w:p>
+            <w:pPr>
+              <w:cnfStyle w:val="000000100000" w:firstRow="0" w:lastRow="0" w:firstColumn="0" w:lastColumn="0" w:oddVBand="0" w:evenVBand="0" w:oddHBand="1" w:evenHBand="0" w:firstRowFirstColumn="0" w:firstRowLastColumn="0" w:lastRowFirstColumn="0" w:lastRowLastColumn="0"/>
+            </w:pPr>
+            <w:r>
+              <w:t>G0/0</w:t>
+            </w:r>
+          </w:p>
+        </w:tc>
+        <w:tc>
+          <w:tcPr>
+            <w:tcW w:w="1664" w:type="dxa"/>
+            <w:noWrap/>
+            <w:hideMark/>
+          </w:tcPr>
+          <w:p>
+            <w:pPr>
+              <w:cnfStyle w:val="000000100000" w:firstRow="0" w:lastRow="0" w:firstColumn="0" w:lastColumn="0" w:oddVBand="0" w:evenVBand="0" w:oddHBand="1" w:evenHBand="0" w:firstRowFirstColumn="0" w:firstRowLastColumn="0" w:lastRowFirstColumn="0" w:lastRowLastColumn="0"/>
+            </w:pPr>
+            <w:r>
+              <w:t>10.5.5.2/24</w:t>
+            </w:r>
+          </w:p>
+        </w:tc>
+        <w:tc>
+          <w:tcPr>
+            <w:tcW w:w="1772" w:type="dxa"/>
+            <w:noWrap/>
+            <w:hideMark/>
+          </w:tcPr>
+          <w:p>
+            <w:pPr>
+              <w:cnfStyle w:val="000000100000" w:firstRow="0" w:lastRow="0" w:firstColumn="0" w:lastColumn="0" w:oddVBand="0" w:evenVBand="0" w:oddHBand="1" w:evenHBand="0" w:firstRowFirstColumn="0" w:firstRowLastColumn="0" w:lastRowFirstColumn="0" w:lastRowLastColumn="0"/>
+            </w:pPr>
+            <w:r>
+              <w:t>2001:5::2/64</w:t>
+            </w:r>
+          </w:p>
+        </w:tc>
+        <w:tc>
+          <w:tcPr>
+            <w:tcW w:w="2253" w:type="dxa"/>
+            <w:noWrap/>
+            <w:hideMark/>
+          </w:tcPr>
+          <w:p>
+            <w:pPr>
+              <w:cnfStyle w:val="000000100000" w:firstRow="0" w:lastRow="0" w:firstColumn="0" w:lastColumn="0" w:oddVBand="0" w:evenVBand="0" w:oddHBand="1" w:evenHBand="0" w:firstRowFirstColumn="0" w:firstRowLastColumn="0" w:lastRowFirstColumn="0" w:lastRowLastColumn="0"/>
+            </w:pPr>
+            <w:r>
+              <w:t>Backbone1</w:t>
+            </w:r>
+          </w:p>
+        </w:tc>
+        <w:tc>
+          <w:tcPr>
+            <w:tcW w:w="803" w:type="dxa"/>
+          </w:tcPr>
+          <w:p>
+            <w:pPr>
+              <w:cnfStyle w:val="000000100000" w:firstRow="0" w:lastRow="0" w:firstColumn="0" w:lastColumn="0" w:oddVBand="0" w:evenVBand="0" w:oddHBand="1" w:evenHBand="0" w:firstRowFirstColumn="0" w:firstRowLastColumn="0" w:lastRowFirstColumn="0" w:lastRowLastColumn="0"/>
+            </w:pPr>
+            <w:r>
+              <w:t>0</w:t>
+            </w:r>
+          </w:p>
+        </w:tc>
+      </w:tr>
+      <w:tr>
+        <w:trPr>
+          <w:trHeight w:val="300"/>
+        </w:trPr>
+        <w:tc>
+          <w:tcPr>
+            <w:cnfStyle w:val="001000000000" w:firstRow="0" w:lastRow="0" w:firstColumn="1" w:lastColumn="0" w:oddVBand="0" w:evenVBand="0" w:oddHBand="0" w:evenHBand="0" w:firstRowFirstColumn="0" w:firstRowLastColumn="0" w:lastRowFirstColumn="0" w:lastRowLastColumn="0"/>
+            <w:tcW w:w="2095" w:type="dxa"/>
+            <w:noWrap/>
+            <w:hideMark/>
+          </w:tcPr>
+          <w:p/>
+        </w:tc>
+        <w:tc>
+          <w:tcPr>
+            <w:tcW w:w="1109" w:type="dxa"/>
+            <w:noWrap/>
+            <w:hideMark/>
+          </w:tcPr>
+          <w:p>
+            <w:pPr>
+              <w:cnfStyle w:val="000000000000" w:firstRow="0" w:lastRow="0" w:firstColumn="0" w:lastColumn="0" w:oddVBand="0" w:evenVBand="0" w:oddHBand="0" w:evenHBand="0" w:firstRowFirstColumn="0" w:firstRowLastColumn="0" w:lastRowFirstColumn="0" w:lastRowLastColumn="0"/>
+            </w:pPr>
+            <w:r>
+              <w:t>G0/1</w:t>
+            </w:r>
+          </w:p>
+        </w:tc>
+        <w:tc>
+          <w:tcPr>
+            <w:tcW w:w="1664" w:type="dxa"/>
+            <w:noWrap/>
+            <w:hideMark/>
+          </w:tcPr>
+          <w:p>
+            <w:pPr>
+              <w:cnfStyle w:val="000000000000" w:firstRow="0" w:lastRow="0" w:firstColumn="0" w:lastColumn="0" w:oddVBand="0" w:evenVBand="0" w:oddHBand="0" w:evenHBand="0" w:firstRowFirstColumn="0" w:firstRowLastColumn="0" w:lastRowFirstColumn="0" w:lastRowLastColumn="0"/>
+            </w:pPr>
+            <w:r>
+              <w:t>172.16.5.1/24</w:t>
+            </w:r>
+          </w:p>
+        </w:tc>
+        <w:tc>
+          <w:tcPr>
+            <w:tcW w:w="1772" w:type="dxa"/>
+            <w:noWrap/>
+            <w:hideMark/>
+          </w:tcPr>
+          <w:p>
+            <w:pPr>
+              <w:cnfStyle w:val="000000000000" w:firstRow="0" w:lastRow="0" w:firstColumn="0" w:lastColumn="0" w:oddVBand="0" w:evenVBand="0" w:oddHBand="0" w:evenHBand="0" w:firstRowFirstColumn="0" w:firstRowLastColumn="0" w:lastRowFirstColumn="0" w:lastRowLastColumn="0"/>
+            </w:pPr>
+            <w:r>
+              <w:t>2001:5:5::1/64</w:t>
+            </w:r>
+          </w:p>
+        </w:tc>
+        <w:tc>
+          <w:tcPr>
+            <w:tcW w:w="2253" w:type="dxa"/>
+            <w:noWrap/>
+            <w:hideMark/>
+          </w:tcPr>
+          <w:p>
+            <w:pPr>
+              <w:cnfStyle w:val="000000000000" w:firstRow="0" w:lastRow="0" w:firstColumn="0" w:lastColumn="0" w:oddVBand="0" w:evenVBand="0" w:oddHBand="0" w:evenHBand="0" w:firstRowFirstColumn="0" w:firstRowLastColumn="0" w:lastRowFirstColumn="0" w:lastRowLastColumn="0"/>
+            </w:pPr>
+            <w:r>
+              <w:t>TotallyNSSRouter</w:t>
+            </w:r>
+          </w:p>
+        </w:tc>
+        <w:tc>
+          <w:tcPr>
+            <w:tcW w:w="803" w:type="dxa"/>
+          </w:tcPr>
+          <w:p>
+            <w:pPr>
+              <w:cnfStyle w:val="000000000000" w:firstRow="0" w:lastRow="0" w:firstColumn="0" w:lastColumn="0" w:oddVBand="0" w:evenVBand="0" w:oddHBand="0" w:evenHBand="0" w:firstRowFirstColumn="0" w:firstRowLastColumn="0" w:lastRowFirstColumn="0" w:lastRowLastColumn="0"/>
+            </w:pPr>
+            <w:r>
+              <w:t>5</w:t>
+            </w:r>
+          </w:p>
+        </w:tc>
+      </w:tr>
+      <w:tr>
+        <w:trPr>
+          <w:cnfStyle w:val="000000100000" w:firstRow="0" w:lastRow="0" w:firstColumn="0" w:lastColumn="0" w:oddVBand="0" w:evenVBand="0" w:oddHBand="1" w:evenHBand="0" w:firstRowFirstColumn="0" w:firstRowLastColumn="0" w:lastRowFirstColumn="0" w:lastRowLastColumn="0"/>
+          <w:trHeight w:val="300"/>
+        </w:trPr>
+        <w:tc>
+          <w:tcPr>
+            <w:cnfStyle w:val="001000000000" w:firstRow="0" w:lastRow="0" w:firstColumn="1" w:lastColumn="0" w:oddVBand="0" w:evenVBand="0" w:oddHBand="0" w:evenHBand="0" w:firstRowFirstColumn="0" w:firstRowLastColumn="0" w:lastRowFirstColumn="0" w:lastRowLastColumn="0"/>
+            <w:tcW w:w="2095" w:type="dxa"/>
+            <w:noWrap/>
+            <w:hideMark/>
+          </w:tcPr>
+          <w:p>
+            <w:r>
+              <w:t>TotallyNSSRouter</w:t>
+            </w:r>
+          </w:p>
+        </w:tc>
+        <w:tc>
+          <w:tcPr>
+            <w:tcW w:w="1109" w:type="dxa"/>
+            <w:noWrap/>
+            <w:hideMark/>
+          </w:tcPr>
+          <w:p>
+            <w:pPr>
+              <w:cnfStyle w:val="000000100000" w:firstRow="0" w:lastRow="0" w:firstColumn="0" w:lastColumn="0" w:oddVBand="0" w:evenVBand="0" w:oddHBand="1" w:evenHBand="0" w:firstRowFirstColumn="0" w:firstRowLastColumn="0" w:lastRowFirstColumn="0" w:lastRowLastColumn="0"/>
+            </w:pPr>
+            <w:r>
+              <w:t>G0/0</w:t>
+            </w:r>
+          </w:p>
+        </w:tc>
+        <w:tc>
+          <w:tcPr>
+            <w:tcW w:w="1664" w:type="dxa"/>
+            <w:noWrap/>
+            <w:hideMark/>
+          </w:tcPr>
+          <w:p>
+            <w:pPr>
+              <w:cnfStyle w:val="000000100000" w:firstRow="0" w:lastRow="0" w:firstColumn="0" w:lastColumn="0" w:oddVBand="0" w:evenVBand="0" w:oddHBand="1" w:evenHBand="0" w:firstRowFirstColumn="0" w:firstRowLastColumn="0" w:lastRowFirstColumn="0" w:lastRowLastColumn="0"/>
+            </w:pPr>
+            <w:r>
+              <w:t>172.16.5.2/24</w:t>
+            </w:r>
+          </w:p>
+        </w:tc>
+        <w:tc>
+          <w:tcPr>
+            <w:tcW w:w="1772" w:type="dxa"/>
+            <w:noWrap/>
+            <w:hideMark/>
+          </w:tcPr>
+          <w:p>
+            <w:pPr>
+              <w:cnfStyle w:val="000000100000" w:firstRow="0" w:lastRow="0" w:firstColumn="0" w:lastColumn="0" w:oddVBand="0" w:evenVBand="0" w:oddHBand="1" w:evenHBand="0" w:firstRowFirstColumn="0" w:firstRowLastColumn="0" w:lastRowFirstColumn="0" w:lastRowLastColumn="0"/>
+            </w:pPr>
+            <w:r>
+              <w:t>2001:5:5::2/64</w:t>
+            </w:r>
+          </w:p>
+        </w:tc>
+        <w:tc>
+          <w:tcPr>
+            <w:tcW w:w="2253" w:type="dxa"/>
+            <w:noWrap/>
+            <w:hideMark/>
+          </w:tcPr>
+          <w:p>
+            <w:pPr>
+              <w:cnfStyle w:val="000000100000" w:firstRow="0" w:lastRow="0" w:firstColumn="0" w:lastColumn="0" w:oddVBand="0" w:evenVBand="0" w:oddHBand="1" w:evenHBand="0" w:firstRowFirstColumn="0" w:firstRowLastColumn="0" w:lastRowFirstColumn="0" w:lastRowLastColumn="0"/>
+            </w:pPr>
+            <w:r>
+              <w:t>TotallyNSSABR</w:t>
+            </w:r>
+          </w:p>
+        </w:tc>
+        <w:tc>
+          <w:tcPr>
+            <w:tcW w:w="803" w:type="dxa"/>
+          </w:tcPr>
+          <w:p>
+            <w:pPr>
+              <w:cnfStyle w:val="000000100000" w:firstRow="0" w:lastRow="0" w:firstColumn="0" w:lastColumn="0" w:oddVBand="0" w:evenVBand="0" w:oddHBand="1" w:evenHBand="0" w:firstRowFirstColumn="0" w:firstRowLastColumn="0" w:lastRowFirstColumn="0" w:lastRowLastColumn="0"/>
+            </w:pPr>
+            <w:r>
+              <w:t>5</w:t>
+            </w:r>
+          </w:p>
+        </w:tc>
+      </w:tr>
+      <w:tr>
+        <w:trPr>
+          <w:trHeight w:val="300"/>
+        </w:trPr>
+        <w:tc>
+          <w:tcPr>
+            <w:cnfStyle w:val="001000000000" w:firstRow="0" w:lastRow="0" w:firstColumn="1" w:lastColumn="0" w:oddVBand="0" w:evenVBand="0" w:oddHBand="0" w:evenHBand="0" w:firstRowFirstColumn="0" w:firstRowLastColumn="0" w:lastRowFirstColumn="0" w:lastRowLastColumn="0"/>
+            <w:tcW w:w="2095" w:type="dxa"/>
+            <w:noWrap/>
+            <w:hideMark/>
+          </w:tcPr>
+          <w:p/>
+        </w:tc>
+        <w:tc>
+          <w:tcPr>
+            <w:tcW w:w="1109" w:type="dxa"/>
+            <w:noWrap/>
+            <w:hideMark/>
+          </w:tcPr>
+          <w:p>
+            <w:pPr>
+              <w:cnfStyle w:val="000000000000" w:firstRow="0" w:lastRow="0" w:firstColumn="0" w:lastColumn="0" w:oddVBand="0" w:evenVBand="0" w:oddHBand="0" w:evenHBand="0" w:firstRowFirstColumn="0" w:firstRowLastColumn="0" w:lastRowFirstColumn="0" w:lastRowLastColumn="0"/>
+            </w:pPr>
+            <w:r>
+              <w:t>Lo5</w:t>
+            </w:r>
+          </w:p>
+        </w:tc>
+        <w:tc>
+          <w:tcPr>
+            <w:tcW w:w="1664" w:type="dxa"/>
+            <w:noWrap/>
+            <w:hideMark/>
+          </w:tcPr>
+          <w:p>
+            <w:pPr>
+              <w:cnfStyle w:val="000000000000" w:firstRow="0" w:lastRow="0" w:firstColumn="0" w:lastColumn="0" w:oddVBand="0" w:evenVBand="0" w:oddHBand="0" w:evenHBand="0" w:firstRowFirstColumn="0" w:firstRowLastColumn="0" w:lastRowFirstColumn="0" w:lastRowLastColumn="0"/>
+            </w:pPr>
+            <w:r>
+              <w:t>192.168.5.1/32</w:t>
+            </w:r>
+          </w:p>
+        </w:tc>
+        <w:tc>
+          <w:tcPr>
+            <w:tcW w:w="1772" w:type="dxa"/>
+            <w:noWrap/>
+            <w:hideMark/>
+          </w:tcPr>
+          <w:p>
+            <w:pPr>
+              <w:cnfStyle w:val="000000000000" w:firstRow="0" w:lastRow="0" w:firstColumn="0" w:lastColumn="0" w:oddVBand="0" w:evenVBand="0" w:oddHBand="0" w:evenHBand="0" w:firstRowFirstColumn="0" w:firstRowLastColumn="0" w:lastRowFirstColumn="0" w:lastRowLastColumn="0"/>
+            </w:pPr>
+            <w:r>
+              <w:t>2001:5:5:5::1/128</w:t>
+            </w:r>
+          </w:p>
+        </w:tc>
+        <w:tc>
+          <w:tcPr>
+            <w:tcW w:w="2253" w:type="dxa"/>
+            <w:noWrap/>
+            <w:hideMark/>
+          </w:tcPr>
+          <w:p>
+            <w:pPr>
+              <w:cnfStyle w:val="000000000000" w:firstRow="0" w:lastRow="0" w:firstColumn="0" w:lastColumn="0" w:oddVBand="0" w:evenVBand="0" w:oddHBand="0" w:evenHBand="0" w:firstRowFirstColumn="0" w:firstRowLastColumn="0" w:lastRowFirstColumn="0" w:lastRowLastColumn="0"/>
+            </w:pPr>
+            <w:r>
+              <w:t>N/A</w:t>
+            </w:r>
+          </w:p>
+        </w:tc>
+        <w:tc>
+          <w:tcPr>
+            <w:tcW w:w="803" w:type="dxa"/>
+          </w:tcPr>
+          <w:p>
+            <w:pPr>
+              <w:cnfStyle w:val="000000000000" w:firstRow="0" w:lastRow="0" w:firstColumn="0" w:lastColumn="0" w:oddVBand="0" w:evenVBand="0" w:oddHBand="0" w:evenHBand="0" w:firstRowFirstColumn="0" w:firstRowLastColumn="0" w:lastRowFirstColumn="0" w:lastRowLastColumn="0"/>
+            </w:pPr>
+            <w:r>
+              <w:t>5</w:t>
+            </w:r>
+          </w:p>
+        </w:tc>
+      </w:tr>
+    </w:tbl>
+    <w:p/>
+    <w:p>
+      <w:pPr>
+        <w:pStyle w:val="Heading1"/>
+      </w:pPr>
+      <w:r>
+        <w:t xml:space="preserve">Helpful </w:t>
+      </w:r>
+      <w:r>
+        <w:t>Resources</w:t>
+      </w:r>
+    </w:p>
+    <w:p>
+      <w:r>
+        <w:t xml:space="preserve">I choose to include this section because although content from these sources were never directly used in this report, </w:t>
+      </w:r>
+      <w:r>
+        <w:t>they</w:t>
+      </w:r>
+      <w:r>
+        <w:t xml:space="preserve"> are exemplary resources relevant to this topic that I came across</w:t>
+      </w:r>
+      <w:r>
+        <w:t xml:space="preserve"> during my initial research.</w:t>
+      </w:r>
+    </w:p>
+    <w:p>
+      <w:pPr>
+        <w:rPr>
+          <w:b/>
+          <w:i/>
+        </w:rPr>
+      </w:pPr>
+      <w:r>
+        <w:rPr>
+          <w:b/>
+        </w:rPr>
+        <w:t xml:space="preserve">Jeremy Cioara, CBP Nuggets. </w:t>
+      </w:r>
+      <w:r>
+        <w:rPr>
+          <w:b/>
+          <w:i/>
+        </w:rPr>
+        <w:t>MicroNugget: Key OSPF Areas and LSA Types</w:t>
+      </w:r>
+    </w:p>
+    <w:p>
+      <w:pPr>
+        <w:ind w:left="720"/>
+      </w:pPr>
+      <w:r>
+        <w:t>Jeremy Cioara did a fantastic job explaining OSPF special areas and was able tie it right back into the LSA types relevant to each area type – the opposite direction other content has taken. Although he did not explain Totally NSSAs, this is where I would start when exploring special area types.</w:t>
+      </w:r>
+    </w:p>
+    <w:p>
+      <w:pPr>
+        <w:ind w:left="720"/>
+      </w:pPr>
+    </w:p>
+    <w:p>
+      <w:pPr>
+        <w:spacing w:line="240" w:lineRule="auto"/>
+        <w:rPr>
+          <w:b/>
+        </w:rPr>
+      </w:pPr>
+      <w:r>
+        <w:rPr>
+          <w:b/>
+        </w:rPr>
+        <w:t xml:space="preserve">Moy, J., "OSPF Version 2", RFC 1247, DOI 10.17487/RFC1247, July 1991, </w:t>
+      </w:r>
+    </w:p>
+    <w:p>
+      <w:pPr>
+        <w:spacing w:line="240" w:lineRule="auto"/>
+        <w:ind w:firstLine="720"/>
+        <w:rPr>
+          <w:b/>
+        </w:rPr>
+      </w:pPr>
+      <w:r>
+        <w:rPr>
+          <w:b/>
+        </w:rPr>
+        <w:t>&lt;https://www.rfc-editor.org/info/rfc1247&gt;.</w:t>
+      </w:r>
+    </w:p>
+    <w:p>
+      <w:pPr>
+        <w:spacing w:line="240" w:lineRule="auto"/>
+        <w:ind w:left="720"/>
+      </w:pPr>
+      <w:r>
+        <w:t>This is the blueprint for OSPF</w:t>
+      </w:r>
+      <w:r>
+        <w:t>v2</w:t>
+      </w:r>
+      <w:r>
+        <w:t xml:space="preserve">, a primary source. It </w:t>
+      </w:r>
+      <w:r>
+        <w:t>is a very good place to reference if you have any questions about the OSPF protocol itself.</w:t>
+      </w:r>
     </w:p>
     <w:sectPr>
-      <w:headerReference w:type="default" r:id="rId10"/>
-      <w:footerReference w:type="even" r:id="rId11"/>
-      <w:footerReference w:type="default" r:id="rId12"/>
+      <w:headerReference w:type="default" r:id="rId11"/>
+      <w:footerReference w:type="even" r:id="rId12"/>
+      <w:footerReference w:type="default" r:id="rId13"/>
+      <w:headerReference w:type="first" r:id="rId14"/>
       <w:pgSz w:w="12240" w:h="15840"/>
       <w:pgMar w:top="1440" w:right="1080" w:bottom="1440" w:left="1080" w:header="576" w:footer="432" w:gutter="0"/>
       <w:pgNumType w:start="0"/>
@@ -882,8 +3087,23 @@
 <w:ftr xmlns:wpc="http://schemas.microsoft.com/office/word/2010/wordprocessingCanvas" xmlns:cx="http://schemas.microsoft.com/office/drawing/2014/chartex" xmlns:cx1="http://schemas.microsoft.com/office/drawing/2015/9/8/chartex" xmlns:cx2="http://schemas.microsoft.com/office/drawing/2015/10/21/chartex" xmlns:cx3="http://schemas.microsoft.com/office/drawing/2016/5/9/chartex" xmlns:cx4="http://schemas.microsoft.com/office/drawing/2016/5/10/chartex" xmlns:cx5="http://schemas.microsoft.com/office/drawing/2016/5/11/chartex" xmlns:cx6="http://schemas.microsoft.com/office/drawing/2016/5/12/chartex" xmlns:cx7="http://schemas.microsoft.com/office/drawing/2016/5/13/chartex" xmlns:cx8="http://schemas.microsoft.com/office/drawing/2016/5/14/chartex" xmlns:mc="http://schemas.openxmlformats.org/markup-compatibility/2006" xmlns:aink="http://schemas.microsoft.com/office/drawing/2016/ink" xmlns:am3d="http://schemas.microsoft.com/office/drawing/2017/model3d" xmlns:o="urn:schemas-microsoft-com:office:office" xmlns:r="http://schemas.openxmlformats.org/officeDocument/2006/relationships" xmlns:m="http://schemas.openxmlformats.org/officeDocument/2006/math" xmlns:v="urn:schemas-microsoft-com:vml" xmlns:wp14="http://schemas.microsoft.com/office/word/2010/wordprocessingDrawing" xmlns:wp="http://schemas.openxmlformats.org/drawingml/2006/wordprocessingDrawing" xmlns:w10="urn:schemas-microsoft-com:office:word" xmlns:w="http://schemas.openxmlformats.org/wordprocessingml/2006/main" xmlns:w14="http://schemas.microsoft.com/office/word/2010/wordml" xmlns:w15="http://schemas.microsoft.com/office/word/2012/wordml" xmlns:w16cid="http://schemas.microsoft.com/office/word/2016/wordml/cid" xmlns:w16se="http://schemas.microsoft.com/office/word/2015/wordml/symex" xmlns:wpg="http://schemas.microsoft.com/office/word/2010/wordprocessingGroup" xmlns:wpi="http://schemas.microsoft.com/office/word/2010/wordprocessingInk" xmlns:wne="http://schemas.microsoft.com/office/word/2006/wordml" xmlns:wps="http://schemas.microsoft.com/office/word/2010/wordprocessingShape" mc:Ignorable="w14 w15 w16se w16cid wp14">
   <w:p>
     <w:pPr>
-      <w:jc w:val="center"/>
+      <w:tabs>
+        <w:tab w:val="left" w:pos="720"/>
+        <w:tab w:val="center" w:pos="5040"/>
+      </w:tabs>
     </w:pPr>
+    <w:r>
+      <w:rPr>
+        <w:color w:val="6076B4" w:themeColor="accent1"/>
+      </w:rPr>
+      <w:t>Wenger</w:t>
+    </w:r>
+    <w:r>
+      <w:rPr>
+        <w:color w:val="6076B4" w:themeColor="accent1"/>
+      </w:rPr>
+      <w:tab/>
+    </w:r>
     <w:r>
       <w:rPr>
         <w:rFonts w:hint="eastAsia"/>
@@ -923,7 +3143,7 @@
         <w:noProof/>
         <w:color w:val="6076B4" w:themeColor="accent1"/>
       </w:rPr>
-      <w:t>Purpose</w:t>
+      <w:t>Background Information</w:t>
     </w:r>
     <w:r>
       <w:rPr>
@@ -973,7 +3193,7 @@
         <w:noProof/>
         <w:color w:val="6076B4" w:themeColor="accent1"/>
       </w:rPr>
-      <w:t>1</w:t>
+      <w:t>2</w:t>
     </w:r>
     <w:r>
       <w:rPr>
@@ -1012,35 +3232,50 @@
 
 <file path=word/header1.xml><?xml version="1.0" encoding="utf-8"?>
 <w:hdr xmlns:wpc="http://schemas.microsoft.com/office/word/2010/wordprocessingCanvas" xmlns:cx="http://schemas.microsoft.com/office/drawing/2014/chartex" xmlns:cx1="http://schemas.microsoft.com/office/drawing/2015/9/8/chartex" xmlns:cx2="http://schemas.microsoft.com/office/drawing/2015/10/21/chartex" xmlns:cx3="http://schemas.microsoft.com/office/drawing/2016/5/9/chartex" xmlns:cx4="http://schemas.microsoft.com/office/drawing/2016/5/10/chartex" xmlns:cx5="http://schemas.microsoft.com/office/drawing/2016/5/11/chartex" xmlns:cx6="http://schemas.microsoft.com/office/drawing/2016/5/12/chartex" xmlns:cx7="http://schemas.microsoft.com/office/drawing/2016/5/13/chartex" xmlns:cx8="http://schemas.microsoft.com/office/drawing/2016/5/14/chartex" xmlns:mc="http://schemas.openxmlformats.org/markup-compatibility/2006" xmlns:aink="http://schemas.microsoft.com/office/drawing/2016/ink" xmlns:am3d="http://schemas.microsoft.com/office/drawing/2017/model3d" xmlns:o="urn:schemas-microsoft-com:office:office" xmlns:r="http://schemas.openxmlformats.org/officeDocument/2006/relationships" xmlns:m="http://schemas.openxmlformats.org/officeDocument/2006/math" xmlns:v="urn:schemas-microsoft-com:vml" xmlns:wp14="http://schemas.microsoft.com/office/word/2010/wordprocessingDrawing" xmlns:wp="http://schemas.openxmlformats.org/drawingml/2006/wordprocessingDrawing" xmlns:w10="urn:schemas-microsoft-com:office:word" xmlns:w="http://schemas.openxmlformats.org/wordprocessingml/2006/main" xmlns:w14="http://schemas.microsoft.com/office/word/2010/wordml" xmlns:w15="http://schemas.microsoft.com/office/word/2012/wordml" xmlns:w16cid="http://schemas.microsoft.com/office/word/2016/wordml/cid" xmlns:w16se="http://schemas.microsoft.com/office/word/2015/wordml/symex" xmlns:wpg="http://schemas.microsoft.com/office/word/2010/wordprocessingGroup" xmlns:wpi="http://schemas.microsoft.com/office/word/2010/wordprocessingInk" xmlns:wne="http://schemas.microsoft.com/office/word/2006/wordml" xmlns:wps="http://schemas.microsoft.com/office/word/2010/wordprocessingShape" mc:Ignorable="w14 w15 w16se w16cid wp14">
-  <w:sdt>
-    <w:sdtPr>
+  <w:p>
+    <w:pPr>
+      <w:tabs>
+        <w:tab w:val="center" w:pos="5040"/>
+        <w:tab w:val="right" w:pos="10080"/>
+      </w:tabs>
+      <w:spacing w:after="0"/>
+      <w:rPr>
+        <w:color w:val="E4E9EF" w:themeColor="background2"/>
+      </w:rPr>
+    </w:pPr>
+    <w:r>
       <w:rPr>
         <w:color w:val="6076B4" w:themeColor="accent1"/>
       </w:rPr>
-      <w:alias w:val="Title"/>
-      <w:id w:val="-1396499233"/>
-      <w:dataBinding w:prefixMappings="xmlns:ns0='http://schemas.openxmlformats.org/package/2006/metadata/core-properties' xmlns:ns1='http://purl.org/dc/elements/1.1/'" w:xpath="/ns0:coreProperties[1]/ns1:title[1]" w:storeItemID="{6C3C8BC8-F283-45AE-878A-BAB7291924A1}"/>
-      <w:text/>
-    </w:sdtPr>
-    <w:sdtEndPr/>
-    <w:sdtContent>
-      <w:p>
-        <w:pPr>
-          <w:spacing w:after="0"/>
-          <w:jc w:val="center"/>
-          <w:rPr>
-            <w:color w:val="E4E9EF" w:themeColor="background2"/>
-          </w:rPr>
-        </w:pPr>
+      <w:tab/>
+    </w:r>
+    <w:sdt>
+      <w:sdtPr>
+        <w:rPr>
+          <w:color w:val="6076B4" w:themeColor="accent1"/>
+        </w:rPr>
+        <w:alias w:val="Title"/>
+        <w:id w:val="-1396499233"/>
+        <w:dataBinding w:prefixMappings="xmlns:ns0='http://schemas.openxmlformats.org/package/2006/metadata/core-properties' xmlns:ns1='http://purl.org/dc/elements/1.1/'" w:xpath="/ns0:coreProperties[1]/ns1:title[1]" w:storeItemID="{6C3C8BC8-F283-45AE-878A-BAB7291924A1}"/>
+        <w:text/>
+      </w:sdtPr>
+      <w:sdtEndPr/>
+      <w:sdtContent>
         <w:r>
           <w:rPr>
             <w:color w:val="6076B4" w:themeColor="accent1"/>
           </w:rPr>
           <w:t>Multi-Area OSPF</w:t>
         </w:r>
-      </w:p>
-    </w:sdtContent>
-  </w:sdt>
+      </w:sdtContent>
+    </w:sdt>
+    <w:r>
+      <w:rPr>
+        <w:color w:val="6076B4" w:themeColor="accent1"/>
+      </w:rPr>
+      <w:tab/>
+    </w:r>
+  </w:p>
   <w:p>
     <w:pPr>
       <w:jc w:val="center"/>
@@ -1077,6 +3312,23 @@
         <w:color w:val="6076B4" w:themeColor="accent1"/>
       </w:rPr>
       <w:sym w:font="Symbol" w:char="F0B7"/>
+    </w:r>
+  </w:p>
+</w:hdr>
+</file>
+
+<file path=word/header2.xml><?xml version="1.0" encoding="utf-8"?>
+<w:hdr xmlns:wpc="http://schemas.microsoft.com/office/word/2010/wordprocessingCanvas" xmlns:cx="http://schemas.microsoft.com/office/drawing/2014/chartex" xmlns:cx1="http://schemas.microsoft.com/office/drawing/2015/9/8/chartex" xmlns:cx2="http://schemas.microsoft.com/office/drawing/2015/10/21/chartex" xmlns:cx3="http://schemas.microsoft.com/office/drawing/2016/5/9/chartex" xmlns:cx4="http://schemas.microsoft.com/office/drawing/2016/5/10/chartex" xmlns:cx5="http://schemas.microsoft.com/office/drawing/2016/5/11/chartex" xmlns:cx6="http://schemas.microsoft.com/office/drawing/2016/5/12/chartex" xmlns:cx7="http://schemas.microsoft.com/office/drawing/2016/5/13/chartex" xmlns:cx8="http://schemas.microsoft.com/office/drawing/2016/5/14/chartex" xmlns:mc="http://schemas.openxmlformats.org/markup-compatibility/2006" xmlns:aink="http://schemas.microsoft.com/office/drawing/2016/ink" xmlns:am3d="http://schemas.microsoft.com/office/drawing/2017/model3d" xmlns:o="urn:schemas-microsoft-com:office:office" xmlns:r="http://schemas.openxmlformats.org/officeDocument/2006/relationships" xmlns:m="http://schemas.openxmlformats.org/officeDocument/2006/math" xmlns:v="urn:schemas-microsoft-com:vml" xmlns:wp14="http://schemas.microsoft.com/office/word/2010/wordprocessingDrawing" xmlns:wp="http://schemas.openxmlformats.org/drawingml/2006/wordprocessingDrawing" xmlns:w10="urn:schemas-microsoft-com:office:word" xmlns:w="http://schemas.openxmlformats.org/wordprocessingml/2006/main" xmlns:w14="http://schemas.microsoft.com/office/word/2010/wordml" xmlns:w15="http://schemas.microsoft.com/office/word/2012/wordml" xmlns:w16cid="http://schemas.microsoft.com/office/word/2016/wordml/cid" xmlns:w16se="http://schemas.microsoft.com/office/word/2015/wordml/symex" xmlns:wpg="http://schemas.microsoft.com/office/word/2010/wordprocessingGroup" xmlns:wpi="http://schemas.microsoft.com/office/word/2010/wordprocessingInk" xmlns:wne="http://schemas.microsoft.com/office/word/2006/wordml" xmlns:wps="http://schemas.microsoft.com/office/word/2010/wordprocessingShape" mc:Ignorable="w14 w15 w16se w16cid wp14">
+  <w:p>
+    <w:pPr>
+      <w:pStyle w:val="Header"/>
+      <w:jc w:val="right"/>
+    </w:pPr>
+    <w:r>
+      <w:rPr>
+        <w:color w:val="6076B4" w:themeColor="accent1"/>
+      </w:rPr>
+      <w:t>Maxwell Wenger</w:t>
     </w:r>
   </w:p>
 </w:hdr>
@@ -1205,7 +3457,6 @@
     <w:lsdException w:name="HTML Sample" w:semiHidden="1" w:unhideWhenUsed="1"/>
     <w:lsdException w:name="HTML Typewriter" w:semiHidden="1" w:unhideWhenUsed="1"/>
     <w:lsdException w:name="HTML Variable" w:semiHidden="1" w:unhideWhenUsed="1"/>
-    <w:lsdException w:name="Normal Table" w:semiHidden="1" w:unhideWhenUsed="1"/>
     <w:lsdException w:name="annotation subject" w:semiHidden="1" w:unhideWhenUsed="1"/>
     <w:lsdException w:name="No List" w:semiHidden="1" w:unhideWhenUsed="1"/>
     <w:lsdException w:name="Outline List 1" w:semiHidden="1" w:unhideWhenUsed="1"/>
@@ -1249,10 +3500,8 @@
     <w:lsdException w:name="Table Elegant" w:semiHidden="1" w:unhideWhenUsed="1"/>
     <w:lsdException w:name="Table Professional" w:semiHidden="1" w:unhideWhenUsed="1"/>
     <w:lsdException w:name="Table Subtle 1" w:semiHidden="1" w:unhideWhenUsed="1"/>
-    <w:lsdException w:name="Table Subtle 2" w:semiHidden="1" w:unhideWhenUsed="1"/>
     <w:lsdException w:name="Table Web 1" w:semiHidden="1" w:unhideWhenUsed="1"/>
     <w:lsdException w:name="Table Web 2" w:semiHidden="1" w:unhideWhenUsed="1"/>
-    <w:lsdException w:name="Table Web 3" w:semiHidden="1" w:unhideWhenUsed="1"/>
     <w:lsdException w:name="Balloon Text" w:semiHidden="1" w:unhideWhenUsed="1"/>
     <w:lsdException w:name="Table Grid" w:uiPriority="59"/>
     <w:lsdException w:name="Table Theme" w:semiHidden="1" w:unhideWhenUsed="1"/>
@@ -2240,6 +4489,262 @@
       </w:tblBorders>
     </w:tblPr>
   </w:style>
+  <w:style w:type="table" w:styleId="PlainTable5">
+    <w:name w:val="Plain Table 5"/>
+    <w:basedOn w:val="TableNormal"/>
+    <w:uiPriority w:val="45"/>
+    <w:rsid w:val="00335FD6"/>
+    <w:pPr>
+      <w:spacing w:after="0" w:line="240" w:lineRule="auto"/>
+    </w:pPr>
+    <w:tblPr>
+      <w:tblStyleRowBandSize w:val="1"/>
+      <w:tblStyleColBandSize w:val="1"/>
+    </w:tblPr>
+    <w:tblStylePr w:type="firstRow">
+      <w:rPr>
+        <w:rFonts w:asciiTheme="majorHAnsi" w:eastAsiaTheme="majorEastAsia" w:hAnsiTheme="majorHAnsi" w:cstheme="majorBidi"/>
+        <w:i/>
+        <w:iCs/>
+        <w:sz w:val="26"/>
+      </w:rPr>
+      <w:tblPr/>
+      <w:tcPr>
+        <w:tcBorders>
+          <w:bottom w:val="single" w:sz="4" w:space="0" w:color="7F7F7F" w:themeColor="text1" w:themeTint="80"/>
+        </w:tcBorders>
+        <w:shd w:val="clear" w:color="auto" w:fill="FFFFFF" w:themeFill="background1"/>
+      </w:tcPr>
+    </w:tblStylePr>
+    <w:tblStylePr w:type="lastRow">
+      <w:rPr>
+        <w:rFonts w:asciiTheme="majorHAnsi" w:eastAsiaTheme="majorEastAsia" w:hAnsiTheme="majorHAnsi" w:cstheme="majorBidi"/>
+        <w:i/>
+        <w:iCs/>
+        <w:sz w:val="26"/>
+      </w:rPr>
+      <w:tblPr/>
+      <w:tcPr>
+        <w:tcBorders>
+          <w:top w:val="single" w:sz="4" w:space="0" w:color="7F7F7F" w:themeColor="text1" w:themeTint="80"/>
+        </w:tcBorders>
+        <w:shd w:val="clear" w:color="auto" w:fill="FFFFFF" w:themeFill="background1"/>
+      </w:tcPr>
+    </w:tblStylePr>
+    <w:tblStylePr w:type="firstCol">
+      <w:pPr>
+        <w:jc w:val="right"/>
+      </w:pPr>
+      <w:rPr>
+        <w:rFonts w:asciiTheme="majorHAnsi" w:eastAsiaTheme="majorEastAsia" w:hAnsiTheme="majorHAnsi" w:cstheme="majorBidi"/>
+        <w:i/>
+        <w:iCs/>
+        <w:sz w:val="26"/>
+      </w:rPr>
+      <w:tblPr/>
+      <w:tcPr>
+        <w:tcBorders>
+          <w:right w:val="single" w:sz="4" w:space="0" w:color="7F7F7F" w:themeColor="text1" w:themeTint="80"/>
+        </w:tcBorders>
+        <w:shd w:val="clear" w:color="auto" w:fill="FFFFFF" w:themeFill="background1"/>
+      </w:tcPr>
+    </w:tblStylePr>
+    <w:tblStylePr w:type="lastCol">
+      <w:rPr>
+        <w:rFonts w:asciiTheme="majorHAnsi" w:eastAsiaTheme="majorEastAsia" w:hAnsiTheme="majorHAnsi" w:cstheme="majorBidi"/>
+        <w:i/>
+        <w:iCs/>
+        <w:sz w:val="26"/>
+      </w:rPr>
+      <w:tblPr/>
+      <w:tcPr>
+        <w:tcBorders>
+          <w:left w:val="single" w:sz="4" w:space="0" w:color="7F7F7F" w:themeColor="text1" w:themeTint="80"/>
+        </w:tcBorders>
+        <w:shd w:val="clear" w:color="auto" w:fill="FFFFFF" w:themeFill="background1"/>
+      </w:tcPr>
+    </w:tblStylePr>
+    <w:tblStylePr w:type="band1Vert">
+      <w:tblPr/>
+      <w:tcPr>
+        <w:shd w:val="clear" w:color="auto" w:fill="F2F2F2" w:themeFill="background1" w:themeFillShade="F2"/>
+      </w:tcPr>
+    </w:tblStylePr>
+    <w:tblStylePr w:type="band1Horz">
+      <w:tblPr/>
+      <w:tcPr>
+        <w:shd w:val="clear" w:color="auto" w:fill="F2F2F2" w:themeFill="background1" w:themeFillShade="F2"/>
+      </w:tcPr>
+    </w:tblStylePr>
+    <w:tblStylePr w:type="neCell">
+      <w:tblPr/>
+      <w:tcPr>
+        <w:tcBorders>
+          <w:left w:val="nil"/>
+        </w:tcBorders>
+      </w:tcPr>
+    </w:tblStylePr>
+    <w:tblStylePr w:type="nwCell">
+      <w:tblPr/>
+      <w:tcPr>
+        <w:tcBorders>
+          <w:right w:val="nil"/>
+        </w:tcBorders>
+      </w:tcPr>
+    </w:tblStylePr>
+    <w:tblStylePr w:type="seCell">
+      <w:tblPr/>
+      <w:tcPr>
+        <w:tcBorders>
+          <w:left w:val="nil"/>
+        </w:tcBorders>
+      </w:tcPr>
+    </w:tblStylePr>
+    <w:tblStylePr w:type="swCell">
+      <w:tblPr/>
+      <w:tcPr>
+        <w:tcBorders>
+          <w:right w:val="nil"/>
+        </w:tcBorders>
+      </w:tcPr>
+    </w:tblStylePr>
+  </w:style>
+  <w:style w:type="table" w:styleId="GridTable3">
+    <w:name w:val="Grid Table 3"/>
+    <w:basedOn w:val="TableNormal"/>
+    <w:uiPriority w:val="48"/>
+    <w:rsid w:val="009D6A25"/>
+    <w:pPr>
+      <w:spacing w:after="0" w:line="240" w:lineRule="auto"/>
+    </w:pPr>
+    <w:tblPr>
+      <w:tblStyleRowBandSize w:val="1"/>
+      <w:tblStyleColBandSize w:val="1"/>
+      <w:tblBorders>
+        <w:top w:val="single" w:sz="4" w:space="0" w:color="666666" w:themeColor="text1" w:themeTint="99"/>
+        <w:left w:val="single" w:sz="4" w:space="0" w:color="666666" w:themeColor="text1" w:themeTint="99"/>
+        <w:bottom w:val="single" w:sz="4" w:space="0" w:color="666666" w:themeColor="text1" w:themeTint="99"/>
+        <w:right w:val="single" w:sz="4" w:space="0" w:color="666666" w:themeColor="text1" w:themeTint="99"/>
+        <w:insideH w:val="single" w:sz="4" w:space="0" w:color="666666" w:themeColor="text1" w:themeTint="99"/>
+        <w:insideV w:val="single" w:sz="4" w:space="0" w:color="666666" w:themeColor="text1" w:themeTint="99"/>
+      </w:tblBorders>
+    </w:tblPr>
+    <w:tblStylePr w:type="firstRow">
+      <w:rPr>
+        <w:b/>
+        <w:bCs/>
+      </w:rPr>
+      <w:tblPr/>
+      <w:tcPr>
+        <w:tcBorders>
+          <w:top w:val="nil"/>
+          <w:left w:val="nil"/>
+          <w:right w:val="nil"/>
+          <w:insideH w:val="nil"/>
+          <w:insideV w:val="nil"/>
+        </w:tcBorders>
+        <w:shd w:val="clear" w:color="auto" w:fill="FFFFFF" w:themeFill="background1"/>
+      </w:tcPr>
+    </w:tblStylePr>
+    <w:tblStylePr w:type="lastRow">
+      <w:rPr>
+        <w:b/>
+        <w:bCs/>
+      </w:rPr>
+      <w:tblPr/>
+      <w:tcPr>
+        <w:tcBorders>
+          <w:left w:val="nil"/>
+          <w:bottom w:val="nil"/>
+          <w:right w:val="nil"/>
+          <w:insideH w:val="nil"/>
+          <w:insideV w:val="nil"/>
+        </w:tcBorders>
+        <w:shd w:val="clear" w:color="auto" w:fill="FFFFFF" w:themeFill="background1"/>
+      </w:tcPr>
+    </w:tblStylePr>
+    <w:tblStylePr w:type="firstCol">
+      <w:pPr>
+        <w:jc w:val="right"/>
+      </w:pPr>
+      <w:rPr>
+        <w:i/>
+        <w:iCs/>
+      </w:rPr>
+      <w:tblPr/>
+      <w:tcPr>
+        <w:tcBorders>
+          <w:top w:val="nil"/>
+          <w:left w:val="nil"/>
+          <w:bottom w:val="nil"/>
+          <w:insideH w:val="nil"/>
+          <w:insideV w:val="nil"/>
+        </w:tcBorders>
+        <w:shd w:val="clear" w:color="auto" w:fill="FFFFFF" w:themeFill="background1"/>
+      </w:tcPr>
+    </w:tblStylePr>
+    <w:tblStylePr w:type="lastCol">
+      <w:rPr>
+        <w:i/>
+        <w:iCs/>
+      </w:rPr>
+      <w:tblPr/>
+      <w:tcPr>
+        <w:tcBorders>
+          <w:top w:val="nil"/>
+          <w:bottom w:val="nil"/>
+          <w:right w:val="nil"/>
+          <w:insideH w:val="nil"/>
+          <w:insideV w:val="nil"/>
+        </w:tcBorders>
+        <w:shd w:val="clear" w:color="auto" w:fill="FFFFFF" w:themeFill="background1"/>
+      </w:tcPr>
+    </w:tblStylePr>
+    <w:tblStylePr w:type="band1Vert">
+      <w:tblPr/>
+      <w:tcPr>
+        <w:shd w:val="clear" w:color="auto" w:fill="CCCCCC" w:themeFill="text1" w:themeFillTint="33"/>
+      </w:tcPr>
+    </w:tblStylePr>
+    <w:tblStylePr w:type="band1Horz">
+      <w:tblPr/>
+      <w:tcPr>
+        <w:shd w:val="clear" w:color="auto" w:fill="CCCCCC" w:themeFill="text1" w:themeFillTint="33"/>
+      </w:tcPr>
+    </w:tblStylePr>
+    <w:tblStylePr w:type="neCell">
+      <w:tblPr/>
+      <w:tcPr>
+        <w:tcBorders>
+          <w:bottom w:val="single" w:sz="4" w:space="0" w:color="666666" w:themeColor="text1" w:themeTint="99"/>
+        </w:tcBorders>
+      </w:tcPr>
+    </w:tblStylePr>
+    <w:tblStylePr w:type="nwCell">
+      <w:tblPr/>
+      <w:tcPr>
+        <w:tcBorders>
+          <w:bottom w:val="single" w:sz="4" w:space="0" w:color="666666" w:themeColor="text1" w:themeTint="99"/>
+        </w:tcBorders>
+      </w:tcPr>
+    </w:tblStylePr>
+    <w:tblStylePr w:type="seCell">
+      <w:tblPr/>
+      <w:tcPr>
+        <w:tcBorders>
+          <w:top w:val="single" w:sz="4" w:space="0" w:color="666666" w:themeColor="text1" w:themeTint="99"/>
+        </w:tcBorders>
+      </w:tcPr>
+    </w:tblStylePr>
+    <w:tblStylePr w:type="swCell">
+      <w:tblPr/>
+      <w:tcPr>
+        <w:tcBorders>
+          <w:top w:val="single" w:sz="4" w:space="0" w:color="666666" w:themeColor="text1" w:themeTint="99"/>
+        </w:tcBorders>
+      </w:tcPr>
+    </w:tblStylePr>
+  </w:style>
 </w:styles>
 </file>
 
@@ -2322,11 +4827,11 @@
     <w:sig w:usb0="E0000287" w:usb1="40000013" w:usb2="00000000" w:usb3="00000000" w:csb0="0000019F" w:csb1="00000000"/>
   </w:font>
   <w:font w:name="HGSMinchoE">
-    <w:altName w:val="HGS明朝E"/>
+    <w:altName w:val="MS Gothic"/>
     <w:charset w:val="80"/>
     <w:family w:val="roman"/>
     <w:pitch w:val="variable"/>
-    <w:sig w:usb0="E00002FF" w:usb1="6AC7FDFB" w:usb2="00000012" w:usb3="00000000" w:csb0="0002009F" w:csb1="00000000"/>
+    <w:sig w:usb0="00000000" w:usb1="6AC7FDFB" w:usb2="00000012" w:usb3="00000000" w:csb0="0002009F" w:csb1="00000000"/>
   </w:font>
   <w:font w:name="Times New Roman">
     <w:panose1 w:val="02020603050405020304"/>
@@ -2557,7 +5062,6 @@
     <w:lsdException w:name="HTML Sample" w:semiHidden="1" w:unhideWhenUsed="1"/>
     <w:lsdException w:name="HTML Typewriter" w:semiHidden="1" w:unhideWhenUsed="1"/>
     <w:lsdException w:name="HTML Variable" w:semiHidden="1" w:unhideWhenUsed="1"/>
-    <w:lsdException w:name="Normal Table" w:semiHidden="1" w:unhideWhenUsed="1"/>
     <w:lsdException w:name="annotation subject" w:semiHidden="1" w:unhideWhenUsed="1"/>
     <w:lsdException w:name="No List" w:semiHidden="1" w:unhideWhenUsed="1"/>
     <w:lsdException w:name="Outline List 1" w:semiHidden="1" w:unhideWhenUsed="1"/>
@@ -2601,10 +5105,8 @@
     <w:lsdException w:name="Table Elegant" w:semiHidden="1" w:unhideWhenUsed="1"/>
     <w:lsdException w:name="Table Professional" w:semiHidden="1" w:unhideWhenUsed="1"/>
     <w:lsdException w:name="Table Subtle 1" w:semiHidden="1" w:unhideWhenUsed="1"/>
-    <w:lsdException w:name="Table Subtle 2" w:semiHidden="1" w:unhideWhenUsed="1"/>
     <w:lsdException w:name="Table Web 1" w:semiHidden="1" w:unhideWhenUsed="1"/>
     <w:lsdException w:name="Table Web 2" w:semiHidden="1" w:unhideWhenUsed="1"/>
-    <w:lsdException w:name="Table Web 3" w:semiHidden="1" w:unhideWhenUsed="1"/>
     <w:lsdException w:name="Balloon Text" w:semiHidden="1" w:unhideWhenUsed="1"/>
     <w:lsdException w:name="Table Grid" w:uiPriority="39"/>
     <w:lsdException w:name="Table Theme" w:semiHidden="1" w:unhideWhenUsed="1"/>
@@ -3354,7 +5856,7 @@
 </file>
 
 <file path=customXml/itemProps4.xml><?xml version="1.0" encoding="utf-8"?>
-<ds:datastoreItem xmlns:ds="http://schemas.openxmlformats.org/officeDocument/2006/customXml" ds:itemID="{1B92C909-95BC-4919-A068-11AEB71E739D}">
+<ds:datastoreItem xmlns:ds="http://schemas.openxmlformats.org/officeDocument/2006/customXml" ds:itemID="{09AE6D9B-E443-4440-8E3C-194FE9AA9FEC}">
   <ds:schemaRefs>
     <ds:schemaRef ds:uri="http://schemas.openxmlformats.org/officeDocument/2006/bibliography"/>
   </ds:schemaRefs>

</xml_diff>

<commit_message>
added ipv6 configureation for ospf
</commit_message>
<xml_diff>
--- a/01-MultiareaOSPF/report.docx
+++ b/01-MultiareaOSPF/report.docx
@@ -752,16 +752,8 @@
       </w:r>
     </w:p>
     <w:p>
-      <w:pPr>
-        <w:pStyle w:val="Heading3"/>
-      </w:pPr>
-      <w:r>
-        <w:t>Totally Stubby Areas</w:t>
-      </w:r>
-    </w:p>
-    <w:p>
-      <w:r>
-        <w:t>Totally stubby areas filter out all inter-area and external routes at the ABR, and instead redistribute a default route to the ABR.</w:t>
+      <w:r>
+        <w:t>Blocks Type 5 LSAs.</w:t>
       </w:r>
     </w:p>
     <w:p>
@@ -769,30 +761,90 @@
         <w:pStyle w:val="Heading3"/>
       </w:pPr>
       <w:r>
-        <w:t>Not-so-Stubby Area (NSSA)</w:t>
+        <w:t>Totally Stubby Areas</w:t>
       </w:r>
     </w:p>
     <w:p>
       <w:r>
-        <w:t xml:space="preserve">Not-so-Stubby Areas (NSSAs) </w:t>
-      </w:r>
-      <w:r>
-        <w:t xml:space="preserve">are used when there needs to be an external route (another autonomous system) connected to a stubby </w:t>
-      </w:r>
-      <w:r>
-        <w:t>area</w:t>
-      </w:r>
-      <w:r>
-        <w:t>.</w:t>
-      </w:r>
-      <w:r>
-        <w:t xml:space="preserve"> T</w:t>
-      </w:r>
-      <w:r>
-        <w:t>he ASBR uses a t</w:t>
+        <w:t>Totally stubby areas filter out all inter-area and external routes at the ABR, and instead redistribute a default route to the ABR.</w:t>
+      </w:r>
+    </w:p>
+    <w:p>
+      <w:r>
+        <w:t>Blocks Type 3</w:t>
+      </w:r>
+      <w:r>
+        <w:t>, 4,</w:t>
+      </w:r>
+      <w:r>
+        <w:t xml:space="preserve"> and 5 LSAs.</w:t>
+      </w:r>
+    </w:p>
+    <w:p>
+      <w:pPr>
+        <w:pStyle w:val="Heading3"/>
+      </w:pPr>
+      <w:r>
+        <w:t>Not-so-Stubby Area</w:t>
+      </w:r>
+      <w:r>
+        <w:t xml:space="preserve"> </w:t>
+      </w:r>
+      <w:r>
+        <w:t>(</w:t>
+      </w:r>
+      <w:r>
+        <w:t>NSSA)</w:t>
+      </w:r>
+      <w:r>
+        <w:t xml:space="preserve"> and Totally Not-so-Stubby Area</w:t>
+      </w:r>
+      <w:r>
+        <w:t xml:space="preserve"> (</w:t>
+      </w:r>
+      <w:r>
+        <w:t xml:space="preserve">Totally </w:t>
+      </w:r>
+      <w:r>
+        <w:t>NSSA)</w:t>
+      </w:r>
+    </w:p>
+    <w:p>
+      <w:r>
+        <w:t>Not-so-Stubby Areas (NSSAs)</w:t>
+      </w:r>
+      <w:r>
+        <w:t xml:space="preserve"> </w:t>
+      </w:r>
+      <w:r>
+        <w:t>and Totally Not-so-Stubby Area (Totally NSSA)</w:t>
+      </w:r>
+      <w:r>
+        <w:t xml:space="preserve"> </w:t>
+      </w:r>
+      <w:r>
+        <w:t>are used when there needs to be an external route (another auto</w:t>
       </w:r>
       <w:bookmarkStart w:id="0" w:name="_GoBack"/>
       <w:bookmarkEnd w:id="0"/>
+      <w:r>
+        <w:t xml:space="preserve">nomous system) connected to a stubby </w:t>
+      </w:r>
+      <w:r>
+        <w:t>area</w:t>
+      </w:r>
+      <w:r>
+        <w:t xml:space="preserve"> or totally stubby area respectively</w:t>
+      </w:r>
+      <w:r>
+        <w:t>.</w:t>
+      </w:r>
+      <w:r>
+        <w:t xml:space="preserve"> T</w:t>
+      </w:r>
+      <w:r>
+        <w:t>he ASBR uses a t</w:t>
+      </w:r>
       <w:r>
         <w:t xml:space="preserve">ype 7 LSA to forward the external route throughout the </w:t>
       </w:r>
@@ -1040,9 +1092,11 @@
             <w:pPr>
               <w:cnfStyle w:val="000000100000" w:firstRow="0" w:lastRow="0" w:firstColumn="0" w:lastColumn="0" w:oddVBand="0" w:evenVBand="0" w:oddHBand="1" w:evenHBand="0" w:firstRowFirstColumn="0" w:firstRowLastColumn="0" w:lastRowFirstColumn="0" w:lastRowLastColumn="0"/>
             </w:pPr>
+            <w:proofErr w:type="spellStart"/>
             <w:r>
               <w:t>StubABR</w:t>
             </w:r>
+            <w:proofErr w:type="spellEnd"/>
           </w:p>
         </w:tc>
         <w:tc>
@@ -1127,9 +1181,11 @@
             <w:pPr>
               <w:cnfStyle w:val="000000000000" w:firstRow="0" w:lastRow="0" w:firstColumn="0" w:lastColumn="0" w:oddVBand="0" w:evenVBand="0" w:oddHBand="0" w:evenHBand="0" w:firstRowFirstColumn="0" w:firstRowLastColumn="0" w:lastRowFirstColumn="0" w:lastRowLastColumn="0"/>
             </w:pPr>
+            <w:proofErr w:type="spellStart"/>
             <w:r>
               <w:t>TotallyStubbyABR</w:t>
             </w:r>
+            <w:proofErr w:type="spellEnd"/>
           </w:p>
         </w:tc>
         <w:tc>
@@ -1302,9 +1358,11 @@
             <w:pPr>
               <w:cnfStyle w:val="000000000000" w:firstRow="0" w:lastRow="0" w:firstColumn="0" w:lastColumn="0" w:oddVBand="0" w:evenVBand="0" w:oddHBand="0" w:evenHBand="0" w:firstRowFirstColumn="0" w:firstRowLastColumn="0" w:lastRowFirstColumn="0" w:lastRowLastColumn="0"/>
             </w:pPr>
+            <w:proofErr w:type="spellStart"/>
             <w:r>
               <w:t>TotallyNSSABR</w:t>
             </w:r>
+            <w:proofErr w:type="spellEnd"/>
           </w:p>
         </w:tc>
         <w:tc>
@@ -1334,9 +1392,11 @@
             <w:hideMark/>
           </w:tcPr>
           <w:p>
+            <w:proofErr w:type="spellStart"/>
             <w:r>
               <w:t>StubABR</w:t>
             </w:r>
+            <w:proofErr w:type="spellEnd"/>
           </w:p>
         </w:tc>
         <w:tc>
@@ -1481,9 +1541,11 @@
             <w:pPr>
               <w:cnfStyle w:val="000000000000" w:firstRow="0" w:lastRow="0" w:firstColumn="0" w:lastColumn="0" w:oddVBand="0" w:evenVBand="0" w:oddHBand="0" w:evenHBand="0" w:firstRowFirstColumn="0" w:firstRowLastColumn="0" w:lastRowFirstColumn="0" w:lastRowLastColumn="0"/>
             </w:pPr>
+            <w:proofErr w:type="spellStart"/>
             <w:r>
               <w:t>StubRouter</w:t>
             </w:r>
+            <w:proofErr w:type="spellEnd"/>
           </w:p>
         </w:tc>
         <w:tc>
@@ -1513,9 +1575,11 @@
             <w:hideMark/>
           </w:tcPr>
           <w:p>
+            <w:proofErr w:type="spellStart"/>
             <w:r>
               <w:t>StubRouter</w:t>
             </w:r>
+            <w:proofErr w:type="spellEnd"/>
           </w:p>
         </w:tc>
         <w:tc>
@@ -1573,9 +1637,11 @@
             <w:pPr>
               <w:cnfStyle w:val="000000100000" w:firstRow="0" w:lastRow="0" w:firstColumn="0" w:lastColumn="0" w:oddVBand="0" w:evenVBand="0" w:oddHBand="1" w:evenHBand="0" w:firstRowFirstColumn="0" w:firstRowLastColumn="0" w:lastRowFirstColumn="0" w:lastRowLastColumn="0"/>
             </w:pPr>
+            <w:proofErr w:type="spellStart"/>
             <w:r>
               <w:t>StubABR</w:t>
             </w:r>
+            <w:proofErr w:type="spellEnd"/>
           </w:p>
         </w:tc>
         <w:tc>
@@ -1692,9 +1758,11 @@
             <w:hideMark/>
           </w:tcPr>
           <w:p>
+            <w:proofErr w:type="spellStart"/>
             <w:r>
               <w:t>TotallyStubbyABR</w:t>
             </w:r>
+            <w:proofErr w:type="spellEnd"/>
           </w:p>
         </w:tc>
         <w:tc>
@@ -1839,9 +1907,11 @@
             <w:pPr>
               <w:cnfStyle w:val="000000000000" w:firstRow="0" w:lastRow="0" w:firstColumn="0" w:lastColumn="0" w:oddVBand="0" w:evenVBand="0" w:oddHBand="0" w:evenHBand="0" w:firstRowFirstColumn="0" w:firstRowLastColumn="0" w:lastRowFirstColumn="0" w:lastRowLastColumn="0"/>
             </w:pPr>
+            <w:proofErr w:type="spellStart"/>
             <w:r>
               <w:t>TotallyStubbyRouter</w:t>
             </w:r>
+            <w:proofErr w:type="spellEnd"/>
           </w:p>
         </w:tc>
         <w:tc>
@@ -1871,9 +1941,11 @@
             <w:hideMark/>
           </w:tcPr>
           <w:p>
+            <w:proofErr w:type="spellStart"/>
             <w:r>
               <w:t>TotallyStubbyRouter</w:t>
             </w:r>
+            <w:proofErr w:type="spellEnd"/>
           </w:p>
         </w:tc>
         <w:tc>
@@ -1931,9 +2003,11 @@
             <w:pPr>
               <w:cnfStyle w:val="000000100000" w:firstRow="0" w:lastRow="0" w:firstColumn="0" w:lastColumn="0" w:oddVBand="0" w:evenVBand="0" w:oddHBand="1" w:evenHBand="0" w:firstRowFirstColumn="0" w:firstRowLastColumn="0" w:lastRowFirstColumn="0" w:lastRowLastColumn="0"/>
             </w:pPr>
+            <w:proofErr w:type="spellStart"/>
             <w:r>
               <w:t>TotallyStubbyABR</w:t>
             </w:r>
+            <w:proofErr w:type="spellEnd"/>
           </w:p>
         </w:tc>
         <w:tc>
@@ -2197,9 +2271,11 @@
             <w:pPr>
               <w:cnfStyle w:val="000000000000" w:firstRow="0" w:lastRow="0" w:firstColumn="0" w:lastColumn="0" w:oddVBand="0" w:evenVBand="0" w:oddHBand="0" w:evenHBand="0" w:firstRowFirstColumn="0" w:firstRowLastColumn="0" w:lastRowFirstColumn="0" w:lastRowLastColumn="0"/>
             </w:pPr>
+            <w:proofErr w:type="spellStart"/>
             <w:r>
               <w:t>NSSRouter</w:t>
             </w:r>
+            <w:proofErr w:type="spellEnd"/>
           </w:p>
         </w:tc>
         <w:tc>
@@ -2229,9 +2305,11 @@
             <w:hideMark/>
           </w:tcPr>
           <w:p>
+            <w:proofErr w:type="spellStart"/>
             <w:r>
               <w:t>NSSRouter</w:t>
             </w:r>
+            <w:proofErr w:type="spellEnd"/>
           </w:p>
         </w:tc>
         <w:tc>
@@ -2408,9 +2486,11 @@
             <w:hideMark/>
           </w:tcPr>
           <w:p>
+            <w:proofErr w:type="spellStart"/>
             <w:r>
               <w:t>TotallyNSSABR</w:t>
             </w:r>
+            <w:proofErr w:type="spellEnd"/>
           </w:p>
         </w:tc>
         <w:tc>
@@ -2555,9 +2635,11 @@
             <w:pPr>
               <w:cnfStyle w:val="000000000000" w:firstRow="0" w:lastRow="0" w:firstColumn="0" w:lastColumn="0" w:oddVBand="0" w:evenVBand="0" w:oddHBand="0" w:evenHBand="0" w:firstRowFirstColumn="0" w:firstRowLastColumn="0" w:lastRowFirstColumn="0" w:lastRowLastColumn="0"/>
             </w:pPr>
+            <w:proofErr w:type="spellStart"/>
             <w:r>
               <w:t>TotallyNSSRouter</w:t>
             </w:r>
+            <w:proofErr w:type="spellEnd"/>
           </w:p>
         </w:tc>
         <w:tc>
@@ -2587,9 +2669,11 @@
             <w:hideMark/>
           </w:tcPr>
           <w:p>
+            <w:proofErr w:type="spellStart"/>
             <w:r>
               <w:t>TotallyNSSRouter</w:t>
             </w:r>
+            <w:proofErr w:type="spellEnd"/>
           </w:p>
         </w:tc>
         <w:tc>
@@ -2647,9 +2731,11 @@
             <w:pPr>
               <w:cnfStyle w:val="000000100000" w:firstRow="0" w:lastRow="0" w:firstColumn="0" w:lastColumn="0" w:oddVBand="0" w:evenVBand="0" w:oddHBand="1" w:evenHBand="0" w:firstRowFirstColumn="0" w:firstRowLastColumn="0" w:lastRowFirstColumn="0" w:lastRowLastColumn="0"/>
             </w:pPr>
+            <w:proofErr w:type="spellStart"/>
             <w:r>
               <w:t>TotallyNSSABR</w:t>
             </w:r>
+            <w:proofErr w:type="spellEnd"/>
           </w:p>
         </w:tc>
         <w:tc>
@@ -2791,14 +2877,37 @@
         <w:rPr>
           <w:b/>
         </w:rPr>
-        <w:t xml:space="preserve">Jeremy Cioara, CBP Nuggets. </w:t>
-      </w:r>
+        <w:t xml:space="preserve">Jeremy </w:t>
+      </w:r>
+      <w:proofErr w:type="spellStart"/>
+      <w:r>
+        <w:rPr>
+          <w:b/>
+        </w:rPr>
+        <w:t>Cioara</w:t>
+      </w:r>
+      <w:proofErr w:type="spellEnd"/>
+      <w:r>
+        <w:rPr>
+          <w:b/>
+        </w:rPr>
+        <w:t xml:space="preserve">, CBP Nuggets. </w:t>
+      </w:r>
+      <w:proofErr w:type="spellStart"/>
       <w:r>
         <w:rPr>
           <w:b/>
           <w:i/>
         </w:rPr>
-        <w:t>MicroNugget: Key OSPF Areas and LSA Types</w:t>
+        <w:t>MicroNugget</w:t>
+      </w:r>
+      <w:proofErr w:type="spellEnd"/>
+      <w:r>
+        <w:rPr>
+          <w:b/>
+          <w:i/>
+        </w:rPr>
+        <w:t>: Key OSPF Areas and LSA Types</w:t>
       </w:r>
     </w:p>
     <w:p>
@@ -2806,7 +2915,15 @@
         <w:ind w:left="720"/>
       </w:pPr>
       <w:r>
-        <w:t>Jeremy Cioara did a fantastic job explaining OSPF special areas and was able tie it right back into the LSA types relevant to each area type – the opposite direction other content has taken. Although he did not explain Totally NSSAs, this is where I would start when exploring special area types.</w:t>
+        <w:t xml:space="preserve">Jeremy </w:t>
+      </w:r>
+      <w:proofErr w:type="spellStart"/>
+      <w:r>
+        <w:t>Cioara</w:t>
+      </w:r>
+      <w:proofErr w:type="spellEnd"/>
+      <w:r>
+        <w:t xml:space="preserve"> did a fantastic job explaining OSPF special areas and was able tie it right back into the LSA types relevant to each area type – the opposite direction other content has taken. Although he did not explain Totally NSSAs, this is where I would start when exploring special area types.</w:t>
       </w:r>
     </w:p>
     <w:p>
@@ -3143,7 +3260,7 @@
         <w:noProof/>
         <w:color w:val="6076B4" w:themeColor="accent1"/>
       </w:rPr>
-      <w:t>Background Information</w:t>
+      <w:t>Helpful Resources</w:t>
     </w:r>
     <w:r>
       <w:rPr>
@@ -3193,7 +3310,7 @@
         <w:noProof/>
         <w:color w:val="6076B4" w:themeColor="accent1"/>
       </w:rPr>
-      <w:t>2</w:t>
+      <w:t>4</w:t>
     </w:r>
     <w:r>
       <w:rPr>
@@ -3457,6 +3574,7 @@
     <w:lsdException w:name="HTML Sample" w:semiHidden="1" w:unhideWhenUsed="1"/>
     <w:lsdException w:name="HTML Typewriter" w:semiHidden="1" w:unhideWhenUsed="1"/>
     <w:lsdException w:name="HTML Variable" w:semiHidden="1" w:unhideWhenUsed="1"/>
+    <w:lsdException w:name="Normal Table" w:semiHidden="1" w:unhideWhenUsed="1"/>
     <w:lsdException w:name="annotation subject" w:semiHidden="1" w:unhideWhenUsed="1"/>
     <w:lsdException w:name="No List" w:semiHidden="1" w:unhideWhenUsed="1"/>
     <w:lsdException w:name="Outline List 1" w:semiHidden="1" w:unhideWhenUsed="1"/>
@@ -3500,8 +3618,10 @@
     <w:lsdException w:name="Table Elegant" w:semiHidden="1" w:unhideWhenUsed="1"/>
     <w:lsdException w:name="Table Professional" w:semiHidden="1" w:unhideWhenUsed="1"/>
     <w:lsdException w:name="Table Subtle 1" w:semiHidden="1" w:unhideWhenUsed="1"/>
+    <w:lsdException w:name="Table Subtle 2" w:semiHidden="1" w:unhideWhenUsed="1"/>
     <w:lsdException w:name="Table Web 1" w:semiHidden="1" w:unhideWhenUsed="1"/>
     <w:lsdException w:name="Table Web 2" w:semiHidden="1" w:unhideWhenUsed="1"/>
+    <w:lsdException w:name="Table Web 3" w:semiHidden="1" w:unhideWhenUsed="1"/>
     <w:lsdException w:name="Balloon Text" w:semiHidden="1" w:unhideWhenUsed="1"/>
     <w:lsdException w:name="Table Grid" w:uiPriority="59"/>
     <w:lsdException w:name="Table Theme" w:semiHidden="1" w:unhideWhenUsed="1"/>
@@ -5062,6 +5182,7 @@
     <w:lsdException w:name="HTML Sample" w:semiHidden="1" w:unhideWhenUsed="1"/>
     <w:lsdException w:name="HTML Typewriter" w:semiHidden="1" w:unhideWhenUsed="1"/>
     <w:lsdException w:name="HTML Variable" w:semiHidden="1" w:unhideWhenUsed="1"/>
+    <w:lsdException w:name="Normal Table" w:semiHidden="1" w:unhideWhenUsed="1"/>
     <w:lsdException w:name="annotation subject" w:semiHidden="1" w:unhideWhenUsed="1"/>
     <w:lsdException w:name="No List" w:semiHidden="1" w:unhideWhenUsed="1"/>
     <w:lsdException w:name="Outline List 1" w:semiHidden="1" w:unhideWhenUsed="1"/>
@@ -5105,8 +5226,10 @@
     <w:lsdException w:name="Table Elegant" w:semiHidden="1" w:unhideWhenUsed="1"/>
     <w:lsdException w:name="Table Professional" w:semiHidden="1" w:unhideWhenUsed="1"/>
     <w:lsdException w:name="Table Subtle 1" w:semiHidden="1" w:unhideWhenUsed="1"/>
+    <w:lsdException w:name="Table Subtle 2" w:semiHidden="1" w:unhideWhenUsed="1"/>
     <w:lsdException w:name="Table Web 1" w:semiHidden="1" w:unhideWhenUsed="1"/>
     <w:lsdException w:name="Table Web 2" w:semiHidden="1" w:unhideWhenUsed="1"/>
+    <w:lsdException w:name="Table Web 3" w:semiHidden="1" w:unhideWhenUsed="1"/>
     <w:lsdException w:name="Balloon Text" w:semiHidden="1" w:unhideWhenUsed="1"/>
     <w:lsdException w:name="Table Grid" w:uiPriority="39"/>
     <w:lsdException w:name="Table Theme" w:semiHidden="1" w:unhideWhenUsed="1"/>
@@ -5809,6 +5932,15 @@
 </file>
 
 <file path=customXml/item2.xml><?xml version="1.0" encoding="utf-8"?>
+<?mso-contentType ?>
+<FormTemplates xmlns="http://schemas.microsoft.com/sharepoint/v3/contenttype/forms">
+  <Display>DocumentLibraryForm</Display>
+  <Edit>AssetEditForm</Edit>
+  <New>DocumentLibraryForm</New>
+</FormTemplates>
+</file>
+
+<file path=customXml/item3.xml><?xml version="1.0" encoding="utf-8"?>
 <outs:outSpaceData xmlns:outs="http://schemas.microsoft.com/office/2009/outspace/metadata">
   <outs:relatedDates/>
   <outs:relatedDocuments/>
@@ -5816,15 +5948,6 @@
   <propertyMetadataList xmlns="http://schemas.microsoft.com/office/2009/outspace/metadata"/>
   <outs:corruptMetadataWasLost/>
 </outs:outSpaceData>
-</file>
-
-<file path=customXml/item3.xml><?xml version="1.0" encoding="utf-8"?>
-<?mso-contentType ?>
-<FormTemplates xmlns="http://schemas.microsoft.com/sharepoint/v3/contenttype/forms">
-  <Display>DocumentLibraryForm</Display>
-  <Edit>AssetEditForm</Edit>
-  <New>DocumentLibraryForm</New>
-</FormTemplates>
 </file>
 
 <file path=customXml/item4.xml><?xml version="1.0" encoding="utf-8"?>
@@ -5840,6 +5963,14 @@
 </file>
 
 <file path=customXml/itemProps2.xml><?xml version="1.0" encoding="utf-8"?>
+<ds:datastoreItem xmlns:ds="http://schemas.openxmlformats.org/officeDocument/2006/customXml" ds:itemID="{1083CA12-5842-482C-AF8F-1352C3F1AC3D}">
+  <ds:schemaRefs>
+    <ds:schemaRef ds:uri="http://schemas.microsoft.com/sharepoint/v3/contenttype/forms"/>
+  </ds:schemaRefs>
+</ds:datastoreItem>
+</file>
+
+<file path=customXml/itemProps3.xml><?xml version="1.0" encoding="utf-8"?>
 <ds:datastoreItem xmlns:ds="http://schemas.openxmlformats.org/officeDocument/2006/customXml" ds:itemID="{8AA9BBAF-2A1F-4D95-901E-4FFB9D2C6CBC}">
   <ds:schemaRefs>
     <ds:schemaRef ds:uri="http://schemas.microsoft.com/office/2009/outspace/metadata"/>
@@ -5847,16 +5978,8 @@
 </ds:datastoreItem>
 </file>
 
-<file path=customXml/itemProps3.xml><?xml version="1.0" encoding="utf-8"?>
-<ds:datastoreItem xmlns:ds="http://schemas.openxmlformats.org/officeDocument/2006/customXml" ds:itemID="{1083CA12-5842-482C-AF8F-1352C3F1AC3D}">
-  <ds:schemaRefs>
-    <ds:schemaRef ds:uri="http://schemas.microsoft.com/sharepoint/v3/contenttype/forms"/>
-  </ds:schemaRefs>
-</ds:datastoreItem>
-</file>
-
 <file path=customXml/itemProps4.xml><?xml version="1.0" encoding="utf-8"?>
-<ds:datastoreItem xmlns:ds="http://schemas.openxmlformats.org/officeDocument/2006/customXml" ds:itemID="{09AE6D9B-E443-4440-8E3C-194FE9AA9FEC}">
+<ds:datastoreItem xmlns:ds="http://schemas.openxmlformats.org/officeDocument/2006/customXml" ds:itemID="{5DCEE233-83FA-4160-BAC7-E99A2D21A776}">
   <ds:schemaRefs>
     <ds:schemaRef ds:uri="http://schemas.openxmlformats.org/officeDocument/2006/bibliography"/>
   </ds:schemaRefs>

</xml_diff>

<commit_message>
added examples for specail area types
</commit_message>
<xml_diff>
--- a/01-MultiareaOSPF/report.docx
+++ b/01-MultiareaOSPF/report.docx
@@ -705,22 +705,63 @@
       </w:r>
     </w:p>
     <w:p>
-      <w:pPr>
-        <w:pStyle w:val="Heading3"/>
-      </w:pPr>
-      <w:r>
-        <w:t>Standard Area</w:t>
-      </w:r>
-      <w:r>
-        <w:t>s</w:t>
+      <w:r>
+        <w:t>This topology will be used for the following three examples:</w:t>
       </w:r>
     </w:p>
     <w:p>
       <w:r>
-        <w:t xml:space="preserve">A standard area is any area other than area 0 unless otherwise specified. The ABR summarizes all </w:t>
-      </w:r>
-      <w:r>
-        <w:t>routes and forwards those into the area.</w:t>
+        <w:rPr>
+          <w:noProof/>
+        </w:rPr>
+        <w:drawing>
+          <wp:inline distT="0" distB="0" distL="0" distR="0">
+            <wp:extent cx="6399646" cy="2106777"/>
+            <wp:effectExtent l="0" t="0" r="1270" b="8255"/>
+            <wp:docPr id="1" name="Picture 1"/>
+            <wp:cNvGraphicFramePr>
+              <a:graphicFrameLocks xmlns:a="http://schemas.openxmlformats.org/drawingml/2006/main" noChangeAspect="1"/>
+            </wp:cNvGraphicFramePr>
+            <a:graphic xmlns:a="http://schemas.openxmlformats.org/drawingml/2006/main">
+              <a:graphicData uri="http://schemas.openxmlformats.org/drawingml/2006/picture">
+                <pic:pic xmlns:pic="http://schemas.openxmlformats.org/drawingml/2006/picture">
+                  <pic:nvPicPr>
+                    <pic:cNvPr id="1" name="SpecialArea.PNG"/>
+                    <pic:cNvPicPr/>
+                  </pic:nvPicPr>
+                  <pic:blipFill rotWithShape="1">
+                    <a:blip r:embed="rId10">
+                      <a:extLst>
+                        <a:ext uri="{28A0092B-C50C-407E-A947-70E740481C1C}">
+                          <a14:useLocalDpi xmlns:a14="http://schemas.microsoft.com/office/drawing/2010/main" val="0"/>
+                        </a:ext>
+                      </a:extLst>
+                    </a:blip>
+                    <a:srcRect t="15561" b="14402"/>
+                    <a:stretch/>
+                  </pic:blipFill>
+                  <pic:spPr bwMode="auto">
+                    <a:xfrm>
+                      <a:off x="0" y="0"/>
+                      <a:ext cx="6400800" cy="2107157"/>
+                    </a:xfrm>
+                    <a:prstGeom prst="rect">
+                      <a:avLst/>
+                    </a:prstGeom>
+                    <a:ln>
+                      <a:noFill/>
+                    </a:ln>
+                    <a:extLst>
+                      <a:ext uri="{53640926-AAD7-44D8-BBD7-CCE9431645EC}">
+                        <a14:shadowObscured xmlns:a14="http://schemas.microsoft.com/office/drawing/2010/main"/>
+                      </a:ext>
+                    </a:extLst>
+                  </pic:spPr>
+                </pic:pic>
+              </a:graphicData>
+            </a:graphic>
+          </wp:inline>
+        </w:drawing>
       </w:r>
     </w:p>
     <w:p>
@@ -728,7 +769,7 @@
         <w:pStyle w:val="Heading3"/>
       </w:pPr>
       <w:r>
-        <w:t>Stub Area</w:t>
+        <w:t>Standard Area</w:t>
       </w:r>
       <w:r>
         <w:t>s</w:t>
@@ -736,24 +777,64 @@
     </w:p>
     <w:p>
       <w:r>
-        <w:t xml:space="preserve">Stub areas are like standard areas in that they summarize inter-area destinations </w:t>
-      </w:r>
-      <w:r>
-        <w:t>at the ABR and forward them</w:t>
-      </w:r>
-      <w:r>
-        <w:t xml:space="preserve"> </w:t>
-      </w:r>
-      <w:r>
-        <w:t>on</w:t>
-      </w:r>
-      <w:r>
-        <w:t>. Where stub areas differ from standard areas, is stub areas filter all external routes (routes from other autonomous systems) and redistribute a default route to the ABR instead.</w:t>
+        <w:t xml:space="preserve">A standard area is any area other than area 0 unless otherwise specified. The ABR summarizes all </w:t>
+      </w:r>
+      <w:r>
+        <w:t>routes and forwards those into the area.</w:t>
+      </w:r>
+      <w:r>
+        <w:t xml:space="preserve"> Take note on how large the LSDB is, even on a small topology like this.</w:t>
       </w:r>
     </w:p>
+    <w:bookmarkStart w:id="0" w:name="_MON_1566507191"/>
+    <w:bookmarkEnd w:id="0"/>
     <w:p>
       <w:r>
-        <w:t>Blocks Type 5 LSAs.</w:t>
+        <w:object w:dxaOrig="9360" w:dyaOrig="3091">
+          <v:shapetype id="_x0000_t75" coordsize="21600,21600" o:spt="75" o:preferrelative="t" path="m@4@5l@4@11@9@11@9@5xe" filled="f" stroked="f">
+            <v:stroke joinstyle="miter"/>
+            <v:formulas>
+              <v:f eqn="if lineDrawn pixelLineWidth 0"/>
+              <v:f eqn="sum @0 1 0"/>
+              <v:f eqn="sum 0 0 @1"/>
+              <v:f eqn="prod @2 1 2"/>
+              <v:f eqn="prod @3 21600 pixelWidth"/>
+              <v:f eqn="prod @3 21600 pixelHeight"/>
+              <v:f eqn="sum @0 0 1"/>
+              <v:f eqn="prod @6 1 2"/>
+              <v:f eqn="prod @7 21600 pixelWidth"/>
+              <v:f eqn="sum @8 21600 0"/>
+              <v:f eqn="prod @7 21600 pixelHeight"/>
+              <v:f eqn="sum @10 21600 0"/>
+            </v:formulas>
+            <v:path o:extrusionok="f" gradientshapeok="t" o:connecttype="rect"/>
+            <o:lock v:ext="edit" aspectratio="t"/>
+          </v:shapetype>
+          <v:shape id="_x0000_i1060" type="#_x0000_t75" style="width:468.3pt;height:154.35pt" o:ole="" o:bordertopcolor="this" o:borderleftcolor="this" o:borderbottomcolor="this" o:borderrightcolor="this">
+            <v:imagedata r:id="rId11" o:title=""/>
+            <w10:bordertop type="threeDEngrave" width="24"/>
+            <w10:borderleft type="threeDEngrave" width="24"/>
+            <w10:borderbottom type="threeDEmboss" width="24"/>
+            <w10:borderright type="threeDEmboss" width="24"/>
+          </v:shape>
+          <o:OLEObject Type="Embed" ProgID="Word.OpenDocumentText.12" ShapeID="_x0000_i1060" DrawAspect="Content" ObjectID="_1566509776" r:id="rId12"/>
+        </w:object>
+      </w:r>
+    </w:p>
+    <w:bookmarkStart w:id="1" w:name="_MON_1566507255"/>
+    <w:bookmarkEnd w:id="1"/>
+    <w:p>
+      <w:r>
+        <w:object w:dxaOrig="9360" w:dyaOrig="8758">
+          <v:shape id="_x0000_i1067" type="#_x0000_t75" style="width:468.3pt;height:437.75pt" o:ole="" o:bordertopcolor="this" o:borderleftcolor="this" o:borderbottomcolor="this" o:borderrightcolor="this">
+            <v:imagedata r:id="rId13" o:title=""/>
+            <w10:bordertop type="threeDEngrave" width="24"/>
+            <w10:borderleft type="threeDEngrave" width="24"/>
+            <w10:borderbottom type="threeDEmboss" width="24"/>
+            <w10:borderright type="threeDEmboss" width="24"/>
+          </v:shape>
+          <o:OLEObject Type="Embed" ProgID="Word.OpenDocumentText.12" ShapeID="_x0000_i1067" DrawAspect="Content" ObjectID="_1566509777" r:id="rId14"/>
+        </w:object>
       </w:r>
     </w:p>
     <w:p>
@@ -761,23 +842,61 @@
         <w:pStyle w:val="Heading3"/>
       </w:pPr>
       <w:r>
-        <w:t>Totally Stubby Areas</w:t>
+        <w:t>Stub Area</w:t>
+      </w:r>
+      <w:r>
+        <w:t>s</w:t>
       </w:r>
     </w:p>
     <w:p>
       <w:r>
-        <w:t>Totally stubby areas filter out all inter-area and external routes at the ABR, and instead redistribute a default route to the ABR.</w:t>
+        <w:t xml:space="preserve">Stub areas are like standard areas in that they summarize inter-area destinations </w:t>
+      </w:r>
+      <w:r>
+        <w:t>at the ABR and forward them</w:t>
+      </w:r>
+      <w:r>
+        <w:t xml:space="preserve"> </w:t>
+      </w:r>
+      <w:r>
+        <w:t>on</w:t>
+      </w:r>
+      <w:r>
+        <w:t xml:space="preserve">. Where stub areas differ from standard areas, is stub areas filter all external routes </w:t>
+      </w:r>
+      <w:r>
+        <w:lastRenderedPageBreak/>
+        <w:t>(routes from other autonomous systems) and redistribute a default route to the ABR instead.</w:t>
+      </w:r>
+      <w:bookmarkStart w:id="2" w:name="_MON_1566506321"/>
+      <w:bookmarkEnd w:id="2"/>
+      <w:r>
+        <w:object w:dxaOrig="9360" w:dyaOrig="4122">
+          <v:shape id="_x0000_i1070" type="#_x0000_t75" style="width:468.3pt;height:206.2pt" o:ole="">
+            <v:imagedata r:id="rId15" o:title=""/>
+            <w10:bordertop type="threeDEngrave" width="24"/>
+            <w10:borderleft type="threeDEngrave" width="24"/>
+            <w10:borderbottom type="threeDEmboss" width="24"/>
+            <w10:borderright type="threeDEmboss" width="24"/>
+          </v:shape>
+          <o:OLEObject Type="Embed" ProgID="Word.OpenDocumentText.12" ShapeID="_x0000_i1070" DrawAspect="Content" ObjectID="_1566509778" r:id="rId16"/>
+        </w:object>
       </w:r>
     </w:p>
+    <w:bookmarkStart w:id="3" w:name="_MON_1566506845"/>
+    <w:bookmarkEnd w:id="3"/>
     <w:p>
       <w:r>
-        <w:t>Blocks Type 3</w:t>
-      </w:r>
-      <w:r>
-        <w:t>, 4,</w:t>
-      </w:r>
-      <w:r>
-        <w:t xml:space="preserve"> and 5 LSAs.</w:t>
+        <w:object w:dxaOrig="9360" w:dyaOrig="3091">
+          <v:shape id="_x0000_i1072" type="#_x0000_t75" style="width:468.3pt;height:154.35pt" o:ole="">
+            <v:imagedata r:id="rId17" o:title=""/>
+            <w10:bordertop type="threeDEngrave" width="24"/>
+            <w10:borderleft type="threeDEngrave" width="24"/>
+            <w10:borderbottom type="threeDEmboss" width="24"/>
+            <w10:borderright type="threeDEmboss" width="24"/>
+          </v:shape>
+          <o:OLEObject Type="Embed" ProgID="Word.OpenDocumentText.12" ShapeID="_x0000_i1072" DrawAspect="Content" ObjectID="_1566509779" r:id="rId18"/>
+        </w:object>
       </w:r>
     </w:p>
     <w:p>
@@ -785,32 +904,74 @@
         <w:pStyle w:val="Heading3"/>
       </w:pPr>
       <w:r>
-        <w:t>Not-so-Stubby Area</w:t>
-      </w:r>
-      <w:r>
-        <w:t xml:space="preserve"> </w:t>
-      </w:r>
-      <w:r>
-        <w:t>(</w:t>
-      </w:r>
-      <w:r>
-        <w:t>NSSA)</w:t>
-      </w:r>
-      <w:r>
-        <w:t xml:space="preserve"> and Totally Not-so-Stubby Area</w:t>
-      </w:r>
-      <w:r>
-        <w:t xml:space="preserve"> (</w:t>
-      </w:r>
-      <w:r>
-        <w:t xml:space="preserve">Totally </w:t>
-      </w:r>
-      <w:r>
-        <w:t>NSSA)</w:t>
+        <w:t>Totally Stubby Areas</w:t>
       </w:r>
     </w:p>
     <w:p>
       <w:r>
+        <w:t>Totally stubby areas filter out all inter-area and external routes at the ABR, and instead redistribute a default route to the ABR.</w:t>
+      </w:r>
+      <w:r>
+        <w:t xml:space="preserve"> Totally stubby areas filter out all Type 3, 4, and 5 LSAs, leaving you with an even smaller routing table.</w:t>
+      </w:r>
+    </w:p>
+    <w:bookmarkStart w:id="4" w:name="_MON_1566508382"/>
+    <w:bookmarkEnd w:id="4"/>
+    <w:p>
+      <w:r>
+        <w:object w:dxaOrig="9360" w:dyaOrig="2834">
+          <v:shape id="_x0000_i1076" type="#_x0000_t75" style="width:468.3pt;height:141.7pt" o:ole="" o:bordertopcolor="this" o:borderleftcolor="this" o:borderbottomcolor="this" o:borderrightcolor="this">
+            <v:imagedata r:id="rId19" o:title=""/>
+            <w10:bordertop type="threeDEngrave" width="24"/>
+            <w10:borderleft type="threeDEngrave" width="24"/>
+            <w10:borderbottom type="threeDEmboss" width="24"/>
+            <w10:borderright type="threeDEmboss" width="24"/>
+          </v:shape>
+          <o:OLEObject Type="Embed" ProgID="Word.OpenDocumentText.12" ShapeID="_x0000_i1076" DrawAspect="Content" ObjectID="_1566509780" r:id="rId20"/>
+        </w:object>
+      </w:r>
+    </w:p>
+    <w:bookmarkStart w:id="5" w:name="_MON_1566508451"/>
+    <w:bookmarkEnd w:id="5"/>
+    <w:p>
+      <w:r>
+        <w:object w:dxaOrig="9360" w:dyaOrig="4122">
+          <v:shape id="_x0000_i1080" type="#_x0000_t75" style="width:468.3pt;height:206.2pt" o:ole="" o:bordertopcolor="this" o:borderleftcolor="this" o:borderbottomcolor="this" o:borderrightcolor="this">
+            <v:imagedata r:id="rId21" o:title=""/>
+            <w10:bordertop type="threeDEngrave" width="24"/>
+            <w10:borderleft type="threeDEngrave" width="24"/>
+            <w10:borderbottom type="threeDEmboss" width="24"/>
+            <w10:borderright type="threeDEmboss" width="24"/>
+          </v:shape>
+          <o:OLEObject Type="Embed" ProgID="Word.OpenDocumentText.12" ShapeID="_x0000_i1080" DrawAspect="Content" ObjectID="_1566509781" r:id="rId22"/>
+        </w:object>
+      </w:r>
+    </w:p>
+    <w:p>
+      <w:pPr>
+        <w:pStyle w:val="Heading3"/>
+      </w:pPr>
+      <w:r>
+        <w:t>Not-so-Stubby Area</w:t>
+      </w:r>
+      <w:r>
+        <w:t xml:space="preserve"> </w:t>
+      </w:r>
+      <w:r>
+        <w:t>(NSSA) and Totally Not-so-Stubby Area</w:t>
+      </w:r>
+      <w:r>
+        <w:t xml:space="preserve"> (</w:t>
+      </w:r>
+      <w:r>
+        <w:t xml:space="preserve">Totally </w:t>
+      </w:r>
+      <w:r>
+        <w:t>NSSA)</w:t>
+      </w:r>
+    </w:p>
+    <w:p>
+      <w:r>
         <w:t>Not-so-Stubby Areas (NSSAs)</w:t>
       </w:r>
       <w:r>
@@ -823,12 +984,7 @@
         <w:t xml:space="preserve"> </w:t>
       </w:r>
       <w:r>
-        <w:t>are used when there needs to be an external route (another auto</w:t>
-      </w:r>
-      <w:bookmarkStart w:id="0" w:name="_GoBack"/>
-      <w:bookmarkEnd w:id="0"/>
-      <w:r>
-        <w:t xml:space="preserve">nomous system) connected to a stubby </w:t>
+        <w:t xml:space="preserve">are used when there needs to be an external route (another autonomous system) connected to a stubby </w:t>
       </w:r>
       <w:r>
         <w:t>area</w:t>
@@ -850,6 +1006,79 @@
       </w:r>
       <w:r>
         <w:t>NSSA, where there ABR converts it to a type 5 LSA to flood the rest of the autonomous system.</w:t>
+      </w:r>
+    </w:p>
+    <w:p>
+      <w:r>
+        <w:t xml:space="preserve">For these last examples, </w:t>
+      </w:r>
+      <w:r>
+        <w:t>another external route has been included in the topology.</w:t>
+      </w:r>
+    </w:p>
+    <w:p>
+      <w:pPr>
+        <w:rPr>
+          <w:noProof/>
+        </w:rPr>
+      </w:pPr>
+    </w:p>
+    <w:p>
+      <w:bookmarkStart w:id="6" w:name="_GoBack"/>
+      <w:bookmarkEnd w:id="6"/>
+      <w:r>
+        <w:rPr>
+          <w:noProof/>
+        </w:rPr>
+        <w:lastRenderedPageBreak/>
+        <w:drawing>
+          <wp:inline distT="0" distB="0" distL="0" distR="0">
+            <wp:extent cx="5690997" cy="2932957"/>
+            <wp:effectExtent l="0" t="0" r="5080" b="1270"/>
+            <wp:docPr id="4" name="Picture 4" descr="A close up of text on a white background&#10;&#10;Description generated with high confidence"/>
+            <wp:cNvGraphicFramePr>
+              <a:graphicFrameLocks xmlns:a="http://schemas.openxmlformats.org/drawingml/2006/main" noChangeAspect="1"/>
+            </wp:cNvGraphicFramePr>
+            <a:graphic xmlns:a="http://schemas.openxmlformats.org/drawingml/2006/main">
+              <a:graphicData uri="http://schemas.openxmlformats.org/drawingml/2006/picture">
+                <pic:pic xmlns:pic="http://schemas.openxmlformats.org/drawingml/2006/picture">
+                  <pic:nvPicPr>
+                    <pic:cNvPr id="4" name="NSSASpecialArea.PNG"/>
+                    <pic:cNvPicPr/>
+                  </pic:nvPicPr>
+                  <pic:blipFill rotWithShape="1">
+                    <a:blip r:embed="rId23">
+                      <a:extLst>
+                        <a:ext uri="{28A0092B-C50C-407E-A947-70E740481C1C}">
+                          <a14:useLocalDpi xmlns:a14="http://schemas.microsoft.com/office/drawing/2010/main" val="0"/>
+                        </a:ext>
+                      </a:extLst>
+                    </a:blip>
+                    <a:srcRect l="7430" t="12602" r="3642" b="7180"/>
+                    <a:stretch/>
+                  </pic:blipFill>
+                  <pic:spPr bwMode="auto">
+                    <a:xfrm>
+                      <a:off x="0" y="0"/>
+                      <a:ext cx="5692119" cy="2933535"/>
+                    </a:xfrm>
+                    <a:prstGeom prst="rect">
+                      <a:avLst/>
+                    </a:prstGeom>
+                    <a:ln>
+                      <a:noFill/>
+                    </a:ln>
+                    <a:extLst>
+                      <a:ext uri="{53640926-AAD7-44D8-BBD7-CCE9431645EC}">
+                        <a14:shadowObscured xmlns:a14="http://schemas.microsoft.com/office/drawing/2010/main"/>
+                      </a:ext>
+                    </a:extLst>
+                  </pic:spPr>
+                </pic:pic>
+              </a:graphicData>
+            </a:graphic>
+          </wp:inline>
+        </w:drawing>
       </w:r>
     </w:p>
     <w:p>
@@ -857,7 +1086,6 @@
         <w:pStyle w:val="Heading1"/>
       </w:pPr>
       <w:r>
-        <w:lastRenderedPageBreak/>
         <w:t>Topology</w:t>
       </w:r>
     </w:p>
@@ -885,7 +1113,7 @@
                     <pic:cNvPicPr/>
                   </pic:nvPicPr>
                   <pic:blipFill>
-                    <a:blip r:embed="rId10">
+                    <a:blip r:embed="rId24">
                       <a:extLst>
                         <a:ext uri="{28A0092B-C50C-407E-A947-70E740481C1C}">
                           <a14:useLocalDpi xmlns:a14="http://schemas.microsoft.com/office/drawing/2010/main" val="0"/>
@@ -2979,10 +3207,10 @@
       </w:r>
     </w:p>
     <w:sectPr>
-      <w:headerReference w:type="default" r:id="rId11"/>
-      <w:footerReference w:type="even" r:id="rId12"/>
-      <w:footerReference w:type="default" r:id="rId13"/>
-      <w:headerReference w:type="first" r:id="rId14"/>
+      <w:headerReference w:type="default" r:id="rId25"/>
+      <w:footerReference w:type="even" r:id="rId26"/>
+      <w:footerReference w:type="default" r:id="rId27"/>
+      <w:headerReference w:type="first" r:id="rId28"/>
       <w:pgSz w:w="12240" w:h="15840"/>
       <w:pgMar w:top="1440" w:right="1080" w:bottom="1440" w:left="1080" w:header="576" w:footer="432" w:gutter="0"/>
       <w:pgNumType w:start="0"/>
@@ -3169,7 +3397,7 @@
             </wp:inline>
           </w:drawing>
         </mc:Choice>
-        <mc:Fallback>
+        <mc:Fallback xmlns="">
           <w:pict>
             <v:group w14:anchorId="5EFD72F9" id="Group 4" o:spid="_x0000_s1026" style="width:183.3pt;height:3.55pt;mso-position-horizontal-relative:char;mso-position-vertical-relative:line" coordorigin="7606,15084" coordsize="3666,71" o:gfxdata="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">
               <v:shapetype id="_x0000_t32" coordsize="21600,21600" o:spt="32" o:oned="t" path="m,l21600,21600e" filled="f">
@@ -3260,7 +3488,7 @@
         <w:noProof/>
         <w:color w:val="6076B4" w:themeColor="accent1"/>
       </w:rPr>
-      <w:t>Helpful Resources</w:t>
+      <w:t>Background Information</w:t>
     </w:r>
     <w:r>
       <w:rPr>
@@ -4951,14 +5179,14 @@
     <w:charset w:val="80"/>
     <w:family w:val="roman"/>
     <w:pitch w:val="variable"/>
-    <w:sig w:usb0="00000000" w:usb1="6AC7FDFB" w:usb2="00000012" w:usb3="00000000" w:csb0="0002009F" w:csb1="00000000"/>
+    <w:sig w:usb0="E00002FF" w:usb1="6AC7FDFB" w:usb2="00000012" w:usb3="00000000" w:csb0="0002009F" w:csb1="00000000"/>
   </w:font>
   <w:font w:name="Times New Roman">
     <w:panose1 w:val="02020603050405020304"/>
     <w:charset w:val="00"/>
     <w:family w:val="roman"/>
     <w:pitch w:val="variable"/>
-    <w:sig w:usb0="E0002EFF" w:usb1="C000785B" w:usb2="00000009" w:usb3="00000000" w:csb0="000001FF" w:csb1="00000000"/>
+    <w:sig w:usb0="E0002AFF" w:usb1="C0007843" w:usb2="00000009" w:usb3="00000000" w:csb0="000001FF" w:csb1="00000000"/>
   </w:font>
   <w:font w:name="Century Gothic">
     <w:panose1 w:val="020B0502020202020204"/>
@@ -5008,14 +5236,14 @@
     <w:charset w:val="00"/>
     <w:family w:val="swiss"/>
     <w:pitch w:val="variable"/>
-    <w:sig w:usb0="E0002AFF" w:usb1="C000247B" w:usb2="00000009" w:usb3="00000000" w:csb0="000001FF" w:csb1="00000000"/>
+    <w:sig w:usb0="E0002AFF" w:usb1="4000ACFF" w:usb2="00000001" w:usb3="00000000" w:csb0="000001FF" w:csb1="00000000"/>
   </w:font>
   <w:font w:name="Calibri Light">
     <w:panose1 w:val="020F0302020204030204"/>
     <w:charset w:val="00"/>
     <w:family w:val="swiss"/>
     <w:pitch w:val="variable"/>
-    <w:sig w:usb0="E0002AFF" w:usb1="C000247B" w:usb2="00000009" w:usb3="00000000" w:csb0="000001FF" w:csb1="00000000"/>
+    <w:sig w:usb0="A0002AEF" w:usb1="4000207B" w:usb2="00000000" w:usb3="00000000" w:csb0="000001FF" w:csb1="00000000"/>
   </w:font>
 </w:fonts>
 </file>
@@ -5932,15 +6160,6 @@
 </file>
 
 <file path=customXml/item2.xml><?xml version="1.0" encoding="utf-8"?>
-<?mso-contentType ?>
-<FormTemplates xmlns="http://schemas.microsoft.com/sharepoint/v3/contenttype/forms">
-  <Display>DocumentLibraryForm</Display>
-  <Edit>AssetEditForm</Edit>
-  <New>DocumentLibraryForm</New>
-</FormTemplates>
-</file>
-
-<file path=customXml/item3.xml><?xml version="1.0" encoding="utf-8"?>
 <outs:outSpaceData xmlns:outs="http://schemas.microsoft.com/office/2009/outspace/metadata">
   <outs:relatedDates/>
   <outs:relatedDocuments/>
@@ -5948,6 +6167,15 @@
   <propertyMetadataList xmlns="http://schemas.microsoft.com/office/2009/outspace/metadata"/>
   <outs:corruptMetadataWasLost/>
 </outs:outSpaceData>
+</file>
+
+<file path=customXml/item3.xml><?xml version="1.0" encoding="utf-8"?>
+<?mso-contentType ?>
+<FormTemplates xmlns="http://schemas.microsoft.com/sharepoint/v3/contenttype/forms">
+  <Display>DocumentLibraryForm</Display>
+  <Edit>AssetEditForm</Edit>
+  <New>DocumentLibraryForm</New>
+</FormTemplates>
 </file>
 
 <file path=customXml/item4.xml><?xml version="1.0" encoding="utf-8"?>
@@ -5963,6 +6191,14 @@
 </file>
 
 <file path=customXml/itemProps2.xml><?xml version="1.0" encoding="utf-8"?>
+<ds:datastoreItem xmlns:ds="http://schemas.openxmlformats.org/officeDocument/2006/customXml" ds:itemID="{8AA9BBAF-2A1F-4D95-901E-4FFB9D2C6CBC}">
+  <ds:schemaRefs>
+    <ds:schemaRef ds:uri="http://schemas.microsoft.com/office/2009/outspace/metadata"/>
+  </ds:schemaRefs>
+</ds:datastoreItem>
+</file>
+
+<file path=customXml/itemProps3.xml><?xml version="1.0" encoding="utf-8"?>
 <ds:datastoreItem xmlns:ds="http://schemas.openxmlformats.org/officeDocument/2006/customXml" ds:itemID="{1083CA12-5842-482C-AF8F-1352C3F1AC3D}">
   <ds:schemaRefs>
     <ds:schemaRef ds:uri="http://schemas.microsoft.com/sharepoint/v3/contenttype/forms"/>
@@ -5970,16 +6206,8 @@
 </ds:datastoreItem>
 </file>
 
-<file path=customXml/itemProps3.xml><?xml version="1.0" encoding="utf-8"?>
-<ds:datastoreItem xmlns:ds="http://schemas.openxmlformats.org/officeDocument/2006/customXml" ds:itemID="{8AA9BBAF-2A1F-4D95-901E-4FFB9D2C6CBC}">
-  <ds:schemaRefs>
-    <ds:schemaRef ds:uri="http://schemas.microsoft.com/office/2009/outspace/metadata"/>
-  </ds:schemaRefs>
-</ds:datastoreItem>
-</file>
-
 <file path=customXml/itemProps4.xml><?xml version="1.0" encoding="utf-8"?>
-<ds:datastoreItem xmlns:ds="http://schemas.openxmlformats.org/officeDocument/2006/customXml" ds:itemID="{5DCEE233-83FA-4160-BAC7-E99A2D21A776}">
+<ds:datastoreItem xmlns:ds="http://schemas.openxmlformats.org/officeDocument/2006/customXml" ds:itemID="{9E5E7A9E-BF7F-4D2E-9049-3D923E983A05}">
   <ds:schemaRefs>
     <ds:schemaRef ds:uri="http://schemas.openxmlformats.org/officeDocument/2006/bibliography"/>
   </ds:schemaRefs>

</xml_diff>